<commit_message>
update Traceability Matrix between Sequence Diagram /URS Traceability Matrix between Class /SRS
</commit_message>
<xml_diff>
--- a/Traceability/URSTrace.docx
+++ b/Traceability/URSTrace.docx
@@ -18370,7 +18370,7 @@
     <w:tbl>
       <w:tblPr>
         <w:tblStyle w:val="1-2"/>
-        <w:tblpPr w:leftFromText="180" w:rightFromText="180" w:vertAnchor="page" w:horzAnchor="margin" w:tblpY="1455"/>
+        <w:tblpPr w:leftFromText="180" w:rightFromText="180" w:vertAnchor="page" w:horzAnchor="margin" w:tblpY="1275"/>
         <w:tblW w:w="14283" w:type="dxa"/>
         <w:tblLook w:val="04A0"/>
       </w:tblPr>
@@ -23394,11 +23394,2602 @@
         </w:tc>
       </w:tr>
     </w:tbl>
+    <w:p>
+      <w:r>
+        <w:rPr>
+          <w:noProof/>
+        </w:rPr>
+        <w:pict>
+          <v:shape id="_x0000_s1062" type="#_x0000_t202" style="position:absolute;margin-left:222.55pt;margin-top:-34.6pt;width:284.2pt;height:24.9pt;z-index:251704320;mso-position-horizontal-relative:text;mso-position-vertical-relative:text;mso-width-relative:margin;mso-height-relative:margin" stroked="f">
+            <v:textbox>
+              <w:txbxContent>
+                <w:p>
+                  <w:pPr>
+                    <w:rPr>
+                      <w:b/>
+                      <w:bCs/>
+                      <w:sz w:val="24"/>
+                      <w:szCs w:val="32"/>
+                    </w:rPr>
+                  </w:pPr>
+                  <w:r>
+                    <w:rPr>
+                      <w:b/>
+                      <w:bCs/>
+                      <w:sz w:val="24"/>
+                      <w:szCs w:val="32"/>
+                    </w:rPr>
+                    <w:t xml:space="preserve">Traceability Matrix between </w:t>
+                  </w:r>
+                  <w:r>
+                    <w:rPr>
+                      <w:b/>
+                      <w:bCs/>
+                      <w:sz w:val="24"/>
+                      <w:szCs w:val="32"/>
+                    </w:rPr>
+                    <w:t xml:space="preserve">Class </w:t>
+                  </w:r>
+                  <w:proofErr w:type="gramStart"/>
+                  <w:r>
+                    <w:rPr>
+                      <w:b/>
+                      <w:bCs/>
+                      <w:sz w:val="24"/>
+                      <w:szCs w:val="32"/>
+                    </w:rPr>
+                    <w:t>/S</w:t>
+                  </w:r>
+                  <w:r>
+                    <w:rPr>
+                      <w:b/>
+                      <w:bCs/>
+                      <w:sz w:val="24"/>
+                      <w:szCs w:val="32"/>
+                    </w:rPr>
+                    <w:t>RS</w:t>
+                  </w:r>
+                  <w:proofErr w:type="gramEnd"/>
+                </w:p>
+              </w:txbxContent>
+            </v:textbox>
+          </v:shape>
+        </w:pict>
+      </w:r>
+    </w:p>
     <w:p/>
     <w:p/>
-    <w:p/>
-    <w:p/>
-    <w:p/>
+    <w:p>
+      <w:r>
+        <w:rPr>
+          <w:noProof/>
+        </w:rPr>
+        <w:lastRenderedPageBreak/>
+        <w:pict>
+          <v:shape id="_x0000_s1066" type="#_x0000_t202" style="position:absolute;margin-left:231.1pt;margin-top:24.25pt;width:284.2pt;height:24.9pt;z-index:251707392;mso-width-relative:margin;mso-height-relative:margin" stroked="f">
+            <v:textbox>
+              <w:txbxContent>
+                <w:p>
+                  <w:pPr>
+                    <w:rPr>
+                      <w:b/>
+                      <w:bCs/>
+                      <w:sz w:val="24"/>
+                      <w:szCs w:val="32"/>
+                    </w:rPr>
+                  </w:pPr>
+                  <w:r>
+                    <w:rPr>
+                      <w:b/>
+                      <w:bCs/>
+                      <w:sz w:val="24"/>
+                      <w:szCs w:val="32"/>
+                    </w:rPr>
+                    <w:t xml:space="preserve">Traceability Matrix between </w:t>
+                  </w:r>
+                  <w:r>
+                    <w:rPr>
+                      <w:b/>
+                      <w:bCs/>
+                      <w:sz w:val="24"/>
+                      <w:szCs w:val="32"/>
+                    </w:rPr>
+                    <w:t xml:space="preserve">Sequence Diagram </w:t>
+                  </w:r>
+                  <w:proofErr w:type="gramStart"/>
+                  <w:r>
+                    <w:rPr>
+                      <w:b/>
+                      <w:bCs/>
+                      <w:sz w:val="24"/>
+                      <w:szCs w:val="32"/>
+                    </w:rPr>
+                    <w:t>/URS</w:t>
+                  </w:r>
+                  <w:proofErr w:type="gramEnd"/>
+                </w:p>
+              </w:txbxContent>
+            </v:textbox>
+          </v:shape>
+        </w:pict>
+      </w:r>
+    </w:p>
+    <w:tbl>
+      <w:tblPr>
+        <w:tblStyle w:val="1-2"/>
+        <w:tblpPr w:leftFromText="180" w:rightFromText="180" w:vertAnchor="page" w:horzAnchor="margin" w:tblpY="3241"/>
+        <w:tblW w:w="0" w:type="auto"/>
+        <w:tblLook w:val="04A0"/>
+      </w:tblPr>
+      <w:tblGrid>
+        <w:gridCol w:w="2471"/>
+        <w:gridCol w:w="901"/>
+        <w:gridCol w:w="901"/>
+        <w:gridCol w:w="900"/>
+        <w:gridCol w:w="901"/>
+        <w:gridCol w:w="901"/>
+        <w:gridCol w:w="901"/>
+        <w:gridCol w:w="901"/>
+        <w:gridCol w:w="902"/>
+        <w:gridCol w:w="902"/>
+        <w:gridCol w:w="902"/>
+        <w:gridCol w:w="902"/>
+        <w:gridCol w:w="902"/>
+        <w:gridCol w:w="887"/>
+      </w:tblGrid>
+      <w:tr>
+        <w:trPr>
+          <w:cnfStyle w:val="100000000000"/>
+          <w:trHeight w:val="806"/>
+        </w:trPr>
+        <w:tc>
+          <w:tcPr>
+            <w:cnfStyle w:val="001000000000"/>
+            <w:tcW w:w="2471" w:type="dxa"/>
+          </w:tcPr>
+          <w:p>
+            <w:r>
+              <w:rPr>
+                <w:noProof/>
+              </w:rPr>
+              <w:pict>
+                <v:shape id="_x0000_s1063" type="#_x0000_t32" style="position:absolute;margin-left:-4.15pt;margin-top:2.25pt;width:118.4pt;height:39.5pt;z-index:251706368" o:connectortype="straight"/>
+              </w:pict>
+            </w:r>
+            <w:r>
+              <w:t xml:space="preserve">            URS</w:t>
+            </w:r>
+          </w:p>
+          <w:p/>
+          <w:p>
+            <w:r>
+              <w:t>SEQ</w:t>
+            </w:r>
+          </w:p>
+        </w:tc>
+        <w:tc>
+          <w:tcPr>
+            <w:tcW w:w="901" w:type="dxa"/>
+          </w:tcPr>
+          <w:p>
+            <w:pPr>
+              <w:cnfStyle w:val="100000000000"/>
+            </w:pPr>
+          </w:p>
+          <w:p>
+            <w:pPr>
+              <w:cnfStyle w:val="100000000000"/>
+            </w:pPr>
+            <w:r>
+              <w:t>URS</w:t>
+            </w:r>
+          </w:p>
+          <w:p>
+            <w:pPr>
+              <w:cnfStyle w:val="100000000000"/>
+            </w:pPr>
+            <w:r>
+              <w:t>1</w:t>
+            </w:r>
+          </w:p>
+        </w:tc>
+        <w:tc>
+          <w:tcPr>
+            <w:tcW w:w="901" w:type="dxa"/>
+          </w:tcPr>
+          <w:p>
+            <w:pPr>
+              <w:cnfStyle w:val="100000000000"/>
+            </w:pPr>
+          </w:p>
+          <w:p>
+            <w:pPr>
+              <w:cnfStyle w:val="100000000000"/>
+            </w:pPr>
+            <w:r>
+              <w:t>URS</w:t>
+            </w:r>
+          </w:p>
+          <w:p>
+            <w:pPr>
+              <w:cnfStyle w:val="100000000000"/>
+            </w:pPr>
+            <w:r>
+              <w:t>2</w:t>
+            </w:r>
+          </w:p>
+        </w:tc>
+        <w:tc>
+          <w:tcPr>
+            <w:tcW w:w="900" w:type="dxa"/>
+          </w:tcPr>
+          <w:p>
+            <w:pPr>
+              <w:cnfStyle w:val="100000000000"/>
+            </w:pPr>
+          </w:p>
+          <w:p>
+            <w:pPr>
+              <w:cnfStyle w:val="100000000000"/>
+            </w:pPr>
+            <w:r>
+              <w:t>URS</w:t>
+            </w:r>
+          </w:p>
+          <w:p>
+            <w:pPr>
+              <w:cnfStyle w:val="100000000000"/>
+            </w:pPr>
+            <w:r>
+              <w:t>3</w:t>
+            </w:r>
+          </w:p>
+        </w:tc>
+        <w:tc>
+          <w:tcPr>
+            <w:tcW w:w="901" w:type="dxa"/>
+          </w:tcPr>
+          <w:p>
+            <w:pPr>
+              <w:cnfStyle w:val="100000000000"/>
+            </w:pPr>
+          </w:p>
+          <w:p>
+            <w:pPr>
+              <w:cnfStyle w:val="100000000000"/>
+            </w:pPr>
+            <w:r>
+              <w:t>URS</w:t>
+            </w:r>
+          </w:p>
+          <w:p>
+            <w:pPr>
+              <w:cnfStyle w:val="100000000000"/>
+            </w:pPr>
+            <w:r>
+              <w:t>4</w:t>
+            </w:r>
+          </w:p>
+        </w:tc>
+        <w:tc>
+          <w:tcPr>
+            <w:tcW w:w="901" w:type="dxa"/>
+          </w:tcPr>
+          <w:p>
+            <w:pPr>
+              <w:cnfStyle w:val="100000000000"/>
+            </w:pPr>
+          </w:p>
+          <w:p>
+            <w:pPr>
+              <w:cnfStyle w:val="100000000000"/>
+            </w:pPr>
+            <w:r>
+              <w:t>URS</w:t>
+            </w:r>
+          </w:p>
+          <w:p>
+            <w:pPr>
+              <w:cnfStyle w:val="100000000000"/>
+            </w:pPr>
+            <w:r>
+              <w:t>5</w:t>
+            </w:r>
+          </w:p>
+        </w:tc>
+        <w:tc>
+          <w:tcPr>
+            <w:tcW w:w="901" w:type="dxa"/>
+          </w:tcPr>
+          <w:p>
+            <w:pPr>
+              <w:cnfStyle w:val="100000000000"/>
+            </w:pPr>
+          </w:p>
+          <w:p>
+            <w:pPr>
+              <w:cnfStyle w:val="100000000000"/>
+            </w:pPr>
+            <w:r>
+              <w:t>URS</w:t>
+            </w:r>
+          </w:p>
+          <w:p>
+            <w:pPr>
+              <w:cnfStyle w:val="100000000000"/>
+            </w:pPr>
+            <w:r>
+              <w:t>6</w:t>
+            </w:r>
+          </w:p>
+        </w:tc>
+        <w:tc>
+          <w:tcPr>
+            <w:tcW w:w="901" w:type="dxa"/>
+          </w:tcPr>
+          <w:p>
+            <w:pPr>
+              <w:cnfStyle w:val="100000000000"/>
+            </w:pPr>
+          </w:p>
+          <w:p>
+            <w:pPr>
+              <w:cnfStyle w:val="100000000000"/>
+            </w:pPr>
+            <w:r>
+              <w:t>URS</w:t>
+            </w:r>
+          </w:p>
+          <w:p>
+            <w:pPr>
+              <w:cnfStyle w:val="100000000000"/>
+            </w:pPr>
+            <w:r>
+              <w:t>7</w:t>
+            </w:r>
+          </w:p>
+        </w:tc>
+        <w:tc>
+          <w:tcPr>
+            <w:tcW w:w="902" w:type="dxa"/>
+          </w:tcPr>
+          <w:p>
+            <w:pPr>
+              <w:cnfStyle w:val="100000000000"/>
+            </w:pPr>
+          </w:p>
+          <w:p>
+            <w:pPr>
+              <w:cnfStyle w:val="100000000000"/>
+            </w:pPr>
+            <w:r>
+              <w:t>URS</w:t>
+            </w:r>
+          </w:p>
+          <w:p>
+            <w:pPr>
+              <w:cnfStyle w:val="100000000000"/>
+            </w:pPr>
+            <w:r>
+              <w:t>8</w:t>
+            </w:r>
+          </w:p>
+        </w:tc>
+        <w:tc>
+          <w:tcPr>
+            <w:tcW w:w="902" w:type="dxa"/>
+          </w:tcPr>
+          <w:p>
+            <w:pPr>
+              <w:cnfStyle w:val="100000000000"/>
+            </w:pPr>
+          </w:p>
+          <w:p>
+            <w:pPr>
+              <w:cnfStyle w:val="100000000000"/>
+            </w:pPr>
+            <w:r>
+              <w:t>URS</w:t>
+            </w:r>
+          </w:p>
+          <w:p>
+            <w:pPr>
+              <w:cnfStyle w:val="100000000000"/>
+            </w:pPr>
+            <w:r>
+              <w:t>9</w:t>
+            </w:r>
+          </w:p>
+        </w:tc>
+        <w:tc>
+          <w:tcPr>
+            <w:tcW w:w="902" w:type="dxa"/>
+          </w:tcPr>
+          <w:p>
+            <w:pPr>
+              <w:cnfStyle w:val="100000000000"/>
+            </w:pPr>
+          </w:p>
+          <w:p>
+            <w:pPr>
+              <w:cnfStyle w:val="100000000000"/>
+            </w:pPr>
+            <w:r>
+              <w:t>URS</w:t>
+            </w:r>
+          </w:p>
+          <w:p>
+            <w:pPr>
+              <w:cnfStyle w:val="100000000000"/>
+            </w:pPr>
+            <w:r>
+              <w:t>10</w:t>
+            </w:r>
+          </w:p>
+        </w:tc>
+        <w:tc>
+          <w:tcPr>
+            <w:tcW w:w="902" w:type="dxa"/>
+          </w:tcPr>
+          <w:p>
+            <w:pPr>
+              <w:cnfStyle w:val="100000000000"/>
+            </w:pPr>
+          </w:p>
+          <w:p>
+            <w:pPr>
+              <w:cnfStyle w:val="100000000000"/>
+            </w:pPr>
+            <w:r>
+              <w:t>URS</w:t>
+            </w:r>
+          </w:p>
+          <w:p>
+            <w:pPr>
+              <w:cnfStyle w:val="100000000000"/>
+            </w:pPr>
+            <w:r>
+              <w:t>11</w:t>
+            </w:r>
+          </w:p>
+        </w:tc>
+        <w:tc>
+          <w:tcPr>
+            <w:tcW w:w="902" w:type="dxa"/>
+          </w:tcPr>
+          <w:p>
+            <w:pPr>
+              <w:cnfStyle w:val="100000000000"/>
+            </w:pPr>
+          </w:p>
+          <w:p>
+            <w:pPr>
+              <w:cnfStyle w:val="100000000000"/>
+            </w:pPr>
+            <w:r>
+              <w:t>URS</w:t>
+            </w:r>
+          </w:p>
+          <w:p>
+            <w:pPr>
+              <w:cnfStyle w:val="100000000000"/>
+            </w:pPr>
+            <w:r>
+              <w:t>12</w:t>
+            </w:r>
+          </w:p>
+        </w:tc>
+        <w:tc>
+          <w:tcPr>
+            <w:tcW w:w="887" w:type="dxa"/>
+          </w:tcPr>
+          <w:p>
+            <w:pPr>
+              <w:cnfStyle w:val="100000000000"/>
+            </w:pPr>
+          </w:p>
+          <w:p>
+            <w:pPr>
+              <w:cnfStyle w:val="100000000000"/>
+            </w:pPr>
+            <w:r>
+              <w:t>URS</w:t>
+            </w:r>
+          </w:p>
+          <w:p>
+            <w:pPr>
+              <w:cnfStyle w:val="100000000000"/>
+            </w:pPr>
+            <w:r>
+              <w:t>13</w:t>
+            </w:r>
+          </w:p>
+        </w:tc>
+      </w:tr>
+      <w:tr>
+        <w:trPr>
+          <w:cnfStyle w:val="000000100000"/>
+        </w:trPr>
+        <w:tc>
+          <w:tcPr>
+            <w:cnfStyle w:val="001000000000"/>
+            <w:tcW w:w="2471" w:type="dxa"/>
+            <w:vAlign w:val="bottom"/>
+          </w:tcPr>
+          <w:p>
+            <w:pPr>
+              <w:rPr>
+                <w:rFonts w:ascii="Tahoma" w:hAnsi="Tahoma" w:cs="Tahoma"/>
+                <w:color w:val="000000"/>
+                <w:szCs w:val="22"/>
+              </w:rPr>
+            </w:pPr>
+            <w:r>
+              <w:rPr>
+                <w:rFonts w:ascii="Tahoma" w:hAnsi="Tahoma" w:cs="Tahoma"/>
+                <w:color w:val="000000"/>
+                <w:szCs w:val="22"/>
+              </w:rPr>
+              <w:t>SEQ01</w:t>
+            </w:r>
+          </w:p>
+        </w:tc>
+        <w:tc>
+          <w:tcPr>
+            <w:tcW w:w="901" w:type="dxa"/>
+          </w:tcPr>
+          <w:p>
+            <w:pPr>
+              <w:pStyle w:val="a4"/>
+              <w:cnfStyle w:val="000000100000"/>
+            </w:pPr>
+          </w:p>
+        </w:tc>
+        <w:tc>
+          <w:tcPr>
+            <w:tcW w:w="901" w:type="dxa"/>
+          </w:tcPr>
+          <w:p>
+            <w:pPr>
+              <w:cnfStyle w:val="000000100000"/>
+            </w:pPr>
+          </w:p>
+        </w:tc>
+        <w:tc>
+          <w:tcPr>
+            <w:tcW w:w="900" w:type="dxa"/>
+          </w:tcPr>
+          <w:p>
+            <w:pPr>
+              <w:cnfStyle w:val="000000100000"/>
+            </w:pPr>
+          </w:p>
+        </w:tc>
+        <w:tc>
+          <w:tcPr>
+            <w:tcW w:w="901" w:type="dxa"/>
+          </w:tcPr>
+          <w:p>
+            <w:pPr>
+              <w:ind w:left="360"/>
+              <w:cnfStyle w:val="000000100000"/>
+            </w:pPr>
+          </w:p>
+        </w:tc>
+        <w:tc>
+          <w:tcPr>
+            <w:tcW w:w="901" w:type="dxa"/>
+          </w:tcPr>
+          <w:p>
+            <w:pPr>
+              <w:ind w:left="360"/>
+              <w:cnfStyle w:val="000000100000"/>
+            </w:pPr>
+          </w:p>
+        </w:tc>
+        <w:tc>
+          <w:tcPr>
+            <w:tcW w:w="901" w:type="dxa"/>
+          </w:tcPr>
+          <w:p>
+            <w:pPr>
+              <w:ind w:left="360"/>
+              <w:cnfStyle w:val="000000100000"/>
+            </w:pPr>
+          </w:p>
+        </w:tc>
+        <w:tc>
+          <w:tcPr>
+            <w:tcW w:w="901" w:type="dxa"/>
+          </w:tcPr>
+          <w:p>
+            <w:pPr>
+              <w:cnfStyle w:val="000000100000"/>
+            </w:pPr>
+          </w:p>
+        </w:tc>
+        <w:tc>
+          <w:tcPr>
+            <w:tcW w:w="902" w:type="dxa"/>
+          </w:tcPr>
+          <w:p>
+            <w:pPr>
+              <w:cnfStyle w:val="000000100000"/>
+            </w:pPr>
+          </w:p>
+        </w:tc>
+        <w:tc>
+          <w:tcPr>
+            <w:tcW w:w="902" w:type="dxa"/>
+          </w:tcPr>
+          <w:p>
+            <w:pPr>
+              <w:cnfStyle w:val="000000100000"/>
+            </w:pPr>
+          </w:p>
+        </w:tc>
+        <w:tc>
+          <w:tcPr>
+            <w:tcW w:w="902" w:type="dxa"/>
+          </w:tcPr>
+          <w:p>
+            <w:pPr>
+              <w:cnfStyle w:val="000000100000"/>
+            </w:pPr>
+          </w:p>
+        </w:tc>
+        <w:tc>
+          <w:tcPr>
+            <w:tcW w:w="902" w:type="dxa"/>
+          </w:tcPr>
+          <w:p>
+            <w:pPr>
+              <w:ind w:left="360"/>
+              <w:cnfStyle w:val="000000100000"/>
+            </w:pPr>
+          </w:p>
+        </w:tc>
+        <w:tc>
+          <w:tcPr>
+            <w:tcW w:w="902" w:type="dxa"/>
+          </w:tcPr>
+          <w:p>
+            <w:pPr>
+              <w:ind w:left="360"/>
+              <w:cnfStyle w:val="000000100000"/>
+            </w:pPr>
+          </w:p>
+        </w:tc>
+        <w:tc>
+          <w:tcPr>
+            <w:tcW w:w="887" w:type="dxa"/>
+          </w:tcPr>
+          <w:p>
+            <w:pPr>
+              <w:cnfStyle w:val="000000100000"/>
+            </w:pPr>
+          </w:p>
+        </w:tc>
+      </w:tr>
+      <w:tr>
+        <w:tc>
+          <w:tcPr>
+            <w:cnfStyle w:val="001000000000"/>
+            <w:tcW w:w="2471" w:type="dxa"/>
+            <w:vAlign w:val="bottom"/>
+          </w:tcPr>
+          <w:p>
+            <w:pPr>
+              <w:rPr>
+                <w:rFonts w:ascii="Tahoma" w:hAnsi="Tahoma" w:cs="Tahoma"/>
+                <w:color w:val="000000"/>
+                <w:szCs w:val="22"/>
+              </w:rPr>
+            </w:pPr>
+            <w:r>
+              <w:rPr>
+                <w:rFonts w:ascii="Tahoma" w:hAnsi="Tahoma" w:cs="Tahoma"/>
+                <w:color w:val="000000"/>
+                <w:szCs w:val="22"/>
+              </w:rPr>
+              <w:t>SEQ02</w:t>
+            </w:r>
+          </w:p>
+        </w:tc>
+        <w:tc>
+          <w:tcPr>
+            <w:tcW w:w="901" w:type="dxa"/>
+          </w:tcPr>
+          <w:p>
+            <w:pPr>
+              <w:ind w:left="425"/>
+              <w:cnfStyle w:val="000000000000"/>
+            </w:pPr>
+          </w:p>
+        </w:tc>
+        <w:tc>
+          <w:tcPr>
+            <w:tcW w:w="901" w:type="dxa"/>
+          </w:tcPr>
+          <w:p>
+            <w:pPr>
+              <w:ind w:left="425"/>
+              <w:cnfStyle w:val="000000000000"/>
+            </w:pPr>
+          </w:p>
+        </w:tc>
+        <w:tc>
+          <w:tcPr>
+            <w:tcW w:w="900" w:type="dxa"/>
+          </w:tcPr>
+          <w:p>
+            <w:pPr>
+              <w:ind w:left="425"/>
+              <w:cnfStyle w:val="000000000000"/>
+            </w:pPr>
+          </w:p>
+        </w:tc>
+        <w:tc>
+          <w:tcPr>
+            <w:tcW w:w="901" w:type="dxa"/>
+          </w:tcPr>
+          <w:p>
+            <w:pPr>
+              <w:cnfStyle w:val="000000000000"/>
+            </w:pPr>
+          </w:p>
+        </w:tc>
+        <w:tc>
+          <w:tcPr>
+            <w:tcW w:w="901" w:type="dxa"/>
+          </w:tcPr>
+          <w:p>
+            <w:pPr>
+              <w:cnfStyle w:val="000000000000"/>
+            </w:pPr>
+          </w:p>
+        </w:tc>
+        <w:tc>
+          <w:tcPr>
+            <w:tcW w:w="901" w:type="dxa"/>
+          </w:tcPr>
+          <w:p>
+            <w:pPr>
+              <w:cnfStyle w:val="000000000000"/>
+            </w:pPr>
+          </w:p>
+        </w:tc>
+        <w:tc>
+          <w:tcPr>
+            <w:tcW w:w="901" w:type="dxa"/>
+          </w:tcPr>
+          <w:p>
+            <w:pPr>
+              <w:cnfStyle w:val="000000000000"/>
+            </w:pPr>
+          </w:p>
+        </w:tc>
+        <w:tc>
+          <w:tcPr>
+            <w:tcW w:w="902" w:type="dxa"/>
+          </w:tcPr>
+          <w:p>
+            <w:pPr>
+              <w:cnfStyle w:val="000000000000"/>
+            </w:pPr>
+          </w:p>
+        </w:tc>
+        <w:tc>
+          <w:tcPr>
+            <w:tcW w:w="902" w:type="dxa"/>
+          </w:tcPr>
+          <w:p>
+            <w:pPr>
+              <w:cnfStyle w:val="000000000000"/>
+            </w:pPr>
+          </w:p>
+        </w:tc>
+        <w:tc>
+          <w:tcPr>
+            <w:tcW w:w="902" w:type="dxa"/>
+          </w:tcPr>
+          <w:p>
+            <w:pPr>
+              <w:cnfStyle w:val="000000000000"/>
+            </w:pPr>
+          </w:p>
+        </w:tc>
+        <w:tc>
+          <w:tcPr>
+            <w:tcW w:w="902" w:type="dxa"/>
+          </w:tcPr>
+          <w:p>
+            <w:pPr>
+              <w:cnfStyle w:val="000000000000"/>
+            </w:pPr>
+          </w:p>
+        </w:tc>
+        <w:tc>
+          <w:tcPr>
+            <w:tcW w:w="902" w:type="dxa"/>
+          </w:tcPr>
+          <w:p>
+            <w:pPr>
+              <w:cnfStyle w:val="000000000000"/>
+            </w:pPr>
+          </w:p>
+        </w:tc>
+        <w:tc>
+          <w:tcPr>
+            <w:tcW w:w="887" w:type="dxa"/>
+          </w:tcPr>
+          <w:p>
+            <w:pPr>
+              <w:cnfStyle w:val="000000000000"/>
+            </w:pPr>
+          </w:p>
+        </w:tc>
+      </w:tr>
+      <w:tr>
+        <w:trPr>
+          <w:cnfStyle w:val="000000100000"/>
+        </w:trPr>
+        <w:tc>
+          <w:tcPr>
+            <w:cnfStyle w:val="001000000000"/>
+            <w:tcW w:w="2471" w:type="dxa"/>
+            <w:vAlign w:val="bottom"/>
+          </w:tcPr>
+          <w:p>
+            <w:pPr>
+              <w:rPr>
+                <w:rFonts w:ascii="Tahoma" w:hAnsi="Tahoma" w:cs="Tahoma"/>
+                <w:color w:val="000000"/>
+                <w:szCs w:val="22"/>
+              </w:rPr>
+            </w:pPr>
+            <w:r>
+              <w:rPr>
+                <w:rFonts w:ascii="Tahoma" w:hAnsi="Tahoma" w:cs="Tahoma"/>
+                <w:color w:val="000000"/>
+                <w:szCs w:val="22"/>
+              </w:rPr>
+              <w:t>SEQ03</w:t>
+            </w:r>
+          </w:p>
+        </w:tc>
+        <w:tc>
+          <w:tcPr>
+            <w:tcW w:w="901" w:type="dxa"/>
+          </w:tcPr>
+          <w:p>
+            <w:pPr>
+              <w:ind w:left="425"/>
+              <w:cnfStyle w:val="000000100000"/>
+            </w:pPr>
+          </w:p>
+        </w:tc>
+        <w:tc>
+          <w:tcPr>
+            <w:tcW w:w="901" w:type="dxa"/>
+          </w:tcPr>
+          <w:p>
+            <w:pPr>
+              <w:ind w:left="425"/>
+              <w:cnfStyle w:val="000000100000"/>
+            </w:pPr>
+          </w:p>
+        </w:tc>
+        <w:tc>
+          <w:tcPr>
+            <w:tcW w:w="900" w:type="dxa"/>
+          </w:tcPr>
+          <w:p>
+            <w:pPr>
+              <w:ind w:left="425"/>
+              <w:cnfStyle w:val="000000100000"/>
+            </w:pPr>
+          </w:p>
+        </w:tc>
+        <w:tc>
+          <w:tcPr>
+            <w:tcW w:w="901" w:type="dxa"/>
+          </w:tcPr>
+          <w:p>
+            <w:pPr>
+              <w:cnfStyle w:val="000000100000"/>
+            </w:pPr>
+          </w:p>
+        </w:tc>
+        <w:tc>
+          <w:tcPr>
+            <w:tcW w:w="901" w:type="dxa"/>
+          </w:tcPr>
+          <w:p>
+            <w:pPr>
+              <w:cnfStyle w:val="000000100000"/>
+            </w:pPr>
+          </w:p>
+        </w:tc>
+        <w:tc>
+          <w:tcPr>
+            <w:tcW w:w="901" w:type="dxa"/>
+          </w:tcPr>
+          <w:p>
+            <w:pPr>
+              <w:cnfStyle w:val="000000100000"/>
+            </w:pPr>
+          </w:p>
+        </w:tc>
+        <w:tc>
+          <w:tcPr>
+            <w:tcW w:w="901" w:type="dxa"/>
+          </w:tcPr>
+          <w:p>
+            <w:pPr>
+              <w:cnfStyle w:val="000000100000"/>
+            </w:pPr>
+          </w:p>
+        </w:tc>
+        <w:tc>
+          <w:tcPr>
+            <w:tcW w:w="902" w:type="dxa"/>
+          </w:tcPr>
+          <w:p>
+            <w:pPr>
+              <w:cnfStyle w:val="000000100000"/>
+            </w:pPr>
+          </w:p>
+        </w:tc>
+        <w:tc>
+          <w:tcPr>
+            <w:tcW w:w="902" w:type="dxa"/>
+          </w:tcPr>
+          <w:p>
+            <w:pPr>
+              <w:cnfStyle w:val="000000100000"/>
+            </w:pPr>
+          </w:p>
+        </w:tc>
+        <w:tc>
+          <w:tcPr>
+            <w:tcW w:w="902" w:type="dxa"/>
+          </w:tcPr>
+          <w:p>
+            <w:pPr>
+              <w:cnfStyle w:val="000000100000"/>
+            </w:pPr>
+          </w:p>
+        </w:tc>
+        <w:tc>
+          <w:tcPr>
+            <w:tcW w:w="902" w:type="dxa"/>
+          </w:tcPr>
+          <w:p>
+            <w:pPr>
+              <w:cnfStyle w:val="000000100000"/>
+            </w:pPr>
+          </w:p>
+        </w:tc>
+        <w:tc>
+          <w:tcPr>
+            <w:tcW w:w="902" w:type="dxa"/>
+          </w:tcPr>
+          <w:p>
+            <w:pPr>
+              <w:cnfStyle w:val="000000100000"/>
+            </w:pPr>
+          </w:p>
+        </w:tc>
+        <w:tc>
+          <w:tcPr>
+            <w:tcW w:w="887" w:type="dxa"/>
+          </w:tcPr>
+          <w:p>
+            <w:pPr>
+              <w:cnfStyle w:val="000000100000"/>
+            </w:pPr>
+          </w:p>
+        </w:tc>
+      </w:tr>
+      <w:tr>
+        <w:tc>
+          <w:tcPr>
+            <w:cnfStyle w:val="001000000000"/>
+            <w:tcW w:w="2471" w:type="dxa"/>
+            <w:vAlign w:val="bottom"/>
+          </w:tcPr>
+          <w:p>
+            <w:pPr>
+              <w:rPr>
+                <w:rFonts w:ascii="Tahoma" w:hAnsi="Tahoma" w:cs="Tahoma"/>
+                <w:color w:val="000000"/>
+                <w:szCs w:val="22"/>
+              </w:rPr>
+            </w:pPr>
+            <w:r>
+              <w:rPr>
+                <w:rFonts w:ascii="Tahoma" w:hAnsi="Tahoma" w:cs="Tahoma"/>
+                <w:color w:val="000000"/>
+                <w:szCs w:val="22"/>
+              </w:rPr>
+              <w:t>SEQ04</w:t>
+            </w:r>
+          </w:p>
+        </w:tc>
+        <w:tc>
+          <w:tcPr>
+            <w:tcW w:w="901" w:type="dxa"/>
+          </w:tcPr>
+          <w:p>
+            <w:pPr>
+              <w:cnfStyle w:val="000000000000"/>
+            </w:pPr>
+          </w:p>
+        </w:tc>
+        <w:tc>
+          <w:tcPr>
+            <w:tcW w:w="901" w:type="dxa"/>
+          </w:tcPr>
+          <w:p>
+            <w:pPr>
+              <w:cnfStyle w:val="000000000000"/>
+            </w:pPr>
+          </w:p>
+        </w:tc>
+        <w:tc>
+          <w:tcPr>
+            <w:tcW w:w="900" w:type="dxa"/>
+          </w:tcPr>
+          <w:p>
+            <w:pPr>
+              <w:cnfStyle w:val="000000000000"/>
+            </w:pPr>
+          </w:p>
+        </w:tc>
+        <w:tc>
+          <w:tcPr>
+            <w:tcW w:w="901" w:type="dxa"/>
+          </w:tcPr>
+          <w:p>
+            <w:pPr>
+              <w:ind w:left="425"/>
+              <w:cnfStyle w:val="000000000000"/>
+            </w:pPr>
+          </w:p>
+        </w:tc>
+        <w:tc>
+          <w:tcPr>
+            <w:tcW w:w="901" w:type="dxa"/>
+          </w:tcPr>
+          <w:p>
+            <w:pPr>
+              <w:cnfStyle w:val="000000000000"/>
+            </w:pPr>
+          </w:p>
+        </w:tc>
+        <w:tc>
+          <w:tcPr>
+            <w:tcW w:w="901" w:type="dxa"/>
+          </w:tcPr>
+          <w:p>
+            <w:pPr>
+              <w:cnfStyle w:val="000000000000"/>
+            </w:pPr>
+          </w:p>
+        </w:tc>
+        <w:tc>
+          <w:tcPr>
+            <w:tcW w:w="901" w:type="dxa"/>
+          </w:tcPr>
+          <w:p>
+            <w:pPr>
+              <w:cnfStyle w:val="000000000000"/>
+            </w:pPr>
+          </w:p>
+        </w:tc>
+        <w:tc>
+          <w:tcPr>
+            <w:tcW w:w="902" w:type="dxa"/>
+          </w:tcPr>
+          <w:p>
+            <w:pPr>
+              <w:cnfStyle w:val="000000000000"/>
+            </w:pPr>
+          </w:p>
+        </w:tc>
+        <w:tc>
+          <w:tcPr>
+            <w:tcW w:w="902" w:type="dxa"/>
+          </w:tcPr>
+          <w:p>
+            <w:pPr>
+              <w:cnfStyle w:val="000000000000"/>
+            </w:pPr>
+          </w:p>
+        </w:tc>
+        <w:tc>
+          <w:tcPr>
+            <w:tcW w:w="902" w:type="dxa"/>
+          </w:tcPr>
+          <w:p>
+            <w:pPr>
+              <w:cnfStyle w:val="000000000000"/>
+            </w:pPr>
+          </w:p>
+        </w:tc>
+        <w:tc>
+          <w:tcPr>
+            <w:tcW w:w="902" w:type="dxa"/>
+          </w:tcPr>
+          <w:p>
+            <w:pPr>
+              <w:cnfStyle w:val="000000000000"/>
+            </w:pPr>
+          </w:p>
+        </w:tc>
+        <w:tc>
+          <w:tcPr>
+            <w:tcW w:w="902" w:type="dxa"/>
+          </w:tcPr>
+          <w:p>
+            <w:pPr>
+              <w:cnfStyle w:val="000000000000"/>
+            </w:pPr>
+          </w:p>
+        </w:tc>
+        <w:tc>
+          <w:tcPr>
+            <w:tcW w:w="887" w:type="dxa"/>
+          </w:tcPr>
+          <w:p>
+            <w:pPr>
+              <w:cnfStyle w:val="000000000000"/>
+            </w:pPr>
+          </w:p>
+        </w:tc>
+      </w:tr>
+      <w:tr>
+        <w:trPr>
+          <w:cnfStyle w:val="000000100000"/>
+        </w:trPr>
+        <w:tc>
+          <w:tcPr>
+            <w:cnfStyle w:val="001000000000"/>
+            <w:tcW w:w="2471" w:type="dxa"/>
+            <w:vAlign w:val="bottom"/>
+          </w:tcPr>
+          <w:p>
+            <w:pPr>
+              <w:rPr>
+                <w:rFonts w:ascii="Tahoma" w:hAnsi="Tahoma" w:cs="Tahoma"/>
+                <w:color w:val="000000"/>
+                <w:szCs w:val="22"/>
+              </w:rPr>
+            </w:pPr>
+            <w:r>
+              <w:rPr>
+                <w:rFonts w:ascii="Tahoma" w:hAnsi="Tahoma" w:cs="Tahoma"/>
+                <w:color w:val="000000"/>
+                <w:szCs w:val="22"/>
+              </w:rPr>
+              <w:t>SEQ05</w:t>
+            </w:r>
+          </w:p>
+        </w:tc>
+        <w:tc>
+          <w:tcPr>
+            <w:tcW w:w="901" w:type="dxa"/>
+          </w:tcPr>
+          <w:p>
+            <w:pPr>
+              <w:ind w:left="425"/>
+              <w:cnfStyle w:val="000000100000"/>
+            </w:pPr>
+          </w:p>
+        </w:tc>
+        <w:tc>
+          <w:tcPr>
+            <w:tcW w:w="901" w:type="dxa"/>
+          </w:tcPr>
+          <w:p>
+            <w:pPr>
+              <w:cnfStyle w:val="000000100000"/>
+            </w:pPr>
+          </w:p>
+        </w:tc>
+        <w:tc>
+          <w:tcPr>
+            <w:tcW w:w="900" w:type="dxa"/>
+          </w:tcPr>
+          <w:p>
+            <w:pPr>
+              <w:cnfStyle w:val="000000100000"/>
+            </w:pPr>
+          </w:p>
+        </w:tc>
+        <w:tc>
+          <w:tcPr>
+            <w:tcW w:w="901" w:type="dxa"/>
+          </w:tcPr>
+          <w:p>
+            <w:pPr>
+              <w:ind w:left="425"/>
+              <w:cnfStyle w:val="000000100000"/>
+            </w:pPr>
+          </w:p>
+        </w:tc>
+        <w:tc>
+          <w:tcPr>
+            <w:tcW w:w="901" w:type="dxa"/>
+          </w:tcPr>
+          <w:p>
+            <w:pPr>
+              <w:cnfStyle w:val="000000100000"/>
+            </w:pPr>
+          </w:p>
+        </w:tc>
+        <w:tc>
+          <w:tcPr>
+            <w:tcW w:w="901" w:type="dxa"/>
+          </w:tcPr>
+          <w:p>
+            <w:pPr>
+              <w:cnfStyle w:val="000000100000"/>
+            </w:pPr>
+          </w:p>
+        </w:tc>
+        <w:tc>
+          <w:tcPr>
+            <w:tcW w:w="901" w:type="dxa"/>
+          </w:tcPr>
+          <w:p>
+            <w:pPr>
+              <w:cnfStyle w:val="000000100000"/>
+            </w:pPr>
+          </w:p>
+        </w:tc>
+        <w:tc>
+          <w:tcPr>
+            <w:tcW w:w="902" w:type="dxa"/>
+          </w:tcPr>
+          <w:p>
+            <w:pPr>
+              <w:cnfStyle w:val="000000100000"/>
+            </w:pPr>
+          </w:p>
+        </w:tc>
+        <w:tc>
+          <w:tcPr>
+            <w:tcW w:w="902" w:type="dxa"/>
+          </w:tcPr>
+          <w:p>
+            <w:pPr>
+              <w:cnfStyle w:val="000000100000"/>
+            </w:pPr>
+          </w:p>
+        </w:tc>
+        <w:tc>
+          <w:tcPr>
+            <w:tcW w:w="902" w:type="dxa"/>
+          </w:tcPr>
+          <w:p>
+            <w:pPr>
+              <w:cnfStyle w:val="000000100000"/>
+            </w:pPr>
+          </w:p>
+        </w:tc>
+        <w:tc>
+          <w:tcPr>
+            <w:tcW w:w="902" w:type="dxa"/>
+          </w:tcPr>
+          <w:p>
+            <w:pPr>
+              <w:cnfStyle w:val="000000100000"/>
+            </w:pPr>
+          </w:p>
+        </w:tc>
+        <w:tc>
+          <w:tcPr>
+            <w:tcW w:w="902" w:type="dxa"/>
+          </w:tcPr>
+          <w:p>
+            <w:pPr>
+              <w:cnfStyle w:val="000000100000"/>
+            </w:pPr>
+          </w:p>
+        </w:tc>
+        <w:tc>
+          <w:tcPr>
+            <w:tcW w:w="887" w:type="dxa"/>
+          </w:tcPr>
+          <w:p>
+            <w:pPr>
+              <w:cnfStyle w:val="000000100000"/>
+            </w:pPr>
+          </w:p>
+        </w:tc>
+      </w:tr>
+      <w:tr>
+        <w:tc>
+          <w:tcPr>
+            <w:cnfStyle w:val="001000000000"/>
+            <w:tcW w:w="2471" w:type="dxa"/>
+            <w:vAlign w:val="bottom"/>
+          </w:tcPr>
+          <w:p>
+            <w:pPr>
+              <w:rPr>
+                <w:rFonts w:ascii="Tahoma" w:hAnsi="Tahoma" w:cs="Tahoma"/>
+                <w:color w:val="000000"/>
+                <w:szCs w:val="22"/>
+              </w:rPr>
+            </w:pPr>
+            <w:r>
+              <w:rPr>
+                <w:rFonts w:ascii="Tahoma" w:hAnsi="Tahoma" w:cs="Tahoma"/>
+                <w:color w:val="000000"/>
+                <w:szCs w:val="22"/>
+              </w:rPr>
+              <w:t>SEQ06</w:t>
+            </w:r>
+          </w:p>
+        </w:tc>
+        <w:tc>
+          <w:tcPr>
+            <w:tcW w:w="901" w:type="dxa"/>
+          </w:tcPr>
+          <w:p>
+            <w:pPr>
+              <w:ind w:left="425"/>
+              <w:cnfStyle w:val="000000000000"/>
+            </w:pPr>
+          </w:p>
+        </w:tc>
+        <w:tc>
+          <w:tcPr>
+            <w:tcW w:w="901" w:type="dxa"/>
+          </w:tcPr>
+          <w:p>
+            <w:pPr>
+              <w:cnfStyle w:val="000000000000"/>
+            </w:pPr>
+          </w:p>
+        </w:tc>
+        <w:tc>
+          <w:tcPr>
+            <w:tcW w:w="900" w:type="dxa"/>
+          </w:tcPr>
+          <w:p>
+            <w:pPr>
+              <w:cnfStyle w:val="000000000000"/>
+            </w:pPr>
+          </w:p>
+        </w:tc>
+        <w:tc>
+          <w:tcPr>
+            <w:tcW w:w="901" w:type="dxa"/>
+          </w:tcPr>
+          <w:p>
+            <w:pPr>
+              <w:ind w:left="425"/>
+              <w:cnfStyle w:val="000000000000"/>
+            </w:pPr>
+          </w:p>
+        </w:tc>
+        <w:tc>
+          <w:tcPr>
+            <w:tcW w:w="901" w:type="dxa"/>
+          </w:tcPr>
+          <w:p>
+            <w:pPr>
+              <w:ind w:left="425"/>
+              <w:cnfStyle w:val="000000000000"/>
+            </w:pPr>
+          </w:p>
+        </w:tc>
+        <w:tc>
+          <w:tcPr>
+            <w:tcW w:w="901" w:type="dxa"/>
+          </w:tcPr>
+          <w:p>
+            <w:pPr>
+              <w:ind w:left="425"/>
+              <w:cnfStyle w:val="000000000000"/>
+            </w:pPr>
+          </w:p>
+        </w:tc>
+        <w:tc>
+          <w:tcPr>
+            <w:tcW w:w="901" w:type="dxa"/>
+          </w:tcPr>
+          <w:p>
+            <w:pPr>
+              <w:cnfStyle w:val="000000000000"/>
+            </w:pPr>
+          </w:p>
+        </w:tc>
+        <w:tc>
+          <w:tcPr>
+            <w:tcW w:w="902" w:type="dxa"/>
+          </w:tcPr>
+          <w:p>
+            <w:pPr>
+              <w:cnfStyle w:val="000000000000"/>
+            </w:pPr>
+          </w:p>
+        </w:tc>
+        <w:tc>
+          <w:tcPr>
+            <w:tcW w:w="902" w:type="dxa"/>
+          </w:tcPr>
+          <w:p>
+            <w:pPr>
+              <w:cnfStyle w:val="000000000000"/>
+            </w:pPr>
+          </w:p>
+        </w:tc>
+        <w:tc>
+          <w:tcPr>
+            <w:tcW w:w="902" w:type="dxa"/>
+          </w:tcPr>
+          <w:p>
+            <w:pPr>
+              <w:cnfStyle w:val="000000000000"/>
+            </w:pPr>
+          </w:p>
+        </w:tc>
+        <w:tc>
+          <w:tcPr>
+            <w:tcW w:w="902" w:type="dxa"/>
+          </w:tcPr>
+          <w:p>
+            <w:pPr>
+              <w:cnfStyle w:val="000000000000"/>
+            </w:pPr>
+          </w:p>
+        </w:tc>
+        <w:tc>
+          <w:tcPr>
+            <w:tcW w:w="902" w:type="dxa"/>
+          </w:tcPr>
+          <w:p>
+            <w:pPr>
+              <w:cnfStyle w:val="000000000000"/>
+            </w:pPr>
+          </w:p>
+        </w:tc>
+        <w:tc>
+          <w:tcPr>
+            <w:tcW w:w="887" w:type="dxa"/>
+          </w:tcPr>
+          <w:p>
+            <w:pPr>
+              <w:cnfStyle w:val="000000000000"/>
+            </w:pPr>
+          </w:p>
+        </w:tc>
+      </w:tr>
+      <w:tr>
+        <w:trPr>
+          <w:cnfStyle w:val="000000100000"/>
+        </w:trPr>
+        <w:tc>
+          <w:tcPr>
+            <w:cnfStyle w:val="001000000000"/>
+            <w:tcW w:w="2471" w:type="dxa"/>
+            <w:vAlign w:val="bottom"/>
+          </w:tcPr>
+          <w:p>
+            <w:pPr>
+              <w:rPr>
+                <w:rFonts w:ascii="Tahoma" w:hAnsi="Tahoma" w:cs="Tahoma"/>
+                <w:color w:val="000000"/>
+                <w:szCs w:val="22"/>
+              </w:rPr>
+            </w:pPr>
+            <w:r>
+              <w:rPr>
+                <w:rFonts w:ascii="Tahoma" w:hAnsi="Tahoma" w:cs="Tahoma"/>
+                <w:color w:val="000000"/>
+                <w:szCs w:val="22"/>
+              </w:rPr>
+              <w:t>SEQ07</w:t>
+            </w:r>
+          </w:p>
+        </w:tc>
+        <w:tc>
+          <w:tcPr>
+            <w:tcW w:w="901" w:type="dxa"/>
+          </w:tcPr>
+          <w:p>
+            <w:pPr>
+              <w:ind w:left="425"/>
+              <w:cnfStyle w:val="000000100000"/>
+            </w:pPr>
+          </w:p>
+        </w:tc>
+        <w:tc>
+          <w:tcPr>
+            <w:tcW w:w="901" w:type="dxa"/>
+          </w:tcPr>
+          <w:p>
+            <w:pPr>
+              <w:cnfStyle w:val="000000100000"/>
+            </w:pPr>
+          </w:p>
+        </w:tc>
+        <w:tc>
+          <w:tcPr>
+            <w:tcW w:w="900" w:type="dxa"/>
+          </w:tcPr>
+          <w:p>
+            <w:pPr>
+              <w:ind w:left="425"/>
+              <w:cnfStyle w:val="000000100000"/>
+            </w:pPr>
+          </w:p>
+        </w:tc>
+        <w:tc>
+          <w:tcPr>
+            <w:tcW w:w="901" w:type="dxa"/>
+          </w:tcPr>
+          <w:p>
+            <w:pPr>
+              <w:ind w:left="425"/>
+              <w:cnfStyle w:val="000000100000"/>
+            </w:pPr>
+          </w:p>
+        </w:tc>
+        <w:tc>
+          <w:tcPr>
+            <w:tcW w:w="901" w:type="dxa"/>
+          </w:tcPr>
+          <w:p>
+            <w:pPr>
+              <w:pStyle w:val="a4"/>
+              <w:cnfStyle w:val="000000100000"/>
+            </w:pPr>
+          </w:p>
+        </w:tc>
+        <w:tc>
+          <w:tcPr>
+            <w:tcW w:w="901" w:type="dxa"/>
+          </w:tcPr>
+          <w:p>
+            <w:pPr>
+              <w:cnfStyle w:val="000000100000"/>
+            </w:pPr>
+          </w:p>
+        </w:tc>
+        <w:tc>
+          <w:tcPr>
+            <w:tcW w:w="901" w:type="dxa"/>
+          </w:tcPr>
+          <w:p>
+            <w:pPr>
+              <w:ind w:left="425"/>
+              <w:cnfStyle w:val="000000100000"/>
+            </w:pPr>
+          </w:p>
+        </w:tc>
+        <w:tc>
+          <w:tcPr>
+            <w:tcW w:w="902" w:type="dxa"/>
+          </w:tcPr>
+          <w:p>
+            <w:pPr>
+              <w:ind w:left="425"/>
+              <w:cnfStyle w:val="000000100000"/>
+            </w:pPr>
+          </w:p>
+        </w:tc>
+        <w:tc>
+          <w:tcPr>
+            <w:tcW w:w="902" w:type="dxa"/>
+          </w:tcPr>
+          <w:p>
+            <w:pPr>
+              <w:cnfStyle w:val="000000100000"/>
+            </w:pPr>
+          </w:p>
+        </w:tc>
+        <w:tc>
+          <w:tcPr>
+            <w:tcW w:w="902" w:type="dxa"/>
+          </w:tcPr>
+          <w:p>
+            <w:pPr>
+              <w:cnfStyle w:val="000000100000"/>
+            </w:pPr>
+          </w:p>
+        </w:tc>
+        <w:tc>
+          <w:tcPr>
+            <w:tcW w:w="902" w:type="dxa"/>
+          </w:tcPr>
+          <w:p>
+            <w:pPr>
+              <w:cnfStyle w:val="000000100000"/>
+            </w:pPr>
+          </w:p>
+        </w:tc>
+        <w:tc>
+          <w:tcPr>
+            <w:tcW w:w="902" w:type="dxa"/>
+          </w:tcPr>
+          <w:p>
+            <w:pPr>
+              <w:cnfStyle w:val="000000100000"/>
+            </w:pPr>
+          </w:p>
+        </w:tc>
+        <w:tc>
+          <w:tcPr>
+            <w:tcW w:w="887" w:type="dxa"/>
+          </w:tcPr>
+          <w:p>
+            <w:pPr>
+              <w:cnfStyle w:val="000000100000"/>
+            </w:pPr>
+          </w:p>
+        </w:tc>
+      </w:tr>
+      <w:tr>
+        <w:tc>
+          <w:tcPr>
+            <w:cnfStyle w:val="001000000000"/>
+            <w:tcW w:w="2471" w:type="dxa"/>
+            <w:vAlign w:val="bottom"/>
+          </w:tcPr>
+          <w:p>
+            <w:pPr>
+              <w:rPr>
+                <w:rFonts w:ascii="Tahoma" w:hAnsi="Tahoma" w:cs="Tahoma"/>
+                <w:color w:val="000000"/>
+                <w:szCs w:val="22"/>
+              </w:rPr>
+            </w:pPr>
+            <w:r>
+              <w:rPr>
+                <w:rFonts w:ascii="Tahoma" w:hAnsi="Tahoma" w:cs="Tahoma"/>
+                <w:color w:val="000000"/>
+                <w:szCs w:val="22"/>
+              </w:rPr>
+              <w:t>SEQ08</w:t>
+            </w:r>
+          </w:p>
+        </w:tc>
+        <w:tc>
+          <w:tcPr>
+            <w:tcW w:w="901" w:type="dxa"/>
+          </w:tcPr>
+          <w:p>
+            <w:pPr>
+              <w:cnfStyle w:val="000000000000"/>
+            </w:pPr>
+          </w:p>
+        </w:tc>
+        <w:tc>
+          <w:tcPr>
+            <w:tcW w:w="901" w:type="dxa"/>
+          </w:tcPr>
+          <w:p>
+            <w:pPr>
+              <w:cnfStyle w:val="000000000000"/>
+            </w:pPr>
+          </w:p>
+        </w:tc>
+        <w:tc>
+          <w:tcPr>
+            <w:tcW w:w="900" w:type="dxa"/>
+          </w:tcPr>
+          <w:p>
+            <w:pPr>
+              <w:cnfStyle w:val="000000000000"/>
+            </w:pPr>
+          </w:p>
+        </w:tc>
+        <w:tc>
+          <w:tcPr>
+            <w:tcW w:w="901" w:type="dxa"/>
+          </w:tcPr>
+          <w:p>
+            <w:pPr>
+              <w:cnfStyle w:val="000000000000"/>
+            </w:pPr>
+          </w:p>
+        </w:tc>
+        <w:tc>
+          <w:tcPr>
+            <w:tcW w:w="901" w:type="dxa"/>
+          </w:tcPr>
+          <w:p>
+            <w:pPr>
+              <w:cnfStyle w:val="000000000000"/>
+            </w:pPr>
+          </w:p>
+        </w:tc>
+        <w:tc>
+          <w:tcPr>
+            <w:tcW w:w="901" w:type="dxa"/>
+          </w:tcPr>
+          <w:p>
+            <w:pPr>
+              <w:cnfStyle w:val="000000000000"/>
+            </w:pPr>
+          </w:p>
+        </w:tc>
+        <w:tc>
+          <w:tcPr>
+            <w:tcW w:w="901" w:type="dxa"/>
+          </w:tcPr>
+          <w:p>
+            <w:pPr>
+              <w:ind w:left="425"/>
+              <w:cnfStyle w:val="000000000000"/>
+            </w:pPr>
+          </w:p>
+        </w:tc>
+        <w:tc>
+          <w:tcPr>
+            <w:tcW w:w="902" w:type="dxa"/>
+          </w:tcPr>
+          <w:p>
+            <w:pPr>
+              <w:ind w:left="425"/>
+              <w:cnfStyle w:val="000000000000"/>
+            </w:pPr>
+          </w:p>
+        </w:tc>
+        <w:tc>
+          <w:tcPr>
+            <w:tcW w:w="902" w:type="dxa"/>
+          </w:tcPr>
+          <w:p>
+            <w:pPr>
+              <w:cnfStyle w:val="000000000000"/>
+            </w:pPr>
+          </w:p>
+        </w:tc>
+        <w:tc>
+          <w:tcPr>
+            <w:tcW w:w="902" w:type="dxa"/>
+          </w:tcPr>
+          <w:p>
+            <w:pPr>
+              <w:cnfStyle w:val="000000000000"/>
+            </w:pPr>
+          </w:p>
+        </w:tc>
+        <w:tc>
+          <w:tcPr>
+            <w:tcW w:w="902" w:type="dxa"/>
+          </w:tcPr>
+          <w:p>
+            <w:pPr>
+              <w:cnfStyle w:val="000000000000"/>
+            </w:pPr>
+          </w:p>
+        </w:tc>
+        <w:tc>
+          <w:tcPr>
+            <w:tcW w:w="902" w:type="dxa"/>
+          </w:tcPr>
+          <w:p>
+            <w:pPr>
+              <w:cnfStyle w:val="000000000000"/>
+            </w:pPr>
+          </w:p>
+        </w:tc>
+        <w:tc>
+          <w:tcPr>
+            <w:tcW w:w="887" w:type="dxa"/>
+          </w:tcPr>
+          <w:p>
+            <w:pPr>
+              <w:cnfStyle w:val="000000000000"/>
+            </w:pPr>
+          </w:p>
+        </w:tc>
+      </w:tr>
+      <w:tr>
+        <w:trPr>
+          <w:cnfStyle w:val="000000100000"/>
+        </w:trPr>
+        <w:tc>
+          <w:tcPr>
+            <w:cnfStyle w:val="001000000000"/>
+            <w:tcW w:w="2471" w:type="dxa"/>
+            <w:vAlign w:val="bottom"/>
+          </w:tcPr>
+          <w:p>
+            <w:pPr>
+              <w:rPr>
+                <w:rFonts w:ascii="Tahoma" w:hAnsi="Tahoma" w:cs="Tahoma"/>
+                <w:color w:val="000000"/>
+                <w:szCs w:val="22"/>
+              </w:rPr>
+            </w:pPr>
+            <w:r>
+              <w:rPr>
+                <w:rFonts w:ascii="Tahoma" w:hAnsi="Tahoma" w:cs="Tahoma"/>
+                <w:color w:val="000000"/>
+                <w:szCs w:val="22"/>
+              </w:rPr>
+              <w:t>SEQ09</w:t>
+            </w:r>
+          </w:p>
+        </w:tc>
+        <w:tc>
+          <w:tcPr>
+            <w:tcW w:w="901" w:type="dxa"/>
+          </w:tcPr>
+          <w:p>
+            <w:pPr>
+              <w:cnfStyle w:val="000000100000"/>
+            </w:pPr>
+          </w:p>
+        </w:tc>
+        <w:tc>
+          <w:tcPr>
+            <w:tcW w:w="901" w:type="dxa"/>
+          </w:tcPr>
+          <w:p>
+            <w:pPr>
+              <w:cnfStyle w:val="000000100000"/>
+            </w:pPr>
+          </w:p>
+        </w:tc>
+        <w:tc>
+          <w:tcPr>
+            <w:tcW w:w="900" w:type="dxa"/>
+          </w:tcPr>
+          <w:p>
+            <w:pPr>
+              <w:cnfStyle w:val="000000100000"/>
+            </w:pPr>
+          </w:p>
+        </w:tc>
+        <w:tc>
+          <w:tcPr>
+            <w:tcW w:w="901" w:type="dxa"/>
+          </w:tcPr>
+          <w:p>
+            <w:pPr>
+              <w:cnfStyle w:val="000000100000"/>
+            </w:pPr>
+          </w:p>
+        </w:tc>
+        <w:tc>
+          <w:tcPr>
+            <w:tcW w:w="901" w:type="dxa"/>
+          </w:tcPr>
+          <w:p>
+            <w:pPr>
+              <w:cnfStyle w:val="000000100000"/>
+            </w:pPr>
+          </w:p>
+        </w:tc>
+        <w:tc>
+          <w:tcPr>
+            <w:tcW w:w="901" w:type="dxa"/>
+          </w:tcPr>
+          <w:p>
+            <w:pPr>
+              <w:cnfStyle w:val="000000100000"/>
+            </w:pPr>
+          </w:p>
+        </w:tc>
+        <w:tc>
+          <w:tcPr>
+            <w:tcW w:w="901" w:type="dxa"/>
+          </w:tcPr>
+          <w:p>
+            <w:pPr>
+              <w:ind w:left="425"/>
+              <w:cnfStyle w:val="000000100000"/>
+            </w:pPr>
+          </w:p>
+        </w:tc>
+        <w:tc>
+          <w:tcPr>
+            <w:tcW w:w="902" w:type="dxa"/>
+          </w:tcPr>
+          <w:p>
+            <w:pPr>
+              <w:ind w:left="425"/>
+              <w:cnfStyle w:val="000000100000"/>
+            </w:pPr>
+          </w:p>
+        </w:tc>
+        <w:tc>
+          <w:tcPr>
+            <w:tcW w:w="902" w:type="dxa"/>
+          </w:tcPr>
+          <w:p>
+            <w:pPr>
+              <w:cnfStyle w:val="000000100000"/>
+            </w:pPr>
+          </w:p>
+        </w:tc>
+        <w:tc>
+          <w:tcPr>
+            <w:tcW w:w="902" w:type="dxa"/>
+          </w:tcPr>
+          <w:p>
+            <w:pPr>
+              <w:cnfStyle w:val="000000100000"/>
+            </w:pPr>
+          </w:p>
+        </w:tc>
+        <w:tc>
+          <w:tcPr>
+            <w:tcW w:w="902" w:type="dxa"/>
+          </w:tcPr>
+          <w:p>
+            <w:pPr>
+              <w:cnfStyle w:val="000000100000"/>
+            </w:pPr>
+          </w:p>
+        </w:tc>
+        <w:tc>
+          <w:tcPr>
+            <w:tcW w:w="902" w:type="dxa"/>
+          </w:tcPr>
+          <w:p>
+            <w:pPr>
+              <w:cnfStyle w:val="000000100000"/>
+            </w:pPr>
+          </w:p>
+        </w:tc>
+        <w:tc>
+          <w:tcPr>
+            <w:tcW w:w="887" w:type="dxa"/>
+          </w:tcPr>
+          <w:p>
+            <w:pPr>
+              <w:cnfStyle w:val="000000100000"/>
+            </w:pPr>
+          </w:p>
+        </w:tc>
+      </w:tr>
+      <w:tr>
+        <w:tc>
+          <w:tcPr>
+            <w:cnfStyle w:val="001000000000"/>
+            <w:tcW w:w="2471" w:type="dxa"/>
+            <w:vAlign w:val="bottom"/>
+          </w:tcPr>
+          <w:p>
+            <w:pPr>
+              <w:rPr>
+                <w:rFonts w:ascii="Tahoma" w:hAnsi="Tahoma" w:cs="Tahoma"/>
+                <w:color w:val="000000"/>
+                <w:szCs w:val="22"/>
+              </w:rPr>
+            </w:pPr>
+            <w:r>
+              <w:rPr>
+                <w:rFonts w:ascii="Tahoma" w:hAnsi="Tahoma" w:cs="Tahoma"/>
+                <w:color w:val="000000"/>
+                <w:szCs w:val="22"/>
+              </w:rPr>
+              <w:t>SEQ10</w:t>
+            </w:r>
+          </w:p>
+        </w:tc>
+        <w:tc>
+          <w:tcPr>
+            <w:tcW w:w="901" w:type="dxa"/>
+          </w:tcPr>
+          <w:p>
+            <w:pPr>
+              <w:cnfStyle w:val="000000000000"/>
+            </w:pPr>
+          </w:p>
+        </w:tc>
+        <w:tc>
+          <w:tcPr>
+            <w:tcW w:w="901" w:type="dxa"/>
+          </w:tcPr>
+          <w:p>
+            <w:pPr>
+              <w:cnfStyle w:val="000000000000"/>
+            </w:pPr>
+          </w:p>
+        </w:tc>
+        <w:tc>
+          <w:tcPr>
+            <w:tcW w:w="900" w:type="dxa"/>
+          </w:tcPr>
+          <w:p>
+            <w:pPr>
+              <w:cnfStyle w:val="000000000000"/>
+            </w:pPr>
+          </w:p>
+        </w:tc>
+        <w:tc>
+          <w:tcPr>
+            <w:tcW w:w="901" w:type="dxa"/>
+          </w:tcPr>
+          <w:p>
+            <w:pPr>
+              <w:cnfStyle w:val="000000000000"/>
+            </w:pPr>
+          </w:p>
+        </w:tc>
+        <w:tc>
+          <w:tcPr>
+            <w:tcW w:w="901" w:type="dxa"/>
+          </w:tcPr>
+          <w:p>
+            <w:pPr>
+              <w:cnfStyle w:val="000000000000"/>
+            </w:pPr>
+          </w:p>
+        </w:tc>
+        <w:tc>
+          <w:tcPr>
+            <w:tcW w:w="901" w:type="dxa"/>
+          </w:tcPr>
+          <w:p>
+            <w:pPr>
+              <w:cnfStyle w:val="000000000000"/>
+            </w:pPr>
+          </w:p>
+        </w:tc>
+        <w:tc>
+          <w:tcPr>
+            <w:tcW w:w="901" w:type="dxa"/>
+          </w:tcPr>
+          <w:p>
+            <w:pPr>
+              <w:cnfStyle w:val="000000000000"/>
+            </w:pPr>
+          </w:p>
+        </w:tc>
+        <w:tc>
+          <w:tcPr>
+            <w:tcW w:w="902" w:type="dxa"/>
+          </w:tcPr>
+          <w:p>
+            <w:pPr>
+              <w:cnfStyle w:val="000000000000"/>
+            </w:pPr>
+          </w:p>
+        </w:tc>
+        <w:tc>
+          <w:tcPr>
+            <w:tcW w:w="902" w:type="dxa"/>
+          </w:tcPr>
+          <w:p>
+            <w:pPr>
+              <w:cnfStyle w:val="000000000000"/>
+            </w:pPr>
+          </w:p>
+        </w:tc>
+        <w:tc>
+          <w:tcPr>
+            <w:tcW w:w="902" w:type="dxa"/>
+          </w:tcPr>
+          <w:p>
+            <w:pPr>
+              <w:cnfStyle w:val="000000000000"/>
+            </w:pPr>
+          </w:p>
+        </w:tc>
+        <w:tc>
+          <w:tcPr>
+            <w:tcW w:w="902" w:type="dxa"/>
+          </w:tcPr>
+          <w:p>
+            <w:pPr>
+              <w:cnfStyle w:val="000000000000"/>
+            </w:pPr>
+          </w:p>
+        </w:tc>
+        <w:tc>
+          <w:tcPr>
+            <w:tcW w:w="902" w:type="dxa"/>
+          </w:tcPr>
+          <w:p>
+            <w:pPr>
+              <w:cnfStyle w:val="000000000000"/>
+            </w:pPr>
+          </w:p>
+        </w:tc>
+        <w:tc>
+          <w:tcPr>
+            <w:tcW w:w="887" w:type="dxa"/>
+          </w:tcPr>
+          <w:p>
+            <w:pPr>
+              <w:cnfStyle w:val="000000000000"/>
+            </w:pPr>
+          </w:p>
+        </w:tc>
+      </w:tr>
+      <w:tr>
+        <w:trPr>
+          <w:cnfStyle w:val="000000100000"/>
+        </w:trPr>
+        <w:tc>
+          <w:tcPr>
+            <w:cnfStyle w:val="001000000000"/>
+            <w:tcW w:w="2471" w:type="dxa"/>
+            <w:vAlign w:val="bottom"/>
+          </w:tcPr>
+          <w:p>
+            <w:pPr>
+              <w:rPr>
+                <w:rFonts w:ascii="Tahoma" w:hAnsi="Tahoma" w:cs="Tahoma"/>
+                <w:color w:val="000000"/>
+                <w:szCs w:val="22"/>
+              </w:rPr>
+            </w:pPr>
+            <w:r>
+              <w:rPr>
+                <w:rFonts w:ascii="Tahoma" w:hAnsi="Tahoma" w:cs="Tahoma"/>
+                <w:color w:val="000000"/>
+                <w:szCs w:val="22"/>
+              </w:rPr>
+              <w:t>SEQ11</w:t>
+            </w:r>
+          </w:p>
+        </w:tc>
+        <w:tc>
+          <w:tcPr>
+            <w:tcW w:w="901" w:type="dxa"/>
+          </w:tcPr>
+          <w:p>
+            <w:pPr>
+              <w:cnfStyle w:val="000000100000"/>
+            </w:pPr>
+          </w:p>
+        </w:tc>
+        <w:tc>
+          <w:tcPr>
+            <w:tcW w:w="901" w:type="dxa"/>
+          </w:tcPr>
+          <w:p>
+            <w:pPr>
+              <w:cnfStyle w:val="000000100000"/>
+            </w:pPr>
+          </w:p>
+        </w:tc>
+        <w:tc>
+          <w:tcPr>
+            <w:tcW w:w="900" w:type="dxa"/>
+          </w:tcPr>
+          <w:p>
+            <w:pPr>
+              <w:cnfStyle w:val="000000100000"/>
+            </w:pPr>
+          </w:p>
+        </w:tc>
+        <w:tc>
+          <w:tcPr>
+            <w:tcW w:w="901" w:type="dxa"/>
+          </w:tcPr>
+          <w:p>
+            <w:pPr>
+              <w:cnfStyle w:val="000000100000"/>
+            </w:pPr>
+          </w:p>
+        </w:tc>
+        <w:tc>
+          <w:tcPr>
+            <w:tcW w:w="901" w:type="dxa"/>
+          </w:tcPr>
+          <w:p>
+            <w:pPr>
+              <w:cnfStyle w:val="000000100000"/>
+            </w:pPr>
+          </w:p>
+        </w:tc>
+        <w:tc>
+          <w:tcPr>
+            <w:tcW w:w="901" w:type="dxa"/>
+          </w:tcPr>
+          <w:p>
+            <w:pPr>
+              <w:cnfStyle w:val="000000100000"/>
+            </w:pPr>
+          </w:p>
+        </w:tc>
+        <w:tc>
+          <w:tcPr>
+            <w:tcW w:w="901" w:type="dxa"/>
+          </w:tcPr>
+          <w:p>
+            <w:pPr>
+              <w:cnfStyle w:val="000000100000"/>
+            </w:pPr>
+          </w:p>
+        </w:tc>
+        <w:tc>
+          <w:tcPr>
+            <w:tcW w:w="902" w:type="dxa"/>
+          </w:tcPr>
+          <w:p>
+            <w:pPr>
+              <w:cnfStyle w:val="000000100000"/>
+            </w:pPr>
+          </w:p>
+        </w:tc>
+        <w:tc>
+          <w:tcPr>
+            <w:tcW w:w="902" w:type="dxa"/>
+          </w:tcPr>
+          <w:p>
+            <w:pPr>
+              <w:cnfStyle w:val="000000100000"/>
+            </w:pPr>
+          </w:p>
+        </w:tc>
+        <w:tc>
+          <w:tcPr>
+            <w:tcW w:w="902" w:type="dxa"/>
+          </w:tcPr>
+          <w:p>
+            <w:pPr>
+              <w:cnfStyle w:val="000000100000"/>
+            </w:pPr>
+          </w:p>
+        </w:tc>
+        <w:tc>
+          <w:tcPr>
+            <w:tcW w:w="902" w:type="dxa"/>
+          </w:tcPr>
+          <w:p>
+            <w:pPr>
+              <w:cnfStyle w:val="000000100000"/>
+            </w:pPr>
+          </w:p>
+        </w:tc>
+        <w:tc>
+          <w:tcPr>
+            <w:tcW w:w="902" w:type="dxa"/>
+          </w:tcPr>
+          <w:p>
+            <w:pPr>
+              <w:cnfStyle w:val="000000100000"/>
+            </w:pPr>
+          </w:p>
+        </w:tc>
+        <w:tc>
+          <w:tcPr>
+            <w:tcW w:w="887" w:type="dxa"/>
+          </w:tcPr>
+          <w:p>
+            <w:pPr>
+              <w:cnfStyle w:val="000000100000"/>
+            </w:pPr>
+          </w:p>
+        </w:tc>
+      </w:tr>
+      <w:tr>
+        <w:tc>
+          <w:tcPr>
+            <w:cnfStyle w:val="001000000000"/>
+            <w:tcW w:w="2471" w:type="dxa"/>
+            <w:vAlign w:val="bottom"/>
+          </w:tcPr>
+          <w:p>
+            <w:pPr>
+              <w:rPr>
+                <w:rFonts w:ascii="Tahoma" w:hAnsi="Tahoma" w:cs="Tahoma"/>
+                <w:color w:val="000000"/>
+                <w:szCs w:val="22"/>
+              </w:rPr>
+            </w:pPr>
+            <w:r>
+              <w:rPr>
+                <w:rFonts w:ascii="Tahoma" w:hAnsi="Tahoma" w:cs="Tahoma"/>
+                <w:color w:val="000000"/>
+                <w:szCs w:val="22"/>
+              </w:rPr>
+              <w:t>SEQ12</w:t>
+            </w:r>
+          </w:p>
+        </w:tc>
+        <w:tc>
+          <w:tcPr>
+            <w:tcW w:w="901" w:type="dxa"/>
+          </w:tcPr>
+          <w:p>
+            <w:pPr>
+              <w:cnfStyle w:val="000000000000"/>
+            </w:pPr>
+          </w:p>
+        </w:tc>
+        <w:tc>
+          <w:tcPr>
+            <w:tcW w:w="901" w:type="dxa"/>
+          </w:tcPr>
+          <w:p>
+            <w:pPr>
+              <w:cnfStyle w:val="000000000000"/>
+            </w:pPr>
+          </w:p>
+        </w:tc>
+        <w:tc>
+          <w:tcPr>
+            <w:tcW w:w="900" w:type="dxa"/>
+          </w:tcPr>
+          <w:p>
+            <w:pPr>
+              <w:cnfStyle w:val="000000000000"/>
+            </w:pPr>
+          </w:p>
+        </w:tc>
+        <w:tc>
+          <w:tcPr>
+            <w:tcW w:w="901" w:type="dxa"/>
+          </w:tcPr>
+          <w:p>
+            <w:pPr>
+              <w:cnfStyle w:val="000000000000"/>
+            </w:pPr>
+          </w:p>
+        </w:tc>
+        <w:tc>
+          <w:tcPr>
+            <w:tcW w:w="901" w:type="dxa"/>
+          </w:tcPr>
+          <w:p>
+            <w:pPr>
+              <w:cnfStyle w:val="000000000000"/>
+            </w:pPr>
+          </w:p>
+        </w:tc>
+        <w:tc>
+          <w:tcPr>
+            <w:tcW w:w="901" w:type="dxa"/>
+          </w:tcPr>
+          <w:p>
+            <w:pPr>
+              <w:cnfStyle w:val="000000000000"/>
+            </w:pPr>
+          </w:p>
+        </w:tc>
+        <w:tc>
+          <w:tcPr>
+            <w:tcW w:w="901" w:type="dxa"/>
+          </w:tcPr>
+          <w:p>
+            <w:pPr>
+              <w:cnfStyle w:val="000000000000"/>
+            </w:pPr>
+          </w:p>
+        </w:tc>
+        <w:tc>
+          <w:tcPr>
+            <w:tcW w:w="902" w:type="dxa"/>
+          </w:tcPr>
+          <w:p>
+            <w:pPr>
+              <w:ind w:left="425"/>
+              <w:cnfStyle w:val="000000000000"/>
+            </w:pPr>
+          </w:p>
+        </w:tc>
+        <w:tc>
+          <w:tcPr>
+            <w:tcW w:w="902" w:type="dxa"/>
+          </w:tcPr>
+          <w:p>
+            <w:pPr>
+              <w:cnfStyle w:val="000000000000"/>
+            </w:pPr>
+          </w:p>
+        </w:tc>
+        <w:tc>
+          <w:tcPr>
+            <w:tcW w:w="902" w:type="dxa"/>
+          </w:tcPr>
+          <w:p>
+            <w:pPr>
+              <w:cnfStyle w:val="000000000000"/>
+            </w:pPr>
+          </w:p>
+        </w:tc>
+        <w:tc>
+          <w:tcPr>
+            <w:tcW w:w="902" w:type="dxa"/>
+          </w:tcPr>
+          <w:p>
+            <w:pPr>
+              <w:cnfStyle w:val="000000000000"/>
+            </w:pPr>
+          </w:p>
+        </w:tc>
+        <w:tc>
+          <w:tcPr>
+            <w:tcW w:w="902" w:type="dxa"/>
+          </w:tcPr>
+          <w:p>
+            <w:pPr>
+              <w:cnfStyle w:val="000000000000"/>
+            </w:pPr>
+          </w:p>
+        </w:tc>
+        <w:tc>
+          <w:tcPr>
+            <w:tcW w:w="887" w:type="dxa"/>
+          </w:tcPr>
+          <w:p>
+            <w:pPr>
+              <w:cnfStyle w:val="000000000000"/>
+            </w:pPr>
+          </w:p>
+        </w:tc>
+      </w:tr>
+      <w:tr>
+        <w:trPr>
+          <w:cnfStyle w:val="000000100000"/>
+        </w:trPr>
+        <w:tc>
+          <w:tcPr>
+            <w:cnfStyle w:val="001000000000"/>
+            <w:tcW w:w="2471" w:type="dxa"/>
+            <w:vAlign w:val="bottom"/>
+          </w:tcPr>
+          <w:p>
+            <w:pPr>
+              <w:rPr>
+                <w:rFonts w:ascii="Tahoma" w:hAnsi="Tahoma" w:cs="Tahoma"/>
+                <w:color w:val="000000"/>
+                <w:szCs w:val="22"/>
+              </w:rPr>
+            </w:pPr>
+            <w:r>
+              <w:rPr>
+                <w:rFonts w:ascii="Tahoma" w:hAnsi="Tahoma" w:cs="Tahoma"/>
+                <w:color w:val="000000"/>
+                <w:szCs w:val="22"/>
+              </w:rPr>
+              <w:t>SEQ13</w:t>
+            </w:r>
+          </w:p>
+        </w:tc>
+        <w:tc>
+          <w:tcPr>
+            <w:tcW w:w="901" w:type="dxa"/>
+          </w:tcPr>
+          <w:p>
+            <w:pPr>
+              <w:pStyle w:val="a4"/>
+              <w:cnfStyle w:val="000000100000"/>
+            </w:pPr>
+          </w:p>
+        </w:tc>
+        <w:tc>
+          <w:tcPr>
+            <w:tcW w:w="901" w:type="dxa"/>
+          </w:tcPr>
+          <w:p>
+            <w:pPr>
+              <w:cnfStyle w:val="000000100000"/>
+            </w:pPr>
+          </w:p>
+        </w:tc>
+        <w:tc>
+          <w:tcPr>
+            <w:tcW w:w="900" w:type="dxa"/>
+          </w:tcPr>
+          <w:p>
+            <w:pPr>
+              <w:cnfStyle w:val="000000100000"/>
+            </w:pPr>
+          </w:p>
+        </w:tc>
+        <w:tc>
+          <w:tcPr>
+            <w:tcW w:w="901" w:type="dxa"/>
+          </w:tcPr>
+          <w:p>
+            <w:pPr>
+              <w:cnfStyle w:val="000000100000"/>
+            </w:pPr>
+          </w:p>
+        </w:tc>
+        <w:tc>
+          <w:tcPr>
+            <w:tcW w:w="901" w:type="dxa"/>
+          </w:tcPr>
+          <w:p>
+            <w:pPr>
+              <w:cnfStyle w:val="000000100000"/>
+            </w:pPr>
+          </w:p>
+        </w:tc>
+        <w:tc>
+          <w:tcPr>
+            <w:tcW w:w="901" w:type="dxa"/>
+          </w:tcPr>
+          <w:p>
+            <w:pPr>
+              <w:cnfStyle w:val="000000100000"/>
+            </w:pPr>
+          </w:p>
+        </w:tc>
+        <w:tc>
+          <w:tcPr>
+            <w:tcW w:w="901" w:type="dxa"/>
+          </w:tcPr>
+          <w:p>
+            <w:pPr>
+              <w:cnfStyle w:val="000000100000"/>
+            </w:pPr>
+          </w:p>
+        </w:tc>
+        <w:tc>
+          <w:tcPr>
+            <w:tcW w:w="902" w:type="dxa"/>
+          </w:tcPr>
+          <w:p>
+            <w:pPr>
+              <w:pStyle w:val="a4"/>
+              <w:cnfStyle w:val="000000100000"/>
+            </w:pPr>
+          </w:p>
+        </w:tc>
+        <w:tc>
+          <w:tcPr>
+            <w:tcW w:w="902" w:type="dxa"/>
+          </w:tcPr>
+          <w:p>
+            <w:pPr>
+              <w:ind w:left="425"/>
+              <w:cnfStyle w:val="000000100000"/>
+            </w:pPr>
+          </w:p>
+        </w:tc>
+        <w:tc>
+          <w:tcPr>
+            <w:tcW w:w="902" w:type="dxa"/>
+          </w:tcPr>
+          <w:p>
+            <w:pPr>
+              <w:cnfStyle w:val="000000100000"/>
+            </w:pPr>
+          </w:p>
+        </w:tc>
+        <w:tc>
+          <w:tcPr>
+            <w:tcW w:w="902" w:type="dxa"/>
+          </w:tcPr>
+          <w:p>
+            <w:pPr>
+              <w:cnfStyle w:val="000000100000"/>
+            </w:pPr>
+          </w:p>
+        </w:tc>
+        <w:tc>
+          <w:tcPr>
+            <w:tcW w:w="902" w:type="dxa"/>
+          </w:tcPr>
+          <w:p>
+            <w:pPr>
+              <w:ind w:left="425"/>
+              <w:cnfStyle w:val="000000100000"/>
+            </w:pPr>
+          </w:p>
+        </w:tc>
+        <w:tc>
+          <w:tcPr>
+            <w:tcW w:w="887" w:type="dxa"/>
+          </w:tcPr>
+          <w:p>
+            <w:pPr>
+              <w:cnfStyle w:val="000000100000"/>
+            </w:pPr>
+          </w:p>
+        </w:tc>
+      </w:tr>
+    </w:tbl>
     <w:p/>
     <w:p/>
     <w:p/>

</xml_diff>

<commit_message>
update Traceability Matrix between Sequence Diagram /SRS
</commit_message>
<xml_diff>
--- a/Traceability/URSTrace.docx
+++ b/Traceability/URSTrace.docx
@@ -25996,6 +25996,3131 @@
     <w:p/>
     <w:p/>
     <w:p/>
+    <w:p/>
+    <w:p/>
+    <w:p>
+      <w:r>
+        <w:rPr>
+          <w:noProof/>
+        </w:rPr>
+        <w:pict>
+          <v:shape id="_x0000_s1069" type="#_x0000_t202" style="position:absolute;margin-left:243.1pt;margin-top:10.8pt;width:284.2pt;height:24.9pt;z-index:251710464;mso-width-relative:margin;mso-height-relative:margin" stroked="f">
+            <v:textbox>
+              <w:txbxContent>
+                <w:p>
+                  <w:pPr>
+                    <w:rPr>
+                      <w:b/>
+                      <w:bCs/>
+                      <w:sz w:val="24"/>
+                      <w:szCs w:val="32"/>
+                    </w:rPr>
+                  </w:pPr>
+                  <w:r>
+                    <w:rPr>
+                      <w:b/>
+                      <w:bCs/>
+                      <w:sz w:val="24"/>
+                      <w:szCs w:val="32"/>
+                    </w:rPr>
+                    <w:t xml:space="preserve">Traceability Matrix between </w:t>
+                  </w:r>
+                  <w:r>
+                    <w:rPr>
+                      <w:b/>
+                      <w:bCs/>
+                      <w:sz w:val="24"/>
+                      <w:szCs w:val="32"/>
+                    </w:rPr>
+                    <w:t xml:space="preserve">Sequence Diagram </w:t>
+                  </w:r>
+                  <w:proofErr w:type="gramStart"/>
+                  <w:r>
+                    <w:rPr>
+                      <w:b/>
+                      <w:bCs/>
+                      <w:sz w:val="24"/>
+                      <w:szCs w:val="32"/>
+                    </w:rPr>
+                    <w:t>/SRS</w:t>
+                  </w:r>
+                  <w:proofErr w:type="gramEnd"/>
+                </w:p>
+              </w:txbxContent>
+            </v:textbox>
+          </v:shape>
+        </w:pict>
+      </w:r>
+    </w:p>
+    <w:tbl>
+      <w:tblPr>
+        <w:tblStyle w:val="1-2"/>
+        <w:tblpPr w:leftFromText="180" w:rightFromText="180" w:vertAnchor="page" w:horzAnchor="margin" w:tblpY="3241"/>
+        <w:tblW w:w="0" w:type="auto"/>
+        <w:tblLayout w:type="fixed"/>
+        <w:tblLook w:val="04A0"/>
+      </w:tblPr>
+      <w:tblGrid>
+        <w:gridCol w:w="995"/>
+        <w:gridCol w:w="775"/>
+        <w:gridCol w:w="775"/>
+        <w:gridCol w:w="775"/>
+        <w:gridCol w:w="775"/>
+        <w:gridCol w:w="776"/>
+        <w:gridCol w:w="775"/>
+        <w:gridCol w:w="775"/>
+        <w:gridCol w:w="775"/>
+        <w:gridCol w:w="776"/>
+        <w:gridCol w:w="775"/>
+        <w:gridCol w:w="775"/>
+        <w:gridCol w:w="775"/>
+        <w:gridCol w:w="776"/>
+        <w:gridCol w:w="775"/>
+        <w:gridCol w:w="775"/>
+        <w:gridCol w:w="775"/>
+        <w:gridCol w:w="776"/>
+      </w:tblGrid>
+      <w:tr>
+        <w:trPr>
+          <w:cnfStyle w:val="100000000000"/>
+          <w:trHeight w:val="806"/>
+        </w:trPr>
+        <w:tc>
+          <w:tcPr>
+            <w:cnfStyle w:val="001000000000"/>
+            <w:tcW w:w="995" w:type="dxa"/>
+            <w:tcBorders>
+              <w:tl2br w:val="single" w:sz="4" w:space="0" w:color="auto"/>
+            </w:tcBorders>
+          </w:tcPr>
+          <w:p>
+            <w:pPr>
+              <w:jc w:val="center"/>
+            </w:pPr>
+            <w:r>
+              <w:t>URS</w:t>
+            </w:r>
+          </w:p>
+          <w:p/>
+          <w:p>
+            <w:r>
+              <w:t>SEQ</w:t>
+            </w:r>
+          </w:p>
+        </w:tc>
+        <w:tc>
+          <w:tcPr>
+            <w:tcW w:w="775" w:type="dxa"/>
+            <w:vAlign w:val="bottom"/>
+          </w:tcPr>
+          <w:p>
+            <w:pPr>
+              <w:cnfStyle w:val="100000000000"/>
+              <w:rPr>
+                <w:rFonts w:ascii="Tahoma" w:hAnsi="Tahoma" w:cs="Tahoma"/>
+                <w:color w:val="000000"/>
+                <w:szCs w:val="22"/>
+              </w:rPr>
+            </w:pPr>
+            <w:r>
+              <w:rPr>
+                <w:rFonts w:ascii="Tahoma" w:hAnsi="Tahoma" w:cs="Tahoma"/>
+                <w:color w:val="000000"/>
+                <w:szCs w:val="22"/>
+              </w:rPr>
+              <w:t>SRS01</w:t>
+            </w:r>
+          </w:p>
+        </w:tc>
+        <w:tc>
+          <w:tcPr>
+            <w:tcW w:w="775" w:type="dxa"/>
+            <w:vAlign w:val="bottom"/>
+          </w:tcPr>
+          <w:p>
+            <w:pPr>
+              <w:cnfStyle w:val="100000000000"/>
+              <w:rPr>
+                <w:rFonts w:ascii="Tahoma" w:hAnsi="Tahoma" w:cs="Tahoma"/>
+                <w:color w:val="000000"/>
+                <w:szCs w:val="22"/>
+              </w:rPr>
+            </w:pPr>
+            <w:r>
+              <w:rPr>
+                <w:rFonts w:ascii="Tahoma" w:hAnsi="Tahoma" w:cs="Tahoma"/>
+                <w:color w:val="000000"/>
+                <w:szCs w:val="22"/>
+              </w:rPr>
+              <w:t>SRS02</w:t>
+            </w:r>
+          </w:p>
+        </w:tc>
+        <w:tc>
+          <w:tcPr>
+            <w:tcW w:w="775" w:type="dxa"/>
+            <w:vAlign w:val="bottom"/>
+          </w:tcPr>
+          <w:p>
+            <w:pPr>
+              <w:cnfStyle w:val="100000000000"/>
+              <w:rPr>
+                <w:rFonts w:ascii="Tahoma" w:hAnsi="Tahoma" w:cs="Tahoma"/>
+                <w:color w:val="000000"/>
+                <w:szCs w:val="22"/>
+              </w:rPr>
+            </w:pPr>
+            <w:r>
+              <w:rPr>
+                <w:rFonts w:ascii="Tahoma" w:hAnsi="Tahoma" w:cs="Tahoma"/>
+                <w:color w:val="000000"/>
+                <w:szCs w:val="22"/>
+              </w:rPr>
+              <w:t>SRS03</w:t>
+            </w:r>
+          </w:p>
+        </w:tc>
+        <w:tc>
+          <w:tcPr>
+            <w:tcW w:w="775" w:type="dxa"/>
+            <w:vAlign w:val="bottom"/>
+          </w:tcPr>
+          <w:p>
+            <w:pPr>
+              <w:cnfStyle w:val="100000000000"/>
+              <w:rPr>
+                <w:rFonts w:ascii="Tahoma" w:hAnsi="Tahoma" w:cs="Tahoma"/>
+                <w:color w:val="000000"/>
+                <w:szCs w:val="22"/>
+              </w:rPr>
+            </w:pPr>
+            <w:r>
+              <w:rPr>
+                <w:rFonts w:ascii="Tahoma" w:hAnsi="Tahoma" w:cs="Tahoma"/>
+                <w:color w:val="000000"/>
+                <w:szCs w:val="22"/>
+              </w:rPr>
+              <w:t>SRS04</w:t>
+            </w:r>
+          </w:p>
+        </w:tc>
+        <w:tc>
+          <w:tcPr>
+            <w:tcW w:w="776" w:type="dxa"/>
+            <w:vAlign w:val="bottom"/>
+          </w:tcPr>
+          <w:p>
+            <w:pPr>
+              <w:cnfStyle w:val="100000000000"/>
+              <w:rPr>
+                <w:rFonts w:ascii="Tahoma" w:hAnsi="Tahoma" w:cs="Tahoma"/>
+                <w:color w:val="000000"/>
+                <w:szCs w:val="22"/>
+              </w:rPr>
+            </w:pPr>
+            <w:r>
+              <w:rPr>
+                <w:rFonts w:ascii="Tahoma" w:hAnsi="Tahoma" w:cs="Tahoma"/>
+                <w:color w:val="000000"/>
+                <w:szCs w:val="22"/>
+              </w:rPr>
+              <w:t>SRS05</w:t>
+            </w:r>
+          </w:p>
+        </w:tc>
+        <w:tc>
+          <w:tcPr>
+            <w:tcW w:w="775" w:type="dxa"/>
+            <w:vAlign w:val="bottom"/>
+          </w:tcPr>
+          <w:p>
+            <w:pPr>
+              <w:cnfStyle w:val="100000000000"/>
+              <w:rPr>
+                <w:rFonts w:ascii="Tahoma" w:hAnsi="Tahoma" w:cs="Tahoma"/>
+                <w:color w:val="000000"/>
+                <w:szCs w:val="22"/>
+              </w:rPr>
+            </w:pPr>
+            <w:r>
+              <w:rPr>
+                <w:rFonts w:ascii="Tahoma" w:hAnsi="Tahoma" w:cs="Tahoma"/>
+                <w:color w:val="000000"/>
+                <w:szCs w:val="22"/>
+              </w:rPr>
+              <w:t>SRS06</w:t>
+            </w:r>
+          </w:p>
+        </w:tc>
+        <w:tc>
+          <w:tcPr>
+            <w:tcW w:w="775" w:type="dxa"/>
+            <w:vAlign w:val="bottom"/>
+          </w:tcPr>
+          <w:p>
+            <w:pPr>
+              <w:cnfStyle w:val="100000000000"/>
+              <w:rPr>
+                <w:rFonts w:ascii="Tahoma" w:hAnsi="Tahoma" w:cs="Tahoma"/>
+                <w:color w:val="000000"/>
+                <w:szCs w:val="22"/>
+              </w:rPr>
+            </w:pPr>
+            <w:r>
+              <w:rPr>
+                <w:rFonts w:ascii="Tahoma" w:hAnsi="Tahoma" w:cs="Tahoma"/>
+                <w:color w:val="000000"/>
+                <w:szCs w:val="22"/>
+              </w:rPr>
+              <w:t>SRS07</w:t>
+            </w:r>
+          </w:p>
+        </w:tc>
+        <w:tc>
+          <w:tcPr>
+            <w:tcW w:w="775" w:type="dxa"/>
+            <w:vAlign w:val="bottom"/>
+          </w:tcPr>
+          <w:p>
+            <w:pPr>
+              <w:cnfStyle w:val="100000000000"/>
+              <w:rPr>
+                <w:rFonts w:ascii="Tahoma" w:hAnsi="Tahoma" w:cs="Tahoma"/>
+                <w:color w:val="000000"/>
+                <w:szCs w:val="22"/>
+              </w:rPr>
+            </w:pPr>
+            <w:r>
+              <w:rPr>
+                <w:rFonts w:ascii="Tahoma" w:hAnsi="Tahoma" w:cs="Tahoma"/>
+                <w:color w:val="000000"/>
+                <w:szCs w:val="22"/>
+              </w:rPr>
+              <w:t>SRS08</w:t>
+            </w:r>
+          </w:p>
+        </w:tc>
+        <w:tc>
+          <w:tcPr>
+            <w:tcW w:w="776" w:type="dxa"/>
+            <w:vAlign w:val="bottom"/>
+          </w:tcPr>
+          <w:p>
+            <w:pPr>
+              <w:cnfStyle w:val="100000000000"/>
+              <w:rPr>
+                <w:rFonts w:ascii="Tahoma" w:hAnsi="Tahoma" w:cs="Tahoma"/>
+                <w:color w:val="000000"/>
+                <w:szCs w:val="22"/>
+              </w:rPr>
+            </w:pPr>
+            <w:r>
+              <w:rPr>
+                <w:rFonts w:ascii="Tahoma" w:hAnsi="Tahoma" w:cs="Tahoma"/>
+                <w:color w:val="000000"/>
+                <w:szCs w:val="22"/>
+              </w:rPr>
+              <w:t>SRS09</w:t>
+            </w:r>
+          </w:p>
+        </w:tc>
+        <w:tc>
+          <w:tcPr>
+            <w:tcW w:w="775" w:type="dxa"/>
+            <w:vAlign w:val="bottom"/>
+          </w:tcPr>
+          <w:p>
+            <w:pPr>
+              <w:cnfStyle w:val="100000000000"/>
+              <w:rPr>
+                <w:rFonts w:ascii="Tahoma" w:hAnsi="Tahoma" w:cs="Tahoma"/>
+                <w:color w:val="000000"/>
+                <w:szCs w:val="22"/>
+              </w:rPr>
+            </w:pPr>
+            <w:r>
+              <w:rPr>
+                <w:rFonts w:ascii="Tahoma" w:hAnsi="Tahoma" w:cs="Tahoma"/>
+                <w:color w:val="000000"/>
+                <w:szCs w:val="22"/>
+              </w:rPr>
+              <w:t>SRS10</w:t>
+            </w:r>
+          </w:p>
+        </w:tc>
+        <w:tc>
+          <w:tcPr>
+            <w:tcW w:w="775" w:type="dxa"/>
+            <w:vAlign w:val="bottom"/>
+          </w:tcPr>
+          <w:p>
+            <w:pPr>
+              <w:cnfStyle w:val="100000000000"/>
+              <w:rPr>
+                <w:rFonts w:ascii="Tahoma" w:hAnsi="Tahoma" w:cs="Tahoma"/>
+                <w:color w:val="000000"/>
+                <w:szCs w:val="22"/>
+              </w:rPr>
+            </w:pPr>
+            <w:r>
+              <w:rPr>
+                <w:rFonts w:ascii="Tahoma" w:hAnsi="Tahoma" w:cs="Tahoma"/>
+                <w:color w:val="000000"/>
+                <w:szCs w:val="22"/>
+              </w:rPr>
+              <w:t>SRS11</w:t>
+            </w:r>
+          </w:p>
+        </w:tc>
+        <w:tc>
+          <w:tcPr>
+            <w:tcW w:w="775" w:type="dxa"/>
+            <w:vAlign w:val="bottom"/>
+          </w:tcPr>
+          <w:p>
+            <w:pPr>
+              <w:cnfStyle w:val="100000000000"/>
+              <w:rPr>
+                <w:rFonts w:ascii="Tahoma" w:hAnsi="Tahoma" w:cs="Tahoma"/>
+                <w:color w:val="000000"/>
+                <w:szCs w:val="22"/>
+              </w:rPr>
+            </w:pPr>
+            <w:r>
+              <w:rPr>
+                <w:rFonts w:ascii="Tahoma" w:hAnsi="Tahoma" w:cs="Tahoma"/>
+                <w:color w:val="000000"/>
+                <w:szCs w:val="22"/>
+              </w:rPr>
+              <w:t>SRS12</w:t>
+            </w:r>
+          </w:p>
+        </w:tc>
+        <w:tc>
+          <w:tcPr>
+            <w:tcW w:w="776" w:type="dxa"/>
+            <w:vAlign w:val="bottom"/>
+          </w:tcPr>
+          <w:p>
+            <w:pPr>
+              <w:cnfStyle w:val="100000000000"/>
+              <w:rPr>
+                <w:rFonts w:ascii="Tahoma" w:hAnsi="Tahoma" w:cs="Tahoma"/>
+                <w:color w:val="000000"/>
+                <w:szCs w:val="22"/>
+              </w:rPr>
+            </w:pPr>
+            <w:r>
+              <w:rPr>
+                <w:rFonts w:ascii="Tahoma" w:hAnsi="Tahoma" w:cs="Tahoma"/>
+                <w:color w:val="000000"/>
+                <w:szCs w:val="22"/>
+              </w:rPr>
+              <w:t>SRS13</w:t>
+            </w:r>
+          </w:p>
+        </w:tc>
+        <w:tc>
+          <w:tcPr>
+            <w:tcW w:w="775" w:type="dxa"/>
+            <w:vAlign w:val="bottom"/>
+          </w:tcPr>
+          <w:p>
+            <w:pPr>
+              <w:cnfStyle w:val="100000000000"/>
+              <w:rPr>
+                <w:rFonts w:ascii="Tahoma" w:hAnsi="Tahoma" w:cs="Tahoma"/>
+                <w:color w:val="000000"/>
+                <w:szCs w:val="22"/>
+              </w:rPr>
+            </w:pPr>
+            <w:r>
+              <w:rPr>
+                <w:rFonts w:ascii="Tahoma" w:hAnsi="Tahoma" w:cs="Tahoma"/>
+                <w:color w:val="000000"/>
+                <w:szCs w:val="22"/>
+              </w:rPr>
+              <w:t>SRS14</w:t>
+            </w:r>
+          </w:p>
+        </w:tc>
+        <w:tc>
+          <w:tcPr>
+            <w:tcW w:w="775" w:type="dxa"/>
+            <w:vAlign w:val="bottom"/>
+          </w:tcPr>
+          <w:p>
+            <w:pPr>
+              <w:cnfStyle w:val="100000000000"/>
+              <w:rPr>
+                <w:rFonts w:ascii="Tahoma" w:hAnsi="Tahoma" w:cs="Tahoma"/>
+                <w:color w:val="000000"/>
+                <w:szCs w:val="22"/>
+              </w:rPr>
+            </w:pPr>
+            <w:r>
+              <w:rPr>
+                <w:rFonts w:ascii="Tahoma" w:hAnsi="Tahoma" w:cs="Tahoma"/>
+                <w:color w:val="000000"/>
+                <w:szCs w:val="22"/>
+              </w:rPr>
+              <w:t>SRS15</w:t>
+            </w:r>
+          </w:p>
+        </w:tc>
+        <w:tc>
+          <w:tcPr>
+            <w:tcW w:w="775" w:type="dxa"/>
+            <w:vAlign w:val="bottom"/>
+          </w:tcPr>
+          <w:p>
+            <w:pPr>
+              <w:cnfStyle w:val="100000000000"/>
+              <w:rPr>
+                <w:rFonts w:ascii="Tahoma" w:hAnsi="Tahoma" w:cs="Tahoma"/>
+                <w:color w:val="000000"/>
+                <w:szCs w:val="22"/>
+              </w:rPr>
+            </w:pPr>
+            <w:r>
+              <w:rPr>
+                <w:rFonts w:ascii="Tahoma" w:hAnsi="Tahoma" w:cs="Tahoma"/>
+                <w:color w:val="000000"/>
+                <w:szCs w:val="22"/>
+              </w:rPr>
+              <w:t>SRS16</w:t>
+            </w:r>
+          </w:p>
+        </w:tc>
+        <w:tc>
+          <w:tcPr>
+            <w:tcW w:w="776" w:type="dxa"/>
+            <w:vAlign w:val="bottom"/>
+          </w:tcPr>
+          <w:p>
+            <w:pPr>
+              <w:cnfStyle w:val="100000000000"/>
+              <w:rPr>
+                <w:rFonts w:ascii="Tahoma" w:hAnsi="Tahoma" w:cs="Tahoma"/>
+                <w:color w:val="000000"/>
+                <w:szCs w:val="22"/>
+              </w:rPr>
+            </w:pPr>
+            <w:r>
+              <w:rPr>
+                <w:rFonts w:ascii="Tahoma" w:hAnsi="Tahoma" w:cs="Tahoma"/>
+                <w:color w:val="000000"/>
+                <w:szCs w:val="22"/>
+              </w:rPr>
+              <w:t>SRS17</w:t>
+            </w:r>
+          </w:p>
+        </w:tc>
+      </w:tr>
+      <w:tr>
+        <w:trPr>
+          <w:cnfStyle w:val="000000100000"/>
+        </w:trPr>
+        <w:tc>
+          <w:tcPr>
+            <w:cnfStyle w:val="001000000000"/>
+            <w:tcW w:w="995" w:type="dxa"/>
+            <w:vAlign w:val="bottom"/>
+          </w:tcPr>
+          <w:p>
+            <w:pPr>
+              <w:rPr>
+                <w:rFonts w:ascii="Tahoma" w:hAnsi="Tahoma" w:cs="Tahoma"/>
+                <w:color w:val="000000"/>
+                <w:szCs w:val="22"/>
+              </w:rPr>
+            </w:pPr>
+            <w:r>
+              <w:rPr>
+                <w:rFonts w:ascii="Tahoma" w:hAnsi="Tahoma" w:cs="Tahoma"/>
+                <w:color w:val="000000"/>
+                <w:szCs w:val="22"/>
+              </w:rPr>
+              <w:t>SEQ01</w:t>
+            </w:r>
+          </w:p>
+        </w:tc>
+        <w:tc>
+          <w:tcPr>
+            <w:tcW w:w="775" w:type="dxa"/>
+          </w:tcPr>
+          <w:p>
+            <w:pPr>
+              <w:pStyle w:val="a4"/>
+              <w:cnfStyle w:val="000000100000"/>
+            </w:pPr>
+          </w:p>
+        </w:tc>
+        <w:tc>
+          <w:tcPr>
+            <w:tcW w:w="775" w:type="dxa"/>
+          </w:tcPr>
+          <w:p>
+            <w:pPr>
+              <w:cnfStyle w:val="000000100000"/>
+            </w:pPr>
+          </w:p>
+        </w:tc>
+        <w:tc>
+          <w:tcPr>
+            <w:tcW w:w="775" w:type="dxa"/>
+          </w:tcPr>
+          <w:p>
+            <w:pPr>
+              <w:cnfStyle w:val="000000100000"/>
+            </w:pPr>
+          </w:p>
+        </w:tc>
+        <w:tc>
+          <w:tcPr>
+            <w:tcW w:w="775" w:type="dxa"/>
+          </w:tcPr>
+          <w:p>
+            <w:pPr>
+              <w:ind w:left="360"/>
+              <w:cnfStyle w:val="000000100000"/>
+            </w:pPr>
+          </w:p>
+        </w:tc>
+        <w:tc>
+          <w:tcPr>
+            <w:tcW w:w="776" w:type="dxa"/>
+          </w:tcPr>
+          <w:p>
+            <w:pPr>
+              <w:ind w:left="360"/>
+              <w:cnfStyle w:val="000000100000"/>
+            </w:pPr>
+          </w:p>
+        </w:tc>
+        <w:tc>
+          <w:tcPr>
+            <w:tcW w:w="775" w:type="dxa"/>
+          </w:tcPr>
+          <w:p>
+            <w:pPr>
+              <w:ind w:left="360"/>
+              <w:cnfStyle w:val="000000100000"/>
+            </w:pPr>
+          </w:p>
+        </w:tc>
+        <w:tc>
+          <w:tcPr>
+            <w:tcW w:w="775" w:type="dxa"/>
+          </w:tcPr>
+          <w:p>
+            <w:pPr>
+              <w:cnfStyle w:val="000000100000"/>
+            </w:pPr>
+          </w:p>
+        </w:tc>
+        <w:tc>
+          <w:tcPr>
+            <w:tcW w:w="775" w:type="dxa"/>
+          </w:tcPr>
+          <w:p>
+            <w:pPr>
+              <w:cnfStyle w:val="000000100000"/>
+            </w:pPr>
+          </w:p>
+        </w:tc>
+        <w:tc>
+          <w:tcPr>
+            <w:tcW w:w="776" w:type="dxa"/>
+          </w:tcPr>
+          <w:p>
+            <w:pPr>
+              <w:cnfStyle w:val="000000100000"/>
+            </w:pPr>
+          </w:p>
+        </w:tc>
+        <w:tc>
+          <w:tcPr>
+            <w:tcW w:w="775" w:type="dxa"/>
+          </w:tcPr>
+          <w:p>
+            <w:pPr>
+              <w:cnfStyle w:val="000000100000"/>
+            </w:pPr>
+          </w:p>
+        </w:tc>
+        <w:tc>
+          <w:tcPr>
+            <w:tcW w:w="775" w:type="dxa"/>
+          </w:tcPr>
+          <w:p>
+            <w:pPr>
+              <w:ind w:left="360"/>
+              <w:cnfStyle w:val="000000100000"/>
+            </w:pPr>
+          </w:p>
+        </w:tc>
+        <w:tc>
+          <w:tcPr>
+            <w:tcW w:w="775" w:type="dxa"/>
+          </w:tcPr>
+          <w:p>
+            <w:pPr>
+              <w:ind w:left="360"/>
+              <w:cnfStyle w:val="000000100000"/>
+            </w:pPr>
+          </w:p>
+        </w:tc>
+        <w:tc>
+          <w:tcPr>
+            <w:tcW w:w="776" w:type="dxa"/>
+          </w:tcPr>
+          <w:p>
+            <w:pPr>
+              <w:cnfStyle w:val="000000100000"/>
+            </w:pPr>
+          </w:p>
+        </w:tc>
+        <w:tc>
+          <w:tcPr>
+            <w:tcW w:w="775" w:type="dxa"/>
+          </w:tcPr>
+          <w:p>
+            <w:pPr>
+              <w:cnfStyle w:val="000000100000"/>
+            </w:pPr>
+          </w:p>
+        </w:tc>
+        <w:tc>
+          <w:tcPr>
+            <w:tcW w:w="775" w:type="dxa"/>
+          </w:tcPr>
+          <w:p>
+            <w:pPr>
+              <w:cnfStyle w:val="000000100000"/>
+            </w:pPr>
+          </w:p>
+        </w:tc>
+        <w:tc>
+          <w:tcPr>
+            <w:tcW w:w="775" w:type="dxa"/>
+          </w:tcPr>
+          <w:p>
+            <w:pPr>
+              <w:cnfStyle w:val="000000100000"/>
+            </w:pPr>
+          </w:p>
+        </w:tc>
+        <w:tc>
+          <w:tcPr>
+            <w:tcW w:w="776" w:type="dxa"/>
+          </w:tcPr>
+          <w:p>
+            <w:pPr>
+              <w:cnfStyle w:val="000000100000"/>
+            </w:pPr>
+          </w:p>
+        </w:tc>
+      </w:tr>
+      <w:tr>
+        <w:tc>
+          <w:tcPr>
+            <w:cnfStyle w:val="001000000000"/>
+            <w:tcW w:w="995" w:type="dxa"/>
+            <w:vAlign w:val="bottom"/>
+          </w:tcPr>
+          <w:p>
+            <w:pPr>
+              <w:rPr>
+                <w:rFonts w:ascii="Tahoma" w:hAnsi="Tahoma" w:cs="Tahoma"/>
+                <w:color w:val="000000"/>
+                <w:szCs w:val="22"/>
+              </w:rPr>
+            </w:pPr>
+            <w:r>
+              <w:rPr>
+                <w:rFonts w:ascii="Tahoma" w:hAnsi="Tahoma" w:cs="Tahoma"/>
+                <w:color w:val="000000"/>
+                <w:szCs w:val="22"/>
+              </w:rPr>
+              <w:t>SEQ02</w:t>
+            </w:r>
+          </w:p>
+        </w:tc>
+        <w:tc>
+          <w:tcPr>
+            <w:tcW w:w="775" w:type="dxa"/>
+          </w:tcPr>
+          <w:p>
+            <w:pPr>
+              <w:ind w:left="425"/>
+              <w:cnfStyle w:val="000000000000"/>
+            </w:pPr>
+          </w:p>
+        </w:tc>
+        <w:tc>
+          <w:tcPr>
+            <w:tcW w:w="775" w:type="dxa"/>
+          </w:tcPr>
+          <w:p>
+            <w:pPr>
+              <w:ind w:left="425"/>
+              <w:cnfStyle w:val="000000000000"/>
+            </w:pPr>
+          </w:p>
+        </w:tc>
+        <w:tc>
+          <w:tcPr>
+            <w:tcW w:w="775" w:type="dxa"/>
+          </w:tcPr>
+          <w:p>
+            <w:pPr>
+              <w:ind w:left="425"/>
+              <w:cnfStyle w:val="000000000000"/>
+            </w:pPr>
+          </w:p>
+        </w:tc>
+        <w:tc>
+          <w:tcPr>
+            <w:tcW w:w="775" w:type="dxa"/>
+          </w:tcPr>
+          <w:p>
+            <w:pPr>
+              <w:cnfStyle w:val="000000000000"/>
+            </w:pPr>
+          </w:p>
+        </w:tc>
+        <w:tc>
+          <w:tcPr>
+            <w:tcW w:w="776" w:type="dxa"/>
+          </w:tcPr>
+          <w:p>
+            <w:pPr>
+              <w:cnfStyle w:val="000000000000"/>
+            </w:pPr>
+          </w:p>
+        </w:tc>
+        <w:tc>
+          <w:tcPr>
+            <w:tcW w:w="775" w:type="dxa"/>
+          </w:tcPr>
+          <w:p>
+            <w:pPr>
+              <w:cnfStyle w:val="000000000000"/>
+            </w:pPr>
+          </w:p>
+        </w:tc>
+        <w:tc>
+          <w:tcPr>
+            <w:tcW w:w="775" w:type="dxa"/>
+          </w:tcPr>
+          <w:p>
+            <w:pPr>
+              <w:cnfStyle w:val="000000000000"/>
+            </w:pPr>
+          </w:p>
+        </w:tc>
+        <w:tc>
+          <w:tcPr>
+            <w:tcW w:w="775" w:type="dxa"/>
+          </w:tcPr>
+          <w:p>
+            <w:pPr>
+              <w:cnfStyle w:val="000000000000"/>
+            </w:pPr>
+          </w:p>
+        </w:tc>
+        <w:tc>
+          <w:tcPr>
+            <w:tcW w:w="776" w:type="dxa"/>
+          </w:tcPr>
+          <w:p>
+            <w:pPr>
+              <w:cnfStyle w:val="000000000000"/>
+            </w:pPr>
+          </w:p>
+        </w:tc>
+        <w:tc>
+          <w:tcPr>
+            <w:tcW w:w="775" w:type="dxa"/>
+          </w:tcPr>
+          <w:p>
+            <w:pPr>
+              <w:cnfStyle w:val="000000000000"/>
+            </w:pPr>
+          </w:p>
+        </w:tc>
+        <w:tc>
+          <w:tcPr>
+            <w:tcW w:w="775" w:type="dxa"/>
+          </w:tcPr>
+          <w:p>
+            <w:pPr>
+              <w:cnfStyle w:val="000000000000"/>
+            </w:pPr>
+          </w:p>
+        </w:tc>
+        <w:tc>
+          <w:tcPr>
+            <w:tcW w:w="775" w:type="dxa"/>
+          </w:tcPr>
+          <w:p>
+            <w:pPr>
+              <w:cnfStyle w:val="000000000000"/>
+            </w:pPr>
+          </w:p>
+        </w:tc>
+        <w:tc>
+          <w:tcPr>
+            <w:tcW w:w="776" w:type="dxa"/>
+          </w:tcPr>
+          <w:p>
+            <w:pPr>
+              <w:cnfStyle w:val="000000000000"/>
+            </w:pPr>
+          </w:p>
+        </w:tc>
+        <w:tc>
+          <w:tcPr>
+            <w:tcW w:w="775" w:type="dxa"/>
+          </w:tcPr>
+          <w:p>
+            <w:pPr>
+              <w:cnfStyle w:val="000000000000"/>
+            </w:pPr>
+          </w:p>
+        </w:tc>
+        <w:tc>
+          <w:tcPr>
+            <w:tcW w:w="775" w:type="dxa"/>
+          </w:tcPr>
+          <w:p>
+            <w:pPr>
+              <w:cnfStyle w:val="000000000000"/>
+            </w:pPr>
+          </w:p>
+        </w:tc>
+        <w:tc>
+          <w:tcPr>
+            <w:tcW w:w="775" w:type="dxa"/>
+          </w:tcPr>
+          <w:p>
+            <w:pPr>
+              <w:cnfStyle w:val="000000000000"/>
+            </w:pPr>
+          </w:p>
+        </w:tc>
+        <w:tc>
+          <w:tcPr>
+            <w:tcW w:w="776" w:type="dxa"/>
+          </w:tcPr>
+          <w:p>
+            <w:pPr>
+              <w:cnfStyle w:val="000000000000"/>
+            </w:pPr>
+          </w:p>
+        </w:tc>
+      </w:tr>
+      <w:tr>
+        <w:trPr>
+          <w:cnfStyle w:val="000000100000"/>
+        </w:trPr>
+        <w:tc>
+          <w:tcPr>
+            <w:cnfStyle w:val="001000000000"/>
+            <w:tcW w:w="995" w:type="dxa"/>
+            <w:vAlign w:val="bottom"/>
+          </w:tcPr>
+          <w:p>
+            <w:pPr>
+              <w:rPr>
+                <w:rFonts w:ascii="Tahoma" w:hAnsi="Tahoma" w:cs="Tahoma"/>
+                <w:color w:val="000000"/>
+                <w:szCs w:val="22"/>
+              </w:rPr>
+            </w:pPr>
+            <w:r>
+              <w:rPr>
+                <w:rFonts w:ascii="Tahoma" w:hAnsi="Tahoma" w:cs="Tahoma"/>
+                <w:color w:val="000000"/>
+                <w:szCs w:val="22"/>
+              </w:rPr>
+              <w:t>SEQ03</w:t>
+            </w:r>
+          </w:p>
+        </w:tc>
+        <w:tc>
+          <w:tcPr>
+            <w:tcW w:w="775" w:type="dxa"/>
+          </w:tcPr>
+          <w:p>
+            <w:pPr>
+              <w:ind w:left="425"/>
+              <w:cnfStyle w:val="000000100000"/>
+            </w:pPr>
+          </w:p>
+        </w:tc>
+        <w:tc>
+          <w:tcPr>
+            <w:tcW w:w="775" w:type="dxa"/>
+          </w:tcPr>
+          <w:p>
+            <w:pPr>
+              <w:ind w:left="425"/>
+              <w:cnfStyle w:val="000000100000"/>
+            </w:pPr>
+          </w:p>
+        </w:tc>
+        <w:tc>
+          <w:tcPr>
+            <w:tcW w:w="775" w:type="dxa"/>
+          </w:tcPr>
+          <w:p>
+            <w:pPr>
+              <w:ind w:left="425"/>
+              <w:cnfStyle w:val="000000100000"/>
+            </w:pPr>
+          </w:p>
+        </w:tc>
+        <w:tc>
+          <w:tcPr>
+            <w:tcW w:w="775" w:type="dxa"/>
+          </w:tcPr>
+          <w:p>
+            <w:pPr>
+              <w:cnfStyle w:val="000000100000"/>
+            </w:pPr>
+          </w:p>
+        </w:tc>
+        <w:tc>
+          <w:tcPr>
+            <w:tcW w:w="776" w:type="dxa"/>
+          </w:tcPr>
+          <w:p>
+            <w:pPr>
+              <w:cnfStyle w:val="000000100000"/>
+            </w:pPr>
+          </w:p>
+        </w:tc>
+        <w:tc>
+          <w:tcPr>
+            <w:tcW w:w="775" w:type="dxa"/>
+          </w:tcPr>
+          <w:p>
+            <w:pPr>
+              <w:cnfStyle w:val="000000100000"/>
+            </w:pPr>
+          </w:p>
+        </w:tc>
+        <w:tc>
+          <w:tcPr>
+            <w:tcW w:w="775" w:type="dxa"/>
+          </w:tcPr>
+          <w:p>
+            <w:pPr>
+              <w:cnfStyle w:val="000000100000"/>
+            </w:pPr>
+          </w:p>
+        </w:tc>
+        <w:tc>
+          <w:tcPr>
+            <w:tcW w:w="775" w:type="dxa"/>
+          </w:tcPr>
+          <w:p>
+            <w:pPr>
+              <w:cnfStyle w:val="000000100000"/>
+            </w:pPr>
+          </w:p>
+        </w:tc>
+        <w:tc>
+          <w:tcPr>
+            <w:tcW w:w="776" w:type="dxa"/>
+          </w:tcPr>
+          <w:p>
+            <w:pPr>
+              <w:cnfStyle w:val="000000100000"/>
+            </w:pPr>
+          </w:p>
+        </w:tc>
+        <w:tc>
+          <w:tcPr>
+            <w:tcW w:w="775" w:type="dxa"/>
+          </w:tcPr>
+          <w:p>
+            <w:pPr>
+              <w:cnfStyle w:val="000000100000"/>
+            </w:pPr>
+          </w:p>
+        </w:tc>
+        <w:tc>
+          <w:tcPr>
+            <w:tcW w:w="775" w:type="dxa"/>
+          </w:tcPr>
+          <w:p>
+            <w:pPr>
+              <w:cnfStyle w:val="000000100000"/>
+            </w:pPr>
+          </w:p>
+        </w:tc>
+        <w:tc>
+          <w:tcPr>
+            <w:tcW w:w="775" w:type="dxa"/>
+          </w:tcPr>
+          <w:p>
+            <w:pPr>
+              <w:cnfStyle w:val="000000100000"/>
+            </w:pPr>
+          </w:p>
+        </w:tc>
+        <w:tc>
+          <w:tcPr>
+            <w:tcW w:w="776" w:type="dxa"/>
+          </w:tcPr>
+          <w:p>
+            <w:pPr>
+              <w:cnfStyle w:val="000000100000"/>
+            </w:pPr>
+          </w:p>
+        </w:tc>
+        <w:tc>
+          <w:tcPr>
+            <w:tcW w:w="775" w:type="dxa"/>
+          </w:tcPr>
+          <w:p>
+            <w:pPr>
+              <w:cnfStyle w:val="000000100000"/>
+            </w:pPr>
+          </w:p>
+        </w:tc>
+        <w:tc>
+          <w:tcPr>
+            <w:tcW w:w="775" w:type="dxa"/>
+          </w:tcPr>
+          <w:p>
+            <w:pPr>
+              <w:cnfStyle w:val="000000100000"/>
+            </w:pPr>
+          </w:p>
+        </w:tc>
+        <w:tc>
+          <w:tcPr>
+            <w:tcW w:w="775" w:type="dxa"/>
+          </w:tcPr>
+          <w:p>
+            <w:pPr>
+              <w:cnfStyle w:val="000000100000"/>
+            </w:pPr>
+          </w:p>
+        </w:tc>
+        <w:tc>
+          <w:tcPr>
+            <w:tcW w:w="776" w:type="dxa"/>
+          </w:tcPr>
+          <w:p>
+            <w:pPr>
+              <w:cnfStyle w:val="000000100000"/>
+            </w:pPr>
+          </w:p>
+        </w:tc>
+      </w:tr>
+      <w:tr>
+        <w:tc>
+          <w:tcPr>
+            <w:cnfStyle w:val="001000000000"/>
+            <w:tcW w:w="995" w:type="dxa"/>
+            <w:vAlign w:val="bottom"/>
+          </w:tcPr>
+          <w:p>
+            <w:pPr>
+              <w:rPr>
+                <w:rFonts w:ascii="Tahoma" w:hAnsi="Tahoma" w:cs="Tahoma"/>
+                <w:color w:val="000000"/>
+                <w:szCs w:val="22"/>
+              </w:rPr>
+            </w:pPr>
+            <w:r>
+              <w:rPr>
+                <w:rFonts w:ascii="Tahoma" w:hAnsi="Tahoma" w:cs="Tahoma"/>
+                <w:color w:val="000000"/>
+                <w:szCs w:val="22"/>
+              </w:rPr>
+              <w:t>SEQ04</w:t>
+            </w:r>
+          </w:p>
+        </w:tc>
+        <w:tc>
+          <w:tcPr>
+            <w:tcW w:w="775" w:type="dxa"/>
+          </w:tcPr>
+          <w:p>
+            <w:pPr>
+              <w:cnfStyle w:val="000000000000"/>
+            </w:pPr>
+          </w:p>
+        </w:tc>
+        <w:tc>
+          <w:tcPr>
+            <w:tcW w:w="775" w:type="dxa"/>
+          </w:tcPr>
+          <w:p>
+            <w:pPr>
+              <w:cnfStyle w:val="000000000000"/>
+            </w:pPr>
+          </w:p>
+        </w:tc>
+        <w:tc>
+          <w:tcPr>
+            <w:tcW w:w="775" w:type="dxa"/>
+          </w:tcPr>
+          <w:p>
+            <w:pPr>
+              <w:cnfStyle w:val="000000000000"/>
+            </w:pPr>
+          </w:p>
+        </w:tc>
+        <w:tc>
+          <w:tcPr>
+            <w:tcW w:w="775" w:type="dxa"/>
+          </w:tcPr>
+          <w:p>
+            <w:pPr>
+              <w:ind w:left="425"/>
+              <w:cnfStyle w:val="000000000000"/>
+            </w:pPr>
+          </w:p>
+        </w:tc>
+        <w:tc>
+          <w:tcPr>
+            <w:tcW w:w="776" w:type="dxa"/>
+          </w:tcPr>
+          <w:p>
+            <w:pPr>
+              <w:cnfStyle w:val="000000000000"/>
+            </w:pPr>
+          </w:p>
+        </w:tc>
+        <w:tc>
+          <w:tcPr>
+            <w:tcW w:w="775" w:type="dxa"/>
+          </w:tcPr>
+          <w:p>
+            <w:pPr>
+              <w:cnfStyle w:val="000000000000"/>
+            </w:pPr>
+          </w:p>
+        </w:tc>
+        <w:tc>
+          <w:tcPr>
+            <w:tcW w:w="775" w:type="dxa"/>
+          </w:tcPr>
+          <w:p>
+            <w:pPr>
+              <w:cnfStyle w:val="000000000000"/>
+            </w:pPr>
+          </w:p>
+        </w:tc>
+        <w:tc>
+          <w:tcPr>
+            <w:tcW w:w="775" w:type="dxa"/>
+          </w:tcPr>
+          <w:p>
+            <w:pPr>
+              <w:cnfStyle w:val="000000000000"/>
+            </w:pPr>
+          </w:p>
+        </w:tc>
+        <w:tc>
+          <w:tcPr>
+            <w:tcW w:w="776" w:type="dxa"/>
+          </w:tcPr>
+          <w:p>
+            <w:pPr>
+              <w:cnfStyle w:val="000000000000"/>
+            </w:pPr>
+          </w:p>
+        </w:tc>
+        <w:tc>
+          <w:tcPr>
+            <w:tcW w:w="775" w:type="dxa"/>
+          </w:tcPr>
+          <w:p>
+            <w:pPr>
+              <w:cnfStyle w:val="000000000000"/>
+            </w:pPr>
+          </w:p>
+        </w:tc>
+        <w:tc>
+          <w:tcPr>
+            <w:tcW w:w="775" w:type="dxa"/>
+          </w:tcPr>
+          <w:p>
+            <w:pPr>
+              <w:cnfStyle w:val="000000000000"/>
+            </w:pPr>
+          </w:p>
+        </w:tc>
+        <w:tc>
+          <w:tcPr>
+            <w:tcW w:w="775" w:type="dxa"/>
+          </w:tcPr>
+          <w:p>
+            <w:pPr>
+              <w:cnfStyle w:val="000000000000"/>
+            </w:pPr>
+          </w:p>
+        </w:tc>
+        <w:tc>
+          <w:tcPr>
+            <w:tcW w:w="776" w:type="dxa"/>
+          </w:tcPr>
+          <w:p>
+            <w:pPr>
+              <w:cnfStyle w:val="000000000000"/>
+            </w:pPr>
+          </w:p>
+        </w:tc>
+        <w:tc>
+          <w:tcPr>
+            <w:tcW w:w="775" w:type="dxa"/>
+          </w:tcPr>
+          <w:p>
+            <w:pPr>
+              <w:cnfStyle w:val="000000000000"/>
+            </w:pPr>
+          </w:p>
+        </w:tc>
+        <w:tc>
+          <w:tcPr>
+            <w:tcW w:w="775" w:type="dxa"/>
+          </w:tcPr>
+          <w:p>
+            <w:pPr>
+              <w:cnfStyle w:val="000000000000"/>
+            </w:pPr>
+          </w:p>
+        </w:tc>
+        <w:tc>
+          <w:tcPr>
+            <w:tcW w:w="775" w:type="dxa"/>
+          </w:tcPr>
+          <w:p>
+            <w:pPr>
+              <w:cnfStyle w:val="000000000000"/>
+            </w:pPr>
+          </w:p>
+        </w:tc>
+        <w:tc>
+          <w:tcPr>
+            <w:tcW w:w="776" w:type="dxa"/>
+          </w:tcPr>
+          <w:p>
+            <w:pPr>
+              <w:cnfStyle w:val="000000000000"/>
+            </w:pPr>
+          </w:p>
+        </w:tc>
+      </w:tr>
+      <w:tr>
+        <w:trPr>
+          <w:cnfStyle w:val="000000100000"/>
+        </w:trPr>
+        <w:tc>
+          <w:tcPr>
+            <w:cnfStyle w:val="001000000000"/>
+            <w:tcW w:w="995" w:type="dxa"/>
+            <w:vAlign w:val="bottom"/>
+          </w:tcPr>
+          <w:p>
+            <w:pPr>
+              <w:rPr>
+                <w:rFonts w:ascii="Tahoma" w:hAnsi="Tahoma" w:cs="Tahoma"/>
+                <w:color w:val="000000"/>
+                <w:szCs w:val="22"/>
+              </w:rPr>
+            </w:pPr>
+            <w:r>
+              <w:rPr>
+                <w:rFonts w:ascii="Tahoma" w:hAnsi="Tahoma" w:cs="Tahoma"/>
+                <w:color w:val="000000"/>
+                <w:szCs w:val="22"/>
+              </w:rPr>
+              <w:t>SEQ05</w:t>
+            </w:r>
+          </w:p>
+        </w:tc>
+        <w:tc>
+          <w:tcPr>
+            <w:tcW w:w="775" w:type="dxa"/>
+          </w:tcPr>
+          <w:p>
+            <w:pPr>
+              <w:ind w:left="425"/>
+              <w:cnfStyle w:val="000000100000"/>
+            </w:pPr>
+          </w:p>
+        </w:tc>
+        <w:tc>
+          <w:tcPr>
+            <w:tcW w:w="775" w:type="dxa"/>
+          </w:tcPr>
+          <w:p>
+            <w:pPr>
+              <w:cnfStyle w:val="000000100000"/>
+            </w:pPr>
+          </w:p>
+        </w:tc>
+        <w:tc>
+          <w:tcPr>
+            <w:tcW w:w="775" w:type="dxa"/>
+          </w:tcPr>
+          <w:p>
+            <w:pPr>
+              <w:cnfStyle w:val="000000100000"/>
+            </w:pPr>
+          </w:p>
+        </w:tc>
+        <w:tc>
+          <w:tcPr>
+            <w:tcW w:w="775" w:type="dxa"/>
+          </w:tcPr>
+          <w:p>
+            <w:pPr>
+              <w:ind w:left="425"/>
+              <w:cnfStyle w:val="000000100000"/>
+            </w:pPr>
+          </w:p>
+        </w:tc>
+        <w:tc>
+          <w:tcPr>
+            <w:tcW w:w="776" w:type="dxa"/>
+          </w:tcPr>
+          <w:p>
+            <w:pPr>
+              <w:cnfStyle w:val="000000100000"/>
+            </w:pPr>
+          </w:p>
+        </w:tc>
+        <w:tc>
+          <w:tcPr>
+            <w:tcW w:w="775" w:type="dxa"/>
+          </w:tcPr>
+          <w:p>
+            <w:pPr>
+              <w:cnfStyle w:val="000000100000"/>
+            </w:pPr>
+          </w:p>
+        </w:tc>
+        <w:tc>
+          <w:tcPr>
+            <w:tcW w:w="775" w:type="dxa"/>
+          </w:tcPr>
+          <w:p>
+            <w:pPr>
+              <w:cnfStyle w:val="000000100000"/>
+            </w:pPr>
+          </w:p>
+        </w:tc>
+        <w:tc>
+          <w:tcPr>
+            <w:tcW w:w="775" w:type="dxa"/>
+          </w:tcPr>
+          <w:p>
+            <w:pPr>
+              <w:cnfStyle w:val="000000100000"/>
+            </w:pPr>
+          </w:p>
+        </w:tc>
+        <w:tc>
+          <w:tcPr>
+            <w:tcW w:w="776" w:type="dxa"/>
+          </w:tcPr>
+          <w:p>
+            <w:pPr>
+              <w:cnfStyle w:val="000000100000"/>
+            </w:pPr>
+          </w:p>
+        </w:tc>
+        <w:tc>
+          <w:tcPr>
+            <w:tcW w:w="775" w:type="dxa"/>
+          </w:tcPr>
+          <w:p>
+            <w:pPr>
+              <w:cnfStyle w:val="000000100000"/>
+            </w:pPr>
+          </w:p>
+        </w:tc>
+        <w:tc>
+          <w:tcPr>
+            <w:tcW w:w="775" w:type="dxa"/>
+          </w:tcPr>
+          <w:p>
+            <w:pPr>
+              <w:cnfStyle w:val="000000100000"/>
+            </w:pPr>
+          </w:p>
+        </w:tc>
+        <w:tc>
+          <w:tcPr>
+            <w:tcW w:w="775" w:type="dxa"/>
+          </w:tcPr>
+          <w:p>
+            <w:pPr>
+              <w:cnfStyle w:val="000000100000"/>
+            </w:pPr>
+          </w:p>
+        </w:tc>
+        <w:tc>
+          <w:tcPr>
+            <w:tcW w:w="776" w:type="dxa"/>
+          </w:tcPr>
+          <w:p>
+            <w:pPr>
+              <w:cnfStyle w:val="000000100000"/>
+            </w:pPr>
+          </w:p>
+        </w:tc>
+        <w:tc>
+          <w:tcPr>
+            <w:tcW w:w="775" w:type="dxa"/>
+          </w:tcPr>
+          <w:p>
+            <w:pPr>
+              <w:cnfStyle w:val="000000100000"/>
+            </w:pPr>
+          </w:p>
+        </w:tc>
+        <w:tc>
+          <w:tcPr>
+            <w:tcW w:w="775" w:type="dxa"/>
+          </w:tcPr>
+          <w:p>
+            <w:pPr>
+              <w:cnfStyle w:val="000000100000"/>
+            </w:pPr>
+          </w:p>
+        </w:tc>
+        <w:tc>
+          <w:tcPr>
+            <w:tcW w:w="775" w:type="dxa"/>
+          </w:tcPr>
+          <w:p>
+            <w:pPr>
+              <w:cnfStyle w:val="000000100000"/>
+            </w:pPr>
+          </w:p>
+        </w:tc>
+        <w:tc>
+          <w:tcPr>
+            <w:tcW w:w="776" w:type="dxa"/>
+          </w:tcPr>
+          <w:p>
+            <w:pPr>
+              <w:cnfStyle w:val="000000100000"/>
+            </w:pPr>
+          </w:p>
+        </w:tc>
+      </w:tr>
+      <w:tr>
+        <w:tc>
+          <w:tcPr>
+            <w:cnfStyle w:val="001000000000"/>
+            <w:tcW w:w="995" w:type="dxa"/>
+            <w:vAlign w:val="bottom"/>
+          </w:tcPr>
+          <w:p>
+            <w:pPr>
+              <w:rPr>
+                <w:rFonts w:ascii="Tahoma" w:hAnsi="Tahoma" w:cs="Tahoma"/>
+                <w:color w:val="000000"/>
+                <w:szCs w:val="22"/>
+              </w:rPr>
+            </w:pPr>
+            <w:r>
+              <w:rPr>
+                <w:rFonts w:ascii="Tahoma" w:hAnsi="Tahoma" w:cs="Tahoma"/>
+                <w:color w:val="000000"/>
+                <w:szCs w:val="22"/>
+              </w:rPr>
+              <w:t>SEQ06</w:t>
+            </w:r>
+          </w:p>
+        </w:tc>
+        <w:tc>
+          <w:tcPr>
+            <w:tcW w:w="775" w:type="dxa"/>
+          </w:tcPr>
+          <w:p>
+            <w:pPr>
+              <w:ind w:left="425"/>
+              <w:cnfStyle w:val="000000000000"/>
+            </w:pPr>
+          </w:p>
+        </w:tc>
+        <w:tc>
+          <w:tcPr>
+            <w:tcW w:w="775" w:type="dxa"/>
+          </w:tcPr>
+          <w:p>
+            <w:pPr>
+              <w:cnfStyle w:val="000000000000"/>
+            </w:pPr>
+          </w:p>
+        </w:tc>
+        <w:tc>
+          <w:tcPr>
+            <w:tcW w:w="775" w:type="dxa"/>
+          </w:tcPr>
+          <w:p>
+            <w:pPr>
+              <w:cnfStyle w:val="000000000000"/>
+            </w:pPr>
+          </w:p>
+        </w:tc>
+        <w:tc>
+          <w:tcPr>
+            <w:tcW w:w="775" w:type="dxa"/>
+          </w:tcPr>
+          <w:p>
+            <w:pPr>
+              <w:ind w:left="425"/>
+              <w:cnfStyle w:val="000000000000"/>
+            </w:pPr>
+          </w:p>
+        </w:tc>
+        <w:tc>
+          <w:tcPr>
+            <w:tcW w:w="776" w:type="dxa"/>
+          </w:tcPr>
+          <w:p>
+            <w:pPr>
+              <w:ind w:left="425"/>
+              <w:cnfStyle w:val="000000000000"/>
+            </w:pPr>
+          </w:p>
+        </w:tc>
+        <w:tc>
+          <w:tcPr>
+            <w:tcW w:w="775" w:type="dxa"/>
+          </w:tcPr>
+          <w:p>
+            <w:pPr>
+              <w:ind w:left="425"/>
+              <w:cnfStyle w:val="000000000000"/>
+            </w:pPr>
+          </w:p>
+        </w:tc>
+        <w:tc>
+          <w:tcPr>
+            <w:tcW w:w="775" w:type="dxa"/>
+          </w:tcPr>
+          <w:p>
+            <w:pPr>
+              <w:cnfStyle w:val="000000000000"/>
+            </w:pPr>
+          </w:p>
+        </w:tc>
+        <w:tc>
+          <w:tcPr>
+            <w:tcW w:w="775" w:type="dxa"/>
+          </w:tcPr>
+          <w:p>
+            <w:pPr>
+              <w:cnfStyle w:val="000000000000"/>
+            </w:pPr>
+          </w:p>
+        </w:tc>
+        <w:tc>
+          <w:tcPr>
+            <w:tcW w:w="776" w:type="dxa"/>
+          </w:tcPr>
+          <w:p>
+            <w:pPr>
+              <w:cnfStyle w:val="000000000000"/>
+            </w:pPr>
+          </w:p>
+        </w:tc>
+        <w:tc>
+          <w:tcPr>
+            <w:tcW w:w="775" w:type="dxa"/>
+          </w:tcPr>
+          <w:p>
+            <w:pPr>
+              <w:cnfStyle w:val="000000000000"/>
+            </w:pPr>
+          </w:p>
+        </w:tc>
+        <w:tc>
+          <w:tcPr>
+            <w:tcW w:w="775" w:type="dxa"/>
+          </w:tcPr>
+          <w:p>
+            <w:pPr>
+              <w:cnfStyle w:val="000000000000"/>
+            </w:pPr>
+          </w:p>
+        </w:tc>
+        <w:tc>
+          <w:tcPr>
+            <w:tcW w:w="775" w:type="dxa"/>
+          </w:tcPr>
+          <w:p>
+            <w:pPr>
+              <w:cnfStyle w:val="000000000000"/>
+            </w:pPr>
+          </w:p>
+        </w:tc>
+        <w:tc>
+          <w:tcPr>
+            <w:tcW w:w="776" w:type="dxa"/>
+          </w:tcPr>
+          <w:p>
+            <w:pPr>
+              <w:cnfStyle w:val="000000000000"/>
+            </w:pPr>
+          </w:p>
+        </w:tc>
+        <w:tc>
+          <w:tcPr>
+            <w:tcW w:w="775" w:type="dxa"/>
+          </w:tcPr>
+          <w:p>
+            <w:pPr>
+              <w:cnfStyle w:val="000000000000"/>
+            </w:pPr>
+          </w:p>
+        </w:tc>
+        <w:tc>
+          <w:tcPr>
+            <w:tcW w:w="775" w:type="dxa"/>
+          </w:tcPr>
+          <w:p>
+            <w:pPr>
+              <w:cnfStyle w:val="000000000000"/>
+            </w:pPr>
+          </w:p>
+        </w:tc>
+        <w:tc>
+          <w:tcPr>
+            <w:tcW w:w="775" w:type="dxa"/>
+          </w:tcPr>
+          <w:p>
+            <w:pPr>
+              <w:cnfStyle w:val="000000000000"/>
+            </w:pPr>
+          </w:p>
+        </w:tc>
+        <w:tc>
+          <w:tcPr>
+            <w:tcW w:w="776" w:type="dxa"/>
+          </w:tcPr>
+          <w:p>
+            <w:pPr>
+              <w:cnfStyle w:val="000000000000"/>
+            </w:pPr>
+          </w:p>
+        </w:tc>
+      </w:tr>
+      <w:tr>
+        <w:trPr>
+          <w:cnfStyle w:val="000000100000"/>
+        </w:trPr>
+        <w:tc>
+          <w:tcPr>
+            <w:cnfStyle w:val="001000000000"/>
+            <w:tcW w:w="995" w:type="dxa"/>
+            <w:vAlign w:val="bottom"/>
+          </w:tcPr>
+          <w:p>
+            <w:pPr>
+              <w:rPr>
+                <w:rFonts w:ascii="Tahoma" w:hAnsi="Tahoma" w:cs="Tahoma"/>
+                <w:color w:val="000000"/>
+                <w:szCs w:val="22"/>
+              </w:rPr>
+            </w:pPr>
+            <w:r>
+              <w:rPr>
+                <w:rFonts w:ascii="Tahoma" w:hAnsi="Tahoma" w:cs="Tahoma"/>
+                <w:color w:val="000000"/>
+                <w:szCs w:val="22"/>
+              </w:rPr>
+              <w:t>SEQ07</w:t>
+            </w:r>
+          </w:p>
+        </w:tc>
+        <w:tc>
+          <w:tcPr>
+            <w:tcW w:w="775" w:type="dxa"/>
+          </w:tcPr>
+          <w:p>
+            <w:pPr>
+              <w:ind w:left="425"/>
+              <w:cnfStyle w:val="000000100000"/>
+            </w:pPr>
+          </w:p>
+        </w:tc>
+        <w:tc>
+          <w:tcPr>
+            <w:tcW w:w="775" w:type="dxa"/>
+          </w:tcPr>
+          <w:p>
+            <w:pPr>
+              <w:cnfStyle w:val="000000100000"/>
+            </w:pPr>
+          </w:p>
+        </w:tc>
+        <w:tc>
+          <w:tcPr>
+            <w:tcW w:w="775" w:type="dxa"/>
+          </w:tcPr>
+          <w:p>
+            <w:pPr>
+              <w:ind w:left="425"/>
+              <w:cnfStyle w:val="000000100000"/>
+            </w:pPr>
+          </w:p>
+        </w:tc>
+        <w:tc>
+          <w:tcPr>
+            <w:tcW w:w="775" w:type="dxa"/>
+          </w:tcPr>
+          <w:p>
+            <w:pPr>
+              <w:ind w:left="425"/>
+              <w:cnfStyle w:val="000000100000"/>
+            </w:pPr>
+          </w:p>
+        </w:tc>
+        <w:tc>
+          <w:tcPr>
+            <w:tcW w:w="776" w:type="dxa"/>
+          </w:tcPr>
+          <w:p>
+            <w:pPr>
+              <w:pStyle w:val="a4"/>
+              <w:cnfStyle w:val="000000100000"/>
+            </w:pPr>
+          </w:p>
+        </w:tc>
+        <w:tc>
+          <w:tcPr>
+            <w:tcW w:w="775" w:type="dxa"/>
+          </w:tcPr>
+          <w:p>
+            <w:pPr>
+              <w:cnfStyle w:val="000000100000"/>
+            </w:pPr>
+          </w:p>
+        </w:tc>
+        <w:tc>
+          <w:tcPr>
+            <w:tcW w:w="775" w:type="dxa"/>
+          </w:tcPr>
+          <w:p>
+            <w:pPr>
+              <w:ind w:left="425"/>
+              <w:cnfStyle w:val="000000100000"/>
+            </w:pPr>
+          </w:p>
+        </w:tc>
+        <w:tc>
+          <w:tcPr>
+            <w:tcW w:w="775" w:type="dxa"/>
+          </w:tcPr>
+          <w:p>
+            <w:pPr>
+              <w:ind w:left="425"/>
+              <w:cnfStyle w:val="000000100000"/>
+            </w:pPr>
+          </w:p>
+        </w:tc>
+        <w:tc>
+          <w:tcPr>
+            <w:tcW w:w="776" w:type="dxa"/>
+          </w:tcPr>
+          <w:p>
+            <w:pPr>
+              <w:cnfStyle w:val="000000100000"/>
+            </w:pPr>
+          </w:p>
+        </w:tc>
+        <w:tc>
+          <w:tcPr>
+            <w:tcW w:w="775" w:type="dxa"/>
+          </w:tcPr>
+          <w:p>
+            <w:pPr>
+              <w:cnfStyle w:val="000000100000"/>
+            </w:pPr>
+          </w:p>
+        </w:tc>
+        <w:tc>
+          <w:tcPr>
+            <w:tcW w:w="775" w:type="dxa"/>
+          </w:tcPr>
+          <w:p>
+            <w:pPr>
+              <w:cnfStyle w:val="000000100000"/>
+            </w:pPr>
+          </w:p>
+        </w:tc>
+        <w:tc>
+          <w:tcPr>
+            <w:tcW w:w="775" w:type="dxa"/>
+          </w:tcPr>
+          <w:p>
+            <w:pPr>
+              <w:cnfStyle w:val="000000100000"/>
+            </w:pPr>
+          </w:p>
+        </w:tc>
+        <w:tc>
+          <w:tcPr>
+            <w:tcW w:w="776" w:type="dxa"/>
+          </w:tcPr>
+          <w:p>
+            <w:pPr>
+              <w:cnfStyle w:val="000000100000"/>
+            </w:pPr>
+          </w:p>
+        </w:tc>
+        <w:tc>
+          <w:tcPr>
+            <w:tcW w:w="775" w:type="dxa"/>
+          </w:tcPr>
+          <w:p>
+            <w:pPr>
+              <w:cnfStyle w:val="000000100000"/>
+            </w:pPr>
+          </w:p>
+        </w:tc>
+        <w:tc>
+          <w:tcPr>
+            <w:tcW w:w="775" w:type="dxa"/>
+          </w:tcPr>
+          <w:p>
+            <w:pPr>
+              <w:cnfStyle w:val="000000100000"/>
+            </w:pPr>
+          </w:p>
+        </w:tc>
+        <w:tc>
+          <w:tcPr>
+            <w:tcW w:w="775" w:type="dxa"/>
+          </w:tcPr>
+          <w:p>
+            <w:pPr>
+              <w:cnfStyle w:val="000000100000"/>
+            </w:pPr>
+          </w:p>
+        </w:tc>
+        <w:tc>
+          <w:tcPr>
+            <w:tcW w:w="776" w:type="dxa"/>
+          </w:tcPr>
+          <w:p>
+            <w:pPr>
+              <w:cnfStyle w:val="000000100000"/>
+            </w:pPr>
+          </w:p>
+        </w:tc>
+      </w:tr>
+      <w:tr>
+        <w:tc>
+          <w:tcPr>
+            <w:cnfStyle w:val="001000000000"/>
+            <w:tcW w:w="995" w:type="dxa"/>
+            <w:vAlign w:val="bottom"/>
+          </w:tcPr>
+          <w:p>
+            <w:pPr>
+              <w:rPr>
+                <w:rFonts w:ascii="Tahoma" w:hAnsi="Tahoma" w:cs="Tahoma"/>
+                <w:color w:val="000000"/>
+                <w:szCs w:val="22"/>
+              </w:rPr>
+            </w:pPr>
+            <w:r>
+              <w:rPr>
+                <w:rFonts w:ascii="Tahoma" w:hAnsi="Tahoma" w:cs="Tahoma"/>
+                <w:color w:val="000000"/>
+                <w:szCs w:val="22"/>
+              </w:rPr>
+              <w:t>SEQ08</w:t>
+            </w:r>
+          </w:p>
+        </w:tc>
+        <w:tc>
+          <w:tcPr>
+            <w:tcW w:w="775" w:type="dxa"/>
+          </w:tcPr>
+          <w:p>
+            <w:pPr>
+              <w:cnfStyle w:val="000000000000"/>
+            </w:pPr>
+          </w:p>
+        </w:tc>
+        <w:tc>
+          <w:tcPr>
+            <w:tcW w:w="775" w:type="dxa"/>
+          </w:tcPr>
+          <w:p>
+            <w:pPr>
+              <w:cnfStyle w:val="000000000000"/>
+            </w:pPr>
+          </w:p>
+        </w:tc>
+        <w:tc>
+          <w:tcPr>
+            <w:tcW w:w="775" w:type="dxa"/>
+          </w:tcPr>
+          <w:p>
+            <w:pPr>
+              <w:cnfStyle w:val="000000000000"/>
+            </w:pPr>
+          </w:p>
+        </w:tc>
+        <w:tc>
+          <w:tcPr>
+            <w:tcW w:w="775" w:type="dxa"/>
+          </w:tcPr>
+          <w:p>
+            <w:pPr>
+              <w:cnfStyle w:val="000000000000"/>
+            </w:pPr>
+          </w:p>
+        </w:tc>
+        <w:tc>
+          <w:tcPr>
+            <w:tcW w:w="776" w:type="dxa"/>
+          </w:tcPr>
+          <w:p>
+            <w:pPr>
+              <w:cnfStyle w:val="000000000000"/>
+            </w:pPr>
+          </w:p>
+        </w:tc>
+        <w:tc>
+          <w:tcPr>
+            <w:tcW w:w="775" w:type="dxa"/>
+          </w:tcPr>
+          <w:p>
+            <w:pPr>
+              <w:cnfStyle w:val="000000000000"/>
+            </w:pPr>
+          </w:p>
+        </w:tc>
+        <w:tc>
+          <w:tcPr>
+            <w:tcW w:w="775" w:type="dxa"/>
+          </w:tcPr>
+          <w:p>
+            <w:pPr>
+              <w:ind w:left="425"/>
+              <w:cnfStyle w:val="000000000000"/>
+            </w:pPr>
+          </w:p>
+        </w:tc>
+        <w:tc>
+          <w:tcPr>
+            <w:tcW w:w="775" w:type="dxa"/>
+          </w:tcPr>
+          <w:p>
+            <w:pPr>
+              <w:ind w:left="425"/>
+              <w:cnfStyle w:val="000000000000"/>
+            </w:pPr>
+          </w:p>
+        </w:tc>
+        <w:tc>
+          <w:tcPr>
+            <w:tcW w:w="776" w:type="dxa"/>
+          </w:tcPr>
+          <w:p>
+            <w:pPr>
+              <w:cnfStyle w:val="000000000000"/>
+            </w:pPr>
+          </w:p>
+        </w:tc>
+        <w:tc>
+          <w:tcPr>
+            <w:tcW w:w="775" w:type="dxa"/>
+          </w:tcPr>
+          <w:p>
+            <w:pPr>
+              <w:cnfStyle w:val="000000000000"/>
+            </w:pPr>
+          </w:p>
+        </w:tc>
+        <w:tc>
+          <w:tcPr>
+            <w:tcW w:w="775" w:type="dxa"/>
+          </w:tcPr>
+          <w:p>
+            <w:pPr>
+              <w:cnfStyle w:val="000000000000"/>
+            </w:pPr>
+          </w:p>
+        </w:tc>
+        <w:tc>
+          <w:tcPr>
+            <w:tcW w:w="775" w:type="dxa"/>
+          </w:tcPr>
+          <w:p>
+            <w:pPr>
+              <w:cnfStyle w:val="000000000000"/>
+            </w:pPr>
+          </w:p>
+        </w:tc>
+        <w:tc>
+          <w:tcPr>
+            <w:tcW w:w="776" w:type="dxa"/>
+          </w:tcPr>
+          <w:p>
+            <w:pPr>
+              <w:cnfStyle w:val="000000000000"/>
+            </w:pPr>
+          </w:p>
+        </w:tc>
+        <w:tc>
+          <w:tcPr>
+            <w:tcW w:w="775" w:type="dxa"/>
+          </w:tcPr>
+          <w:p>
+            <w:pPr>
+              <w:cnfStyle w:val="000000000000"/>
+            </w:pPr>
+          </w:p>
+        </w:tc>
+        <w:tc>
+          <w:tcPr>
+            <w:tcW w:w="775" w:type="dxa"/>
+          </w:tcPr>
+          <w:p>
+            <w:pPr>
+              <w:cnfStyle w:val="000000000000"/>
+            </w:pPr>
+          </w:p>
+        </w:tc>
+        <w:tc>
+          <w:tcPr>
+            <w:tcW w:w="775" w:type="dxa"/>
+          </w:tcPr>
+          <w:p>
+            <w:pPr>
+              <w:cnfStyle w:val="000000000000"/>
+            </w:pPr>
+          </w:p>
+        </w:tc>
+        <w:tc>
+          <w:tcPr>
+            <w:tcW w:w="776" w:type="dxa"/>
+          </w:tcPr>
+          <w:p>
+            <w:pPr>
+              <w:cnfStyle w:val="000000000000"/>
+            </w:pPr>
+          </w:p>
+        </w:tc>
+      </w:tr>
+      <w:tr>
+        <w:trPr>
+          <w:cnfStyle w:val="000000100000"/>
+        </w:trPr>
+        <w:tc>
+          <w:tcPr>
+            <w:cnfStyle w:val="001000000000"/>
+            <w:tcW w:w="995" w:type="dxa"/>
+            <w:vAlign w:val="bottom"/>
+          </w:tcPr>
+          <w:p>
+            <w:pPr>
+              <w:rPr>
+                <w:rFonts w:ascii="Tahoma" w:hAnsi="Tahoma" w:cs="Tahoma"/>
+                <w:color w:val="000000"/>
+                <w:szCs w:val="22"/>
+              </w:rPr>
+            </w:pPr>
+            <w:r>
+              <w:rPr>
+                <w:rFonts w:ascii="Tahoma" w:hAnsi="Tahoma" w:cs="Tahoma"/>
+                <w:color w:val="000000"/>
+                <w:szCs w:val="22"/>
+              </w:rPr>
+              <w:t>SEQ09</w:t>
+            </w:r>
+          </w:p>
+        </w:tc>
+        <w:tc>
+          <w:tcPr>
+            <w:tcW w:w="775" w:type="dxa"/>
+          </w:tcPr>
+          <w:p>
+            <w:pPr>
+              <w:cnfStyle w:val="000000100000"/>
+            </w:pPr>
+          </w:p>
+        </w:tc>
+        <w:tc>
+          <w:tcPr>
+            <w:tcW w:w="775" w:type="dxa"/>
+          </w:tcPr>
+          <w:p>
+            <w:pPr>
+              <w:cnfStyle w:val="000000100000"/>
+            </w:pPr>
+          </w:p>
+        </w:tc>
+        <w:tc>
+          <w:tcPr>
+            <w:tcW w:w="775" w:type="dxa"/>
+          </w:tcPr>
+          <w:p>
+            <w:pPr>
+              <w:cnfStyle w:val="000000100000"/>
+            </w:pPr>
+          </w:p>
+        </w:tc>
+        <w:tc>
+          <w:tcPr>
+            <w:tcW w:w="775" w:type="dxa"/>
+          </w:tcPr>
+          <w:p>
+            <w:pPr>
+              <w:cnfStyle w:val="000000100000"/>
+            </w:pPr>
+          </w:p>
+        </w:tc>
+        <w:tc>
+          <w:tcPr>
+            <w:tcW w:w="776" w:type="dxa"/>
+          </w:tcPr>
+          <w:p>
+            <w:pPr>
+              <w:cnfStyle w:val="000000100000"/>
+            </w:pPr>
+          </w:p>
+        </w:tc>
+        <w:tc>
+          <w:tcPr>
+            <w:tcW w:w="775" w:type="dxa"/>
+          </w:tcPr>
+          <w:p>
+            <w:pPr>
+              <w:cnfStyle w:val="000000100000"/>
+            </w:pPr>
+          </w:p>
+        </w:tc>
+        <w:tc>
+          <w:tcPr>
+            <w:tcW w:w="775" w:type="dxa"/>
+          </w:tcPr>
+          <w:p>
+            <w:pPr>
+              <w:ind w:left="425"/>
+              <w:cnfStyle w:val="000000100000"/>
+            </w:pPr>
+          </w:p>
+        </w:tc>
+        <w:tc>
+          <w:tcPr>
+            <w:tcW w:w="775" w:type="dxa"/>
+          </w:tcPr>
+          <w:p>
+            <w:pPr>
+              <w:ind w:left="425"/>
+              <w:cnfStyle w:val="000000100000"/>
+            </w:pPr>
+          </w:p>
+        </w:tc>
+        <w:tc>
+          <w:tcPr>
+            <w:tcW w:w="776" w:type="dxa"/>
+          </w:tcPr>
+          <w:p>
+            <w:pPr>
+              <w:cnfStyle w:val="000000100000"/>
+            </w:pPr>
+          </w:p>
+        </w:tc>
+        <w:tc>
+          <w:tcPr>
+            <w:tcW w:w="775" w:type="dxa"/>
+          </w:tcPr>
+          <w:p>
+            <w:pPr>
+              <w:cnfStyle w:val="000000100000"/>
+            </w:pPr>
+          </w:p>
+        </w:tc>
+        <w:tc>
+          <w:tcPr>
+            <w:tcW w:w="775" w:type="dxa"/>
+          </w:tcPr>
+          <w:p>
+            <w:pPr>
+              <w:cnfStyle w:val="000000100000"/>
+            </w:pPr>
+          </w:p>
+        </w:tc>
+        <w:tc>
+          <w:tcPr>
+            <w:tcW w:w="775" w:type="dxa"/>
+          </w:tcPr>
+          <w:p>
+            <w:pPr>
+              <w:cnfStyle w:val="000000100000"/>
+            </w:pPr>
+          </w:p>
+        </w:tc>
+        <w:tc>
+          <w:tcPr>
+            <w:tcW w:w="776" w:type="dxa"/>
+          </w:tcPr>
+          <w:p>
+            <w:pPr>
+              <w:cnfStyle w:val="000000100000"/>
+            </w:pPr>
+          </w:p>
+        </w:tc>
+        <w:tc>
+          <w:tcPr>
+            <w:tcW w:w="775" w:type="dxa"/>
+          </w:tcPr>
+          <w:p>
+            <w:pPr>
+              <w:cnfStyle w:val="000000100000"/>
+            </w:pPr>
+          </w:p>
+        </w:tc>
+        <w:tc>
+          <w:tcPr>
+            <w:tcW w:w="775" w:type="dxa"/>
+          </w:tcPr>
+          <w:p>
+            <w:pPr>
+              <w:cnfStyle w:val="000000100000"/>
+            </w:pPr>
+          </w:p>
+        </w:tc>
+        <w:tc>
+          <w:tcPr>
+            <w:tcW w:w="775" w:type="dxa"/>
+          </w:tcPr>
+          <w:p>
+            <w:pPr>
+              <w:cnfStyle w:val="000000100000"/>
+            </w:pPr>
+          </w:p>
+        </w:tc>
+        <w:tc>
+          <w:tcPr>
+            <w:tcW w:w="776" w:type="dxa"/>
+          </w:tcPr>
+          <w:p>
+            <w:pPr>
+              <w:cnfStyle w:val="000000100000"/>
+            </w:pPr>
+          </w:p>
+        </w:tc>
+      </w:tr>
+      <w:tr>
+        <w:tc>
+          <w:tcPr>
+            <w:cnfStyle w:val="001000000000"/>
+            <w:tcW w:w="995" w:type="dxa"/>
+            <w:vAlign w:val="bottom"/>
+          </w:tcPr>
+          <w:p>
+            <w:pPr>
+              <w:rPr>
+                <w:rFonts w:ascii="Tahoma" w:hAnsi="Tahoma" w:cs="Tahoma"/>
+                <w:color w:val="000000"/>
+                <w:szCs w:val="22"/>
+              </w:rPr>
+            </w:pPr>
+            <w:r>
+              <w:rPr>
+                <w:rFonts w:ascii="Tahoma" w:hAnsi="Tahoma" w:cs="Tahoma"/>
+                <w:color w:val="000000"/>
+                <w:szCs w:val="22"/>
+              </w:rPr>
+              <w:t>SEQ10</w:t>
+            </w:r>
+          </w:p>
+        </w:tc>
+        <w:tc>
+          <w:tcPr>
+            <w:tcW w:w="775" w:type="dxa"/>
+          </w:tcPr>
+          <w:p>
+            <w:pPr>
+              <w:cnfStyle w:val="000000000000"/>
+            </w:pPr>
+          </w:p>
+        </w:tc>
+        <w:tc>
+          <w:tcPr>
+            <w:tcW w:w="775" w:type="dxa"/>
+          </w:tcPr>
+          <w:p>
+            <w:pPr>
+              <w:cnfStyle w:val="000000000000"/>
+            </w:pPr>
+          </w:p>
+        </w:tc>
+        <w:tc>
+          <w:tcPr>
+            <w:tcW w:w="775" w:type="dxa"/>
+          </w:tcPr>
+          <w:p>
+            <w:pPr>
+              <w:cnfStyle w:val="000000000000"/>
+            </w:pPr>
+          </w:p>
+        </w:tc>
+        <w:tc>
+          <w:tcPr>
+            <w:tcW w:w="775" w:type="dxa"/>
+          </w:tcPr>
+          <w:p>
+            <w:pPr>
+              <w:cnfStyle w:val="000000000000"/>
+            </w:pPr>
+          </w:p>
+        </w:tc>
+        <w:tc>
+          <w:tcPr>
+            <w:tcW w:w="776" w:type="dxa"/>
+          </w:tcPr>
+          <w:p>
+            <w:pPr>
+              <w:cnfStyle w:val="000000000000"/>
+            </w:pPr>
+          </w:p>
+        </w:tc>
+        <w:tc>
+          <w:tcPr>
+            <w:tcW w:w="775" w:type="dxa"/>
+          </w:tcPr>
+          <w:p>
+            <w:pPr>
+              <w:cnfStyle w:val="000000000000"/>
+            </w:pPr>
+          </w:p>
+        </w:tc>
+        <w:tc>
+          <w:tcPr>
+            <w:tcW w:w="775" w:type="dxa"/>
+          </w:tcPr>
+          <w:p>
+            <w:pPr>
+              <w:cnfStyle w:val="000000000000"/>
+            </w:pPr>
+          </w:p>
+        </w:tc>
+        <w:tc>
+          <w:tcPr>
+            <w:tcW w:w="775" w:type="dxa"/>
+          </w:tcPr>
+          <w:p>
+            <w:pPr>
+              <w:cnfStyle w:val="000000000000"/>
+            </w:pPr>
+          </w:p>
+        </w:tc>
+        <w:tc>
+          <w:tcPr>
+            <w:tcW w:w="776" w:type="dxa"/>
+          </w:tcPr>
+          <w:p>
+            <w:pPr>
+              <w:cnfStyle w:val="000000000000"/>
+            </w:pPr>
+          </w:p>
+        </w:tc>
+        <w:tc>
+          <w:tcPr>
+            <w:tcW w:w="775" w:type="dxa"/>
+          </w:tcPr>
+          <w:p>
+            <w:pPr>
+              <w:cnfStyle w:val="000000000000"/>
+            </w:pPr>
+          </w:p>
+        </w:tc>
+        <w:tc>
+          <w:tcPr>
+            <w:tcW w:w="775" w:type="dxa"/>
+          </w:tcPr>
+          <w:p>
+            <w:pPr>
+              <w:cnfStyle w:val="000000000000"/>
+            </w:pPr>
+          </w:p>
+        </w:tc>
+        <w:tc>
+          <w:tcPr>
+            <w:tcW w:w="775" w:type="dxa"/>
+          </w:tcPr>
+          <w:p>
+            <w:pPr>
+              <w:cnfStyle w:val="000000000000"/>
+            </w:pPr>
+          </w:p>
+        </w:tc>
+        <w:tc>
+          <w:tcPr>
+            <w:tcW w:w="776" w:type="dxa"/>
+          </w:tcPr>
+          <w:p>
+            <w:pPr>
+              <w:cnfStyle w:val="000000000000"/>
+            </w:pPr>
+          </w:p>
+        </w:tc>
+        <w:tc>
+          <w:tcPr>
+            <w:tcW w:w="775" w:type="dxa"/>
+          </w:tcPr>
+          <w:p>
+            <w:pPr>
+              <w:cnfStyle w:val="000000000000"/>
+            </w:pPr>
+          </w:p>
+        </w:tc>
+        <w:tc>
+          <w:tcPr>
+            <w:tcW w:w="775" w:type="dxa"/>
+          </w:tcPr>
+          <w:p>
+            <w:pPr>
+              <w:cnfStyle w:val="000000000000"/>
+            </w:pPr>
+          </w:p>
+        </w:tc>
+        <w:tc>
+          <w:tcPr>
+            <w:tcW w:w="775" w:type="dxa"/>
+          </w:tcPr>
+          <w:p>
+            <w:pPr>
+              <w:cnfStyle w:val="000000000000"/>
+            </w:pPr>
+          </w:p>
+        </w:tc>
+        <w:tc>
+          <w:tcPr>
+            <w:tcW w:w="776" w:type="dxa"/>
+          </w:tcPr>
+          <w:p>
+            <w:pPr>
+              <w:cnfStyle w:val="000000000000"/>
+            </w:pPr>
+          </w:p>
+        </w:tc>
+      </w:tr>
+      <w:tr>
+        <w:trPr>
+          <w:cnfStyle w:val="000000100000"/>
+        </w:trPr>
+        <w:tc>
+          <w:tcPr>
+            <w:cnfStyle w:val="001000000000"/>
+            <w:tcW w:w="995" w:type="dxa"/>
+            <w:vAlign w:val="bottom"/>
+          </w:tcPr>
+          <w:p>
+            <w:pPr>
+              <w:rPr>
+                <w:rFonts w:ascii="Tahoma" w:hAnsi="Tahoma" w:cs="Tahoma"/>
+                <w:color w:val="000000"/>
+                <w:szCs w:val="22"/>
+              </w:rPr>
+            </w:pPr>
+            <w:r>
+              <w:rPr>
+                <w:rFonts w:ascii="Tahoma" w:hAnsi="Tahoma" w:cs="Tahoma"/>
+                <w:color w:val="000000"/>
+                <w:szCs w:val="22"/>
+              </w:rPr>
+              <w:t>SEQ11</w:t>
+            </w:r>
+          </w:p>
+        </w:tc>
+        <w:tc>
+          <w:tcPr>
+            <w:tcW w:w="775" w:type="dxa"/>
+          </w:tcPr>
+          <w:p>
+            <w:pPr>
+              <w:cnfStyle w:val="000000100000"/>
+            </w:pPr>
+          </w:p>
+        </w:tc>
+        <w:tc>
+          <w:tcPr>
+            <w:tcW w:w="775" w:type="dxa"/>
+          </w:tcPr>
+          <w:p>
+            <w:pPr>
+              <w:cnfStyle w:val="000000100000"/>
+            </w:pPr>
+          </w:p>
+        </w:tc>
+        <w:tc>
+          <w:tcPr>
+            <w:tcW w:w="775" w:type="dxa"/>
+          </w:tcPr>
+          <w:p>
+            <w:pPr>
+              <w:cnfStyle w:val="000000100000"/>
+            </w:pPr>
+          </w:p>
+        </w:tc>
+        <w:tc>
+          <w:tcPr>
+            <w:tcW w:w="775" w:type="dxa"/>
+          </w:tcPr>
+          <w:p>
+            <w:pPr>
+              <w:cnfStyle w:val="000000100000"/>
+            </w:pPr>
+          </w:p>
+        </w:tc>
+        <w:tc>
+          <w:tcPr>
+            <w:tcW w:w="776" w:type="dxa"/>
+          </w:tcPr>
+          <w:p>
+            <w:pPr>
+              <w:cnfStyle w:val="000000100000"/>
+            </w:pPr>
+          </w:p>
+        </w:tc>
+        <w:tc>
+          <w:tcPr>
+            <w:tcW w:w="775" w:type="dxa"/>
+          </w:tcPr>
+          <w:p>
+            <w:pPr>
+              <w:cnfStyle w:val="000000100000"/>
+            </w:pPr>
+          </w:p>
+        </w:tc>
+        <w:tc>
+          <w:tcPr>
+            <w:tcW w:w="775" w:type="dxa"/>
+          </w:tcPr>
+          <w:p>
+            <w:pPr>
+              <w:cnfStyle w:val="000000100000"/>
+            </w:pPr>
+          </w:p>
+        </w:tc>
+        <w:tc>
+          <w:tcPr>
+            <w:tcW w:w="775" w:type="dxa"/>
+          </w:tcPr>
+          <w:p>
+            <w:pPr>
+              <w:cnfStyle w:val="000000100000"/>
+            </w:pPr>
+          </w:p>
+        </w:tc>
+        <w:tc>
+          <w:tcPr>
+            <w:tcW w:w="776" w:type="dxa"/>
+          </w:tcPr>
+          <w:p>
+            <w:pPr>
+              <w:cnfStyle w:val="000000100000"/>
+            </w:pPr>
+          </w:p>
+        </w:tc>
+        <w:tc>
+          <w:tcPr>
+            <w:tcW w:w="775" w:type="dxa"/>
+          </w:tcPr>
+          <w:p>
+            <w:pPr>
+              <w:cnfStyle w:val="000000100000"/>
+            </w:pPr>
+          </w:p>
+        </w:tc>
+        <w:tc>
+          <w:tcPr>
+            <w:tcW w:w="775" w:type="dxa"/>
+          </w:tcPr>
+          <w:p>
+            <w:pPr>
+              <w:cnfStyle w:val="000000100000"/>
+            </w:pPr>
+          </w:p>
+        </w:tc>
+        <w:tc>
+          <w:tcPr>
+            <w:tcW w:w="775" w:type="dxa"/>
+          </w:tcPr>
+          <w:p>
+            <w:pPr>
+              <w:cnfStyle w:val="000000100000"/>
+            </w:pPr>
+          </w:p>
+        </w:tc>
+        <w:tc>
+          <w:tcPr>
+            <w:tcW w:w="776" w:type="dxa"/>
+          </w:tcPr>
+          <w:p>
+            <w:pPr>
+              <w:cnfStyle w:val="000000100000"/>
+            </w:pPr>
+          </w:p>
+        </w:tc>
+        <w:tc>
+          <w:tcPr>
+            <w:tcW w:w="775" w:type="dxa"/>
+          </w:tcPr>
+          <w:p>
+            <w:pPr>
+              <w:cnfStyle w:val="000000100000"/>
+            </w:pPr>
+          </w:p>
+        </w:tc>
+        <w:tc>
+          <w:tcPr>
+            <w:tcW w:w="775" w:type="dxa"/>
+          </w:tcPr>
+          <w:p>
+            <w:pPr>
+              <w:cnfStyle w:val="000000100000"/>
+            </w:pPr>
+          </w:p>
+        </w:tc>
+        <w:tc>
+          <w:tcPr>
+            <w:tcW w:w="775" w:type="dxa"/>
+          </w:tcPr>
+          <w:p>
+            <w:pPr>
+              <w:cnfStyle w:val="000000100000"/>
+            </w:pPr>
+          </w:p>
+        </w:tc>
+        <w:tc>
+          <w:tcPr>
+            <w:tcW w:w="776" w:type="dxa"/>
+          </w:tcPr>
+          <w:p>
+            <w:pPr>
+              <w:cnfStyle w:val="000000100000"/>
+            </w:pPr>
+          </w:p>
+        </w:tc>
+      </w:tr>
+      <w:tr>
+        <w:tc>
+          <w:tcPr>
+            <w:cnfStyle w:val="001000000000"/>
+            <w:tcW w:w="995" w:type="dxa"/>
+            <w:vAlign w:val="bottom"/>
+          </w:tcPr>
+          <w:p>
+            <w:pPr>
+              <w:rPr>
+                <w:rFonts w:ascii="Tahoma" w:hAnsi="Tahoma" w:cs="Tahoma"/>
+                <w:color w:val="000000"/>
+                <w:szCs w:val="22"/>
+              </w:rPr>
+            </w:pPr>
+            <w:r>
+              <w:rPr>
+                <w:rFonts w:ascii="Tahoma" w:hAnsi="Tahoma" w:cs="Tahoma"/>
+                <w:color w:val="000000"/>
+                <w:szCs w:val="22"/>
+              </w:rPr>
+              <w:t>SEQ12</w:t>
+            </w:r>
+          </w:p>
+        </w:tc>
+        <w:tc>
+          <w:tcPr>
+            <w:tcW w:w="775" w:type="dxa"/>
+          </w:tcPr>
+          <w:p>
+            <w:pPr>
+              <w:cnfStyle w:val="000000000000"/>
+            </w:pPr>
+          </w:p>
+        </w:tc>
+        <w:tc>
+          <w:tcPr>
+            <w:tcW w:w="775" w:type="dxa"/>
+          </w:tcPr>
+          <w:p>
+            <w:pPr>
+              <w:cnfStyle w:val="000000000000"/>
+            </w:pPr>
+          </w:p>
+        </w:tc>
+        <w:tc>
+          <w:tcPr>
+            <w:tcW w:w="775" w:type="dxa"/>
+          </w:tcPr>
+          <w:p>
+            <w:pPr>
+              <w:cnfStyle w:val="000000000000"/>
+            </w:pPr>
+          </w:p>
+        </w:tc>
+        <w:tc>
+          <w:tcPr>
+            <w:tcW w:w="775" w:type="dxa"/>
+          </w:tcPr>
+          <w:p>
+            <w:pPr>
+              <w:cnfStyle w:val="000000000000"/>
+            </w:pPr>
+          </w:p>
+        </w:tc>
+        <w:tc>
+          <w:tcPr>
+            <w:tcW w:w="776" w:type="dxa"/>
+          </w:tcPr>
+          <w:p>
+            <w:pPr>
+              <w:cnfStyle w:val="000000000000"/>
+            </w:pPr>
+          </w:p>
+        </w:tc>
+        <w:tc>
+          <w:tcPr>
+            <w:tcW w:w="775" w:type="dxa"/>
+          </w:tcPr>
+          <w:p>
+            <w:pPr>
+              <w:cnfStyle w:val="000000000000"/>
+            </w:pPr>
+          </w:p>
+        </w:tc>
+        <w:tc>
+          <w:tcPr>
+            <w:tcW w:w="775" w:type="dxa"/>
+          </w:tcPr>
+          <w:p>
+            <w:pPr>
+              <w:cnfStyle w:val="000000000000"/>
+            </w:pPr>
+          </w:p>
+        </w:tc>
+        <w:tc>
+          <w:tcPr>
+            <w:tcW w:w="775" w:type="dxa"/>
+          </w:tcPr>
+          <w:p>
+            <w:pPr>
+              <w:ind w:left="425"/>
+              <w:cnfStyle w:val="000000000000"/>
+            </w:pPr>
+          </w:p>
+        </w:tc>
+        <w:tc>
+          <w:tcPr>
+            <w:tcW w:w="776" w:type="dxa"/>
+          </w:tcPr>
+          <w:p>
+            <w:pPr>
+              <w:cnfStyle w:val="000000000000"/>
+            </w:pPr>
+          </w:p>
+        </w:tc>
+        <w:tc>
+          <w:tcPr>
+            <w:tcW w:w="775" w:type="dxa"/>
+          </w:tcPr>
+          <w:p>
+            <w:pPr>
+              <w:cnfStyle w:val="000000000000"/>
+            </w:pPr>
+          </w:p>
+        </w:tc>
+        <w:tc>
+          <w:tcPr>
+            <w:tcW w:w="775" w:type="dxa"/>
+          </w:tcPr>
+          <w:p>
+            <w:pPr>
+              <w:cnfStyle w:val="000000000000"/>
+            </w:pPr>
+          </w:p>
+        </w:tc>
+        <w:tc>
+          <w:tcPr>
+            <w:tcW w:w="775" w:type="dxa"/>
+          </w:tcPr>
+          <w:p>
+            <w:pPr>
+              <w:cnfStyle w:val="000000000000"/>
+            </w:pPr>
+          </w:p>
+        </w:tc>
+        <w:tc>
+          <w:tcPr>
+            <w:tcW w:w="776" w:type="dxa"/>
+          </w:tcPr>
+          <w:p>
+            <w:pPr>
+              <w:cnfStyle w:val="000000000000"/>
+            </w:pPr>
+          </w:p>
+        </w:tc>
+        <w:tc>
+          <w:tcPr>
+            <w:tcW w:w="775" w:type="dxa"/>
+          </w:tcPr>
+          <w:p>
+            <w:pPr>
+              <w:cnfStyle w:val="000000000000"/>
+            </w:pPr>
+          </w:p>
+        </w:tc>
+        <w:tc>
+          <w:tcPr>
+            <w:tcW w:w="775" w:type="dxa"/>
+          </w:tcPr>
+          <w:p>
+            <w:pPr>
+              <w:cnfStyle w:val="000000000000"/>
+            </w:pPr>
+          </w:p>
+        </w:tc>
+        <w:tc>
+          <w:tcPr>
+            <w:tcW w:w="775" w:type="dxa"/>
+          </w:tcPr>
+          <w:p>
+            <w:pPr>
+              <w:cnfStyle w:val="000000000000"/>
+            </w:pPr>
+          </w:p>
+        </w:tc>
+        <w:tc>
+          <w:tcPr>
+            <w:tcW w:w="776" w:type="dxa"/>
+          </w:tcPr>
+          <w:p>
+            <w:pPr>
+              <w:cnfStyle w:val="000000000000"/>
+            </w:pPr>
+          </w:p>
+        </w:tc>
+      </w:tr>
+      <w:tr>
+        <w:trPr>
+          <w:cnfStyle w:val="000000100000"/>
+        </w:trPr>
+        <w:tc>
+          <w:tcPr>
+            <w:cnfStyle w:val="001000000000"/>
+            <w:tcW w:w="995" w:type="dxa"/>
+            <w:vAlign w:val="bottom"/>
+          </w:tcPr>
+          <w:p>
+            <w:pPr>
+              <w:rPr>
+                <w:rFonts w:ascii="Tahoma" w:hAnsi="Tahoma" w:cs="Tahoma"/>
+                <w:color w:val="000000"/>
+                <w:szCs w:val="22"/>
+              </w:rPr>
+            </w:pPr>
+            <w:r>
+              <w:rPr>
+                <w:rFonts w:ascii="Tahoma" w:hAnsi="Tahoma" w:cs="Tahoma"/>
+                <w:color w:val="000000"/>
+                <w:szCs w:val="22"/>
+              </w:rPr>
+              <w:t>SEQ13</w:t>
+            </w:r>
+          </w:p>
+        </w:tc>
+        <w:tc>
+          <w:tcPr>
+            <w:tcW w:w="775" w:type="dxa"/>
+          </w:tcPr>
+          <w:p>
+            <w:pPr>
+              <w:pStyle w:val="a4"/>
+              <w:cnfStyle w:val="000000100000"/>
+            </w:pPr>
+          </w:p>
+        </w:tc>
+        <w:tc>
+          <w:tcPr>
+            <w:tcW w:w="775" w:type="dxa"/>
+          </w:tcPr>
+          <w:p>
+            <w:pPr>
+              <w:cnfStyle w:val="000000100000"/>
+            </w:pPr>
+          </w:p>
+        </w:tc>
+        <w:tc>
+          <w:tcPr>
+            <w:tcW w:w="775" w:type="dxa"/>
+          </w:tcPr>
+          <w:p>
+            <w:pPr>
+              <w:cnfStyle w:val="000000100000"/>
+            </w:pPr>
+          </w:p>
+        </w:tc>
+        <w:tc>
+          <w:tcPr>
+            <w:tcW w:w="775" w:type="dxa"/>
+          </w:tcPr>
+          <w:p>
+            <w:pPr>
+              <w:cnfStyle w:val="000000100000"/>
+            </w:pPr>
+          </w:p>
+        </w:tc>
+        <w:tc>
+          <w:tcPr>
+            <w:tcW w:w="776" w:type="dxa"/>
+          </w:tcPr>
+          <w:p>
+            <w:pPr>
+              <w:cnfStyle w:val="000000100000"/>
+            </w:pPr>
+          </w:p>
+        </w:tc>
+        <w:tc>
+          <w:tcPr>
+            <w:tcW w:w="775" w:type="dxa"/>
+          </w:tcPr>
+          <w:p>
+            <w:pPr>
+              <w:cnfStyle w:val="000000100000"/>
+            </w:pPr>
+          </w:p>
+        </w:tc>
+        <w:tc>
+          <w:tcPr>
+            <w:tcW w:w="775" w:type="dxa"/>
+          </w:tcPr>
+          <w:p>
+            <w:pPr>
+              <w:cnfStyle w:val="000000100000"/>
+            </w:pPr>
+          </w:p>
+        </w:tc>
+        <w:tc>
+          <w:tcPr>
+            <w:tcW w:w="775" w:type="dxa"/>
+          </w:tcPr>
+          <w:p>
+            <w:pPr>
+              <w:pStyle w:val="a4"/>
+              <w:cnfStyle w:val="000000100000"/>
+            </w:pPr>
+          </w:p>
+        </w:tc>
+        <w:tc>
+          <w:tcPr>
+            <w:tcW w:w="776" w:type="dxa"/>
+          </w:tcPr>
+          <w:p>
+            <w:pPr>
+              <w:ind w:left="425"/>
+              <w:cnfStyle w:val="000000100000"/>
+            </w:pPr>
+          </w:p>
+        </w:tc>
+        <w:tc>
+          <w:tcPr>
+            <w:tcW w:w="775" w:type="dxa"/>
+          </w:tcPr>
+          <w:p>
+            <w:pPr>
+              <w:cnfStyle w:val="000000100000"/>
+            </w:pPr>
+          </w:p>
+        </w:tc>
+        <w:tc>
+          <w:tcPr>
+            <w:tcW w:w="775" w:type="dxa"/>
+          </w:tcPr>
+          <w:p>
+            <w:pPr>
+              <w:cnfStyle w:val="000000100000"/>
+            </w:pPr>
+          </w:p>
+        </w:tc>
+        <w:tc>
+          <w:tcPr>
+            <w:tcW w:w="775" w:type="dxa"/>
+          </w:tcPr>
+          <w:p>
+            <w:pPr>
+              <w:ind w:left="425"/>
+              <w:cnfStyle w:val="000000100000"/>
+            </w:pPr>
+          </w:p>
+        </w:tc>
+        <w:tc>
+          <w:tcPr>
+            <w:tcW w:w="776" w:type="dxa"/>
+          </w:tcPr>
+          <w:p>
+            <w:pPr>
+              <w:cnfStyle w:val="000000100000"/>
+            </w:pPr>
+          </w:p>
+        </w:tc>
+        <w:tc>
+          <w:tcPr>
+            <w:tcW w:w="775" w:type="dxa"/>
+          </w:tcPr>
+          <w:p>
+            <w:pPr>
+              <w:cnfStyle w:val="000000100000"/>
+            </w:pPr>
+          </w:p>
+        </w:tc>
+        <w:tc>
+          <w:tcPr>
+            <w:tcW w:w="775" w:type="dxa"/>
+          </w:tcPr>
+          <w:p>
+            <w:pPr>
+              <w:cnfStyle w:val="000000100000"/>
+            </w:pPr>
+          </w:p>
+        </w:tc>
+        <w:tc>
+          <w:tcPr>
+            <w:tcW w:w="775" w:type="dxa"/>
+          </w:tcPr>
+          <w:p>
+            <w:pPr>
+              <w:cnfStyle w:val="000000100000"/>
+            </w:pPr>
+          </w:p>
+        </w:tc>
+        <w:tc>
+          <w:tcPr>
+            <w:tcW w:w="776" w:type="dxa"/>
+          </w:tcPr>
+          <w:p>
+            <w:pPr>
+              <w:cnfStyle w:val="000000100000"/>
+            </w:pPr>
+          </w:p>
+        </w:tc>
+      </w:tr>
+    </w:tbl>
     <w:p/>
     <w:sectPr>
       <w:pgSz w:w="16838" w:h="11906" w:orient="landscape"/>
@@ -27371,4 +30496,16 @@
   <a:objectDefaults/>
   <a:extraClrSchemeLst/>
 </a:theme>
+</file>
+
+<file path=customXml/item1.xml><?xml version="1.0" encoding="utf-8"?>
+<b:Sources xmlns:b="http://schemas.openxmlformats.org/officeDocument/2006/bibliography" xmlns="http://schemas.openxmlformats.org/officeDocument/2006/bibliography" SelectedStyle="\APA.XSL" StyleName="APA"/>
+</file>
+
+<file path=customXml/itemProps1.xml><?xml version="1.0" encoding="utf-8"?>
+<ds:datastoreItem xmlns:ds="http://schemas.openxmlformats.org/officeDocument/2006/customXml" ds:itemID="{608861D5-83CF-45F1-836E-5DF9202AEDFB}">
+  <ds:schemaRefs>
+    <ds:schemaRef ds:uri="http://schemas.openxmlformats.org/officeDocument/2006/bibliography"/>
+  </ds:schemaRefs>
+</ds:datastoreItem>
 </file>
</xml_diff>

<commit_message>
update Traceability Matrix between Sequence SRS /URS
</commit_message>
<xml_diff>
--- a/Traceability/URSTrace.docx
+++ b/Traceability/URSTrace.docx
@@ -29115,6 +29115,3541 @@
           </w:tcPr>
           <w:p>
             <w:pPr>
+              <w:cnfStyle w:val="000000100000"/>
+            </w:pPr>
+          </w:p>
+        </w:tc>
+      </w:tr>
+    </w:tbl>
+    <w:p/>
+    <w:p/>
+    <w:p/>
+    <w:p/>
+    <w:p/>
+    <w:p/>
+    <w:p>
+      <w:r>
+        <w:rPr>
+          <w:noProof/>
+        </w:rPr>
+        <w:lastRenderedPageBreak/>
+        <w:pict>
+          <v:shape id="_x0000_s1076" type="#_x0000_t202" style="position:absolute;margin-left:228.8pt;margin-top:-11.1pt;width:284.2pt;height:24.9pt;z-index:251711488;mso-width-relative:margin;mso-height-relative:margin" stroked="f">
+            <v:textbox>
+              <w:txbxContent>
+                <w:p>
+                  <w:pPr>
+                    <w:rPr>
+                      <w:b/>
+                      <w:bCs/>
+                      <w:sz w:val="24"/>
+                      <w:szCs w:val="32"/>
+                    </w:rPr>
+                  </w:pPr>
+                  <w:r>
+                    <w:rPr>
+                      <w:b/>
+                      <w:bCs/>
+                      <w:sz w:val="24"/>
+                      <w:szCs w:val="32"/>
+                    </w:rPr>
+                    <w:t xml:space="preserve">Traceability Matrix between </w:t>
+                  </w:r>
+                  <w:r>
+                    <w:rPr>
+                      <w:b/>
+                      <w:bCs/>
+                      <w:sz w:val="24"/>
+                      <w:szCs w:val="32"/>
+                    </w:rPr>
+                    <w:t>Sequence SRS /URS</w:t>
+                  </w:r>
+                </w:p>
+              </w:txbxContent>
+            </v:textbox>
+          </v:shape>
+        </w:pict>
+      </w:r>
+    </w:p>
+    <w:tbl>
+      <w:tblPr>
+        <w:tblStyle w:val="1-2"/>
+        <w:tblW w:w="13716" w:type="dxa"/>
+        <w:tblLayout w:type="fixed"/>
+        <w:tblLook w:val="04A0"/>
+      </w:tblPr>
+      <w:tblGrid>
+        <w:gridCol w:w="1223"/>
+        <w:gridCol w:w="961"/>
+        <w:gridCol w:w="961"/>
+        <w:gridCol w:w="961"/>
+        <w:gridCol w:w="961"/>
+        <w:gridCol w:w="961"/>
+        <w:gridCol w:w="961"/>
+        <w:gridCol w:w="961"/>
+        <w:gridCol w:w="961"/>
+        <w:gridCol w:w="961"/>
+        <w:gridCol w:w="961"/>
+        <w:gridCol w:w="961"/>
+        <w:gridCol w:w="961"/>
+        <w:gridCol w:w="961"/>
+      </w:tblGrid>
+      <w:tr>
+        <w:trPr>
+          <w:cnfStyle w:val="100000000000"/>
+          <w:trHeight w:val="557"/>
+        </w:trPr>
+        <w:tc>
+          <w:tcPr>
+            <w:cnfStyle w:val="001000000000"/>
+            <w:tcW w:w="1223" w:type="dxa"/>
+            <w:tcBorders>
+              <w:tl2br w:val="single" w:sz="4" w:space="0" w:color="auto"/>
+            </w:tcBorders>
+          </w:tcPr>
+          <w:p>
+            <w:r>
+              <w:t xml:space="preserve">     URS</w:t>
+            </w:r>
+            <w:r>
+              <w:br/>
+            </w:r>
+            <w:r>
+              <w:br/>
+            </w:r>
+            <w:r>
+              <w:br/>
+              <w:t>SRS</w:t>
+            </w:r>
+          </w:p>
+        </w:tc>
+        <w:tc>
+          <w:tcPr>
+            <w:tcW w:w="961" w:type="dxa"/>
+          </w:tcPr>
+          <w:p>
+            <w:pPr>
+              <w:jc w:val="center"/>
+              <w:cnfStyle w:val="100000000000"/>
+              <w:rPr>
+                <w:rFonts w:ascii="Tahoma" w:hAnsi="Tahoma" w:cs="Tahoma"/>
+                <w:color w:val="000000"/>
+                <w:sz w:val="18"/>
+                <w:szCs w:val="18"/>
+              </w:rPr>
+            </w:pPr>
+          </w:p>
+          <w:p>
+            <w:pPr>
+              <w:jc w:val="center"/>
+              <w:cnfStyle w:val="100000000000"/>
+              <w:rPr>
+                <w:rFonts w:ascii="Tahoma" w:hAnsi="Tahoma" w:cs="Tahoma"/>
+                <w:color w:val="000000"/>
+                <w:sz w:val="18"/>
+                <w:szCs w:val="18"/>
+              </w:rPr>
+            </w:pPr>
+            <w:r>
+              <w:rPr>
+                <w:rFonts w:ascii="Tahoma" w:hAnsi="Tahoma" w:cs="Tahoma"/>
+                <w:color w:val="000000"/>
+                <w:sz w:val="18"/>
+                <w:szCs w:val="18"/>
+              </w:rPr>
+              <w:t>URS01</w:t>
+            </w:r>
+          </w:p>
+        </w:tc>
+        <w:tc>
+          <w:tcPr>
+            <w:tcW w:w="961" w:type="dxa"/>
+          </w:tcPr>
+          <w:p>
+            <w:pPr>
+              <w:jc w:val="center"/>
+              <w:cnfStyle w:val="100000000000"/>
+              <w:rPr>
+                <w:rFonts w:ascii="Tahoma" w:hAnsi="Tahoma" w:cs="Tahoma"/>
+                <w:color w:val="000000"/>
+                <w:sz w:val="18"/>
+                <w:szCs w:val="18"/>
+              </w:rPr>
+            </w:pPr>
+          </w:p>
+          <w:p>
+            <w:pPr>
+              <w:jc w:val="center"/>
+              <w:cnfStyle w:val="100000000000"/>
+              <w:rPr>
+                <w:rFonts w:ascii="Tahoma" w:hAnsi="Tahoma" w:cs="Tahoma"/>
+                <w:color w:val="000000"/>
+                <w:sz w:val="18"/>
+                <w:szCs w:val="18"/>
+              </w:rPr>
+            </w:pPr>
+            <w:r>
+              <w:rPr>
+                <w:rFonts w:ascii="Tahoma" w:hAnsi="Tahoma" w:cs="Tahoma"/>
+                <w:color w:val="000000"/>
+                <w:sz w:val="18"/>
+                <w:szCs w:val="18"/>
+              </w:rPr>
+              <w:t>URS02</w:t>
+            </w:r>
+          </w:p>
+        </w:tc>
+        <w:tc>
+          <w:tcPr>
+            <w:tcW w:w="961" w:type="dxa"/>
+          </w:tcPr>
+          <w:p>
+            <w:pPr>
+              <w:jc w:val="center"/>
+              <w:cnfStyle w:val="100000000000"/>
+              <w:rPr>
+                <w:rFonts w:ascii="Tahoma" w:hAnsi="Tahoma" w:cs="Tahoma"/>
+                <w:color w:val="000000"/>
+                <w:sz w:val="18"/>
+                <w:szCs w:val="18"/>
+              </w:rPr>
+            </w:pPr>
+          </w:p>
+          <w:p>
+            <w:pPr>
+              <w:jc w:val="center"/>
+              <w:cnfStyle w:val="100000000000"/>
+              <w:rPr>
+                <w:rFonts w:ascii="Tahoma" w:hAnsi="Tahoma" w:cs="Tahoma"/>
+                <w:color w:val="000000"/>
+                <w:sz w:val="18"/>
+                <w:szCs w:val="18"/>
+              </w:rPr>
+            </w:pPr>
+            <w:r>
+              <w:rPr>
+                <w:rFonts w:ascii="Tahoma" w:hAnsi="Tahoma" w:cs="Tahoma"/>
+                <w:color w:val="000000"/>
+                <w:sz w:val="18"/>
+                <w:szCs w:val="18"/>
+              </w:rPr>
+              <w:t>URS03</w:t>
+            </w:r>
+          </w:p>
+        </w:tc>
+        <w:tc>
+          <w:tcPr>
+            <w:tcW w:w="961" w:type="dxa"/>
+          </w:tcPr>
+          <w:p>
+            <w:pPr>
+              <w:jc w:val="center"/>
+              <w:cnfStyle w:val="100000000000"/>
+              <w:rPr>
+                <w:rFonts w:ascii="Tahoma" w:hAnsi="Tahoma" w:cs="Tahoma"/>
+                <w:color w:val="000000"/>
+                <w:sz w:val="18"/>
+                <w:szCs w:val="18"/>
+              </w:rPr>
+            </w:pPr>
+          </w:p>
+          <w:p>
+            <w:pPr>
+              <w:jc w:val="center"/>
+              <w:cnfStyle w:val="100000000000"/>
+              <w:rPr>
+                <w:rFonts w:ascii="Tahoma" w:hAnsi="Tahoma" w:cs="Tahoma"/>
+                <w:color w:val="000000"/>
+                <w:sz w:val="18"/>
+                <w:szCs w:val="18"/>
+              </w:rPr>
+            </w:pPr>
+            <w:r>
+              <w:rPr>
+                <w:rFonts w:ascii="Tahoma" w:hAnsi="Tahoma" w:cs="Tahoma"/>
+                <w:color w:val="000000"/>
+                <w:sz w:val="18"/>
+                <w:szCs w:val="18"/>
+              </w:rPr>
+              <w:t>URS04</w:t>
+            </w:r>
+          </w:p>
+        </w:tc>
+        <w:tc>
+          <w:tcPr>
+            <w:tcW w:w="961" w:type="dxa"/>
+          </w:tcPr>
+          <w:p>
+            <w:pPr>
+              <w:jc w:val="center"/>
+              <w:cnfStyle w:val="100000000000"/>
+              <w:rPr>
+                <w:rFonts w:ascii="Tahoma" w:hAnsi="Tahoma" w:cs="Tahoma"/>
+                <w:color w:val="000000"/>
+                <w:sz w:val="18"/>
+                <w:szCs w:val="18"/>
+              </w:rPr>
+            </w:pPr>
+          </w:p>
+          <w:p>
+            <w:pPr>
+              <w:jc w:val="center"/>
+              <w:cnfStyle w:val="100000000000"/>
+              <w:rPr>
+                <w:rFonts w:ascii="Tahoma" w:hAnsi="Tahoma" w:cs="Tahoma"/>
+                <w:color w:val="000000"/>
+                <w:sz w:val="18"/>
+                <w:szCs w:val="18"/>
+              </w:rPr>
+            </w:pPr>
+            <w:r>
+              <w:rPr>
+                <w:rFonts w:ascii="Tahoma" w:hAnsi="Tahoma" w:cs="Tahoma"/>
+                <w:color w:val="000000"/>
+                <w:sz w:val="18"/>
+                <w:szCs w:val="18"/>
+              </w:rPr>
+              <w:t>URS05</w:t>
+            </w:r>
+          </w:p>
+        </w:tc>
+        <w:tc>
+          <w:tcPr>
+            <w:tcW w:w="961" w:type="dxa"/>
+          </w:tcPr>
+          <w:p>
+            <w:pPr>
+              <w:jc w:val="center"/>
+              <w:cnfStyle w:val="100000000000"/>
+              <w:rPr>
+                <w:rFonts w:ascii="Tahoma" w:hAnsi="Tahoma" w:cs="Tahoma"/>
+                <w:color w:val="000000"/>
+                <w:sz w:val="18"/>
+                <w:szCs w:val="18"/>
+              </w:rPr>
+            </w:pPr>
+          </w:p>
+          <w:p>
+            <w:pPr>
+              <w:jc w:val="center"/>
+              <w:cnfStyle w:val="100000000000"/>
+              <w:rPr>
+                <w:rFonts w:ascii="Tahoma" w:hAnsi="Tahoma" w:cs="Tahoma"/>
+                <w:color w:val="000000"/>
+                <w:sz w:val="18"/>
+                <w:szCs w:val="18"/>
+              </w:rPr>
+            </w:pPr>
+            <w:r>
+              <w:rPr>
+                <w:rFonts w:ascii="Tahoma" w:hAnsi="Tahoma" w:cs="Tahoma"/>
+                <w:color w:val="000000"/>
+                <w:sz w:val="18"/>
+                <w:szCs w:val="18"/>
+              </w:rPr>
+              <w:t>URS06</w:t>
+            </w:r>
+          </w:p>
+        </w:tc>
+        <w:tc>
+          <w:tcPr>
+            <w:tcW w:w="961" w:type="dxa"/>
+          </w:tcPr>
+          <w:p>
+            <w:pPr>
+              <w:jc w:val="center"/>
+              <w:cnfStyle w:val="100000000000"/>
+              <w:rPr>
+                <w:rFonts w:ascii="Tahoma" w:hAnsi="Tahoma" w:cs="Tahoma"/>
+                <w:color w:val="000000"/>
+                <w:sz w:val="18"/>
+                <w:szCs w:val="18"/>
+              </w:rPr>
+            </w:pPr>
+          </w:p>
+          <w:p>
+            <w:pPr>
+              <w:jc w:val="center"/>
+              <w:cnfStyle w:val="100000000000"/>
+              <w:rPr>
+                <w:rFonts w:ascii="Tahoma" w:hAnsi="Tahoma" w:cs="Tahoma"/>
+                <w:color w:val="000000"/>
+                <w:sz w:val="18"/>
+                <w:szCs w:val="18"/>
+              </w:rPr>
+            </w:pPr>
+            <w:r>
+              <w:rPr>
+                <w:rFonts w:ascii="Tahoma" w:hAnsi="Tahoma" w:cs="Tahoma"/>
+                <w:color w:val="000000"/>
+                <w:sz w:val="18"/>
+                <w:szCs w:val="18"/>
+              </w:rPr>
+              <w:t>URS07</w:t>
+            </w:r>
+          </w:p>
+        </w:tc>
+        <w:tc>
+          <w:tcPr>
+            <w:tcW w:w="961" w:type="dxa"/>
+          </w:tcPr>
+          <w:p>
+            <w:pPr>
+              <w:jc w:val="center"/>
+              <w:cnfStyle w:val="100000000000"/>
+              <w:rPr>
+                <w:rFonts w:ascii="Tahoma" w:hAnsi="Tahoma" w:cs="Tahoma"/>
+                <w:color w:val="000000"/>
+                <w:sz w:val="18"/>
+                <w:szCs w:val="18"/>
+              </w:rPr>
+            </w:pPr>
+          </w:p>
+          <w:p>
+            <w:pPr>
+              <w:jc w:val="center"/>
+              <w:cnfStyle w:val="100000000000"/>
+              <w:rPr>
+                <w:rFonts w:ascii="Tahoma" w:hAnsi="Tahoma" w:cs="Tahoma"/>
+                <w:color w:val="000000"/>
+                <w:sz w:val="18"/>
+                <w:szCs w:val="18"/>
+              </w:rPr>
+            </w:pPr>
+            <w:r>
+              <w:rPr>
+                <w:rFonts w:ascii="Tahoma" w:hAnsi="Tahoma" w:cs="Tahoma"/>
+                <w:color w:val="000000"/>
+                <w:sz w:val="18"/>
+                <w:szCs w:val="18"/>
+              </w:rPr>
+              <w:t>URS08</w:t>
+            </w:r>
+          </w:p>
+        </w:tc>
+        <w:tc>
+          <w:tcPr>
+            <w:tcW w:w="961" w:type="dxa"/>
+          </w:tcPr>
+          <w:p>
+            <w:pPr>
+              <w:jc w:val="center"/>
+              <w:cnfStyle w:val="100000000000"/>
+              <w:rPr>
+                <w:rFonts w:ascii="Tahoma" w:hAnsi="Tahoma" w:cs="Tahoma"/>
+                <w:color w:val="000000"/>
+                <w:sz w:val="18"/>
+                <w:szCs w:val="18"/>
+              </w:rPr>
+            </w:pPr>
+          </w:p>
+          <w:p>
+            <w:pPr>
+              <w:jc w:val="center"/>
+              <w:cnfStyle w:val="100000000000"/>
+              <w:rPr>
+                <w:rFonts w:ascii="Tahoma" w:hAnsi="Tahoma" w:cs="Tahoma"/>
+                <w:color w:val="000000"/>
+                <w:sz w:val="18"/>
+                <w:szCs w:val="18"/>
+              </w:rPr>
+            </w:pPr>
+            <w:r>
+              <w:rPr>
+                <w:rFonts w:ascii="Tahoma" w:hAnsi="Tahoma" w:cs="Tahoma"/>
+                <w:color w:val="000000"/>
+                <w:sz w:val="18"/>
+                <w:szCs w:val="18"/>
+              </w:rPr>
+              <w:t>URS09</w:t>
+            </w:r>
+          </w:p>
+        </w:tc>
+        <w:tc>
+          <w:tcPr>
+            <w:tcW w:w="961" w:type="dxa"/>
+          </w:tcPr>
+          <w:p>
+            <w:pPr>
+              <w:jc w:val="center"/>
+              <w:cnfStyle w:val="100000000000"/>
+              <w:rPr>
+                <w:rFonts w:ascii="Tahoma" w:hAnsi="Tahoma" w:cs="Tahoma"/>
+                <w:color w:val="000000"/>
+                <w:sz w:val="18"/>
+                <w:szCs w:val="18"/>
+              </w:rPr>
+            </w:pPr>
+          </w:p>
+          <w:p>
+            <w:pPr>
+              <w:jc w:val="center"/>
+              <w:cnfStyle w:val="100000000000"/>
+              <w:rPr>
+                <w:rFonts w:ascii="Tahoma" w:hAnsi="Tahoma" w:cs="Tahoma"/>
+                <w:color w:val="000000"/>
+                <w:sz w:val="18"/>
+                <w:szCs w:val="18"/>
+              </w:rPr>
+            </w:pPr>
+            <w:r>
+              <w:rPr>
+                <w:rFonts w:ascii="Tahoma" w:hAnsi="Tahoma" w:cs="Tahoma"/>
+                <w:color w:val="000000"/>
+                <w:sz w:val="18"/>
+                <w:szCs w:val="18"/>
+              </w:rPr>
+              <w:t>URS10</w:t>
+            </w:r>
+          </w:p>
+        </w:tc>
+        <w:tc>
+          <w:tcPr>
+            <w:tcW w:w="961" w:type="dxa"/>
+          </w:tcPr>
+          <w:p>
+            <w:pPr>
+              <w:jc w:val="center"/>
+              <w:cnfStyle w:val="100000000000"/>
+              <w:rPr>
+                <w:rFonts w:ascii="Tahoma" w:hAnsi="Tahoma" w:cs="Tahoma"/>
+                <w:color w:val="000000"/>
+                <w:sz w:val="18"/>
+                <w:szCs w:val="18"/>
+              </w:rPr>
+            </w:pPr>
+          </w:p>
+          <w:p>
+            <w:pPr>
+              <w:jc w:val="center"/>
+              <w:cnfStyle w:val="100000000000"/>
+              <w:rPr>
+                <w:rFonts w:ascii="Tahoma" w:hAnsi="Tahoma" w:cs="Tahoma"/>
+                <w:color w:val="000000"/>
+                <w:sz w:val="18"/>
+                <w:szCs w:val="18"/>
+              </w:rPr>
+            </w:pPr>
+            <w:r>
+              <w:rPr>
+                <w:rFonts w:ascii="Tahoma" w:hAnsi="Tahoma" w:cs="Tahoma"/>
+                <w:color w:val="000000"/>
+                <w:sz w:val="18"/>
+                <w:szCs w:val="18"/>
+              </w:rPr>
+              <w:t>URS11</w:t>
+            </w:r>
+          </w:p>
+        </w:tc>
+        <w:tc>
+          <w:tcPr>
+            <w:tcW w:w="961" w:type="dxa"/>
+          </w:tcPr>
+          <w:p>
+            <w:pPr>
+              <w:jc w:val="center"/>
+              <w:cnfStyle w:val="100000000000"/>
+              <w:rPr>
+                <w:rFonts w:ascii="Tahoma" w:hAnsi="Tahoma" w:cs="Tahoma"/>
+                <w:color w:val="000000"/>
+                <w:sz w:val="18"/>
+                <w:szCs w:val="18"/>
+              </w:rPr>
+            </w:pPr>
+          </w:p>
+          <w:p>
+            <w:pPr>
+              <w:jc w:val="center"/>
+              <w:cnfStyle w:val="100000000000"/>
+              <w:rPr>
+                <w:rFonts w:ascii="Tahoma" w:hAnsi="Tahoma" w:cs="Tahoma"/>
+                <w:color w:val="000000"/>
+                <w:sz w:val="18"/>
+                <w:szCs w:val="18"/>
+              </w:rPr>
+            </w:pPr>
+            <w:r>
+              <w:rPr>
+                <w:rFonts w:ascii="Tahoma" w:hAnsi="Tahoma" w:cs="Tahoma"/>
+                <w:color w:val="000000"/>
+                <w:sz w:val="18"/>
+                <w:szCs w:val="18"/>
+              </w:rPr>
+              <w:t>URS12</w:t>
+            </w:r>
+          </w:p>
+        </w:tc>
+        <w:tc>
+          <w:tcPr>
+            <w:tcW w:w="961" w:type="dxa"/>
+          </w:tcPr>
+          <w:p>
+            <w:pPr>
+              <w:jc w:val="center"/>
+              <w:cnfStyle w:val="100000000000"/>
+              <w:rPr>
+                <w:rFonts w:ascii="Tahoma" w:hAnsi="Tahoma" w:cs="Tahoma"/>
+                <w:color w:val="000000"/>
+                <w:sz w:val="18"/>
+                <w:szCs w:val="18"/>
+              </w:rPr>
+            </w:pPr>
+          </w:p>
+          <w:p>
+            <w:pPr>
+              <w:jc w:val="center"/>
+              <w:cnfStyle w:val="100000000000"/>
+              <w:rPr>
+                <w:rFonts w:ascii="Tahoma" w:hAnsi="Tahoma" w:cs="Tahoma"/>
+                <w:color w:val="000000"/>
+                <w:sz w:val="18"/>
+                <w:szCs w:val="18"/>
+              </w:rPr>
+            </w:pPr>
+            <w:r>
+              <w:rPr>
+                <w:rFonts w:ascii="Tahoma" w:hAnsi="Tahoma" w:cs="Tahoma"/>
+                <w:color w:val="000000"/>
+                <w:sz w:val="18"/>
+                <w:szCs w:val="18"/>
+              </w:rPr>
+              <w:t>URS13</w:t>
+            </w:r>
+          </w:p>
+        </w:tc>
+      </w:tr>
+      <w:tr>
+        <w:trPr>
+          <w:cnfStyle w:val="000000100000"/>
+        </w:trPr>
+        <w:tc>
+          <w:tcPr>
+            <w:cnfStyle w:val="001000000000"/>
+            <w:tcW w:w="1223" w:type="dxa"/>
+          </w:tcPr>
+          <w:p>
+            <w:pPr>
+              <w:rPr>
+                <w:rFonts w:ascii="Tahoma" w:hAnsi="Tahoma" w:cs="Tahoma"/>
+                <w:color w:val="000000"/>
+                <w:szCs w:val="22"/>
+              </w:rPr>
+            </w:pPr>
+            <w:r>
+              <w:rPr>
+                <w:rFonts w:ascii="Tahoma" w:hAnsi="Tahoma" w:cs="Tahoma"/>
+                <w:color w:val="000000"/>
+                <w:szCs w:val="22"/>
+              </w:rPr>
+              <w:t>SRS01</w:t>
+            </w:r>
+          </w:p>
+        </w:tc>
+        <w:tc>
+          <w:tcPr>
+            <w:tcW w:w="961" w:type="dxa"/>
+          </w:tcPr>
+          <w:p>
+            <w:pPr>
+              <w:jc w:val="center"/>
+              <w:cnfStyle w:val="000000100000"/>
+            </w:pPr>
+          </w:p>
+        </w:tc>
+        <w:tc>
+          <w:tcPr>
+            <w:tcW w:w="961" w:type="dxa"/>
+          </w:tcPr>
+          <w:p>
+            <w:pPr>
+              <w:jc w:val="center"/>
+              <w:cnfStyle w:val="000000100000"/>
+            </w:pPr>
+          </w:p>
+        </w:tc>
+        <w:tc>
+          <w:tcPr>
+            <w:tcW w:w="961" w:type="dxa"/>
+          </w:tcPr>
+          <w:p>
+            <w:pPr>
+              <w:jc w:val="center"/>
+              <w:cnfStyle w:val="000000100000"/>
+            </w:pPr>
+          </w:p>
+        </w:tc>
+        <w:tc>
+          <w:tcPr>
+            <w:tcW w:w="961" w:type="dxa"/>
+          </w:tcPr>
+          <w:p>
+            <w:pPr>
+              <w:jc w:val="center"/>
+              <w:cnfStyle w:val="000000100000"/>
+            </w:pPr>
+          </w:p>
+        </w:tc>
+        <w:tc>
+          <w:tcPr>
+            <w:tcW w:w="961" w:type="dxa"/>
+          </w:tcPr>
+          <w:p>
+            <w:pPr>
+              <w:jc w:val="center"/>
+              <w:cnfStyle w:val="000000100000"/>
+            </w:pPr>
+          </w:p>
+        </w:tc>
+        <w:tc>
+          <w:tcPr>
+            <w:tcW w:w="961" w:type="dxa"/>
+          </w:tcPr>
+          <w:p>
+            <w:pPr>
+              <w:jc w:val="center"/>
+              <w:cnfStyle w:val="000000100000"/>
+            </w:pPr>
+            <w:r>
+              <w:sym w:font="Wingdings 2" w:char="F050"/>
+            </w:r>
+          </w:p>
+        </w:tc>
+        <w:tc>
+          <w:tcPr>
+            <w:tcW w:w="961" w:type="dxa"/>
+          </w:tcPr>
+          <w:p>
+            <w:pPr>
+              <w:jc w:val="center"/>
+              <w:cnfStyle w:val="000000100000"/>
+            </w:pPr>
+          </w:p>
+        </w:tc>
+        <w:tc>
+          <w:tcPr>
+            <w:tcW w:w="961" w:type="dxa"/>
+          </w:tcPr>
+          <w:p>
+            <w:pPr>
+              <w:jc w:val="center"/>
+              <w:cnfStyle w:val="000000100000"/>
+            </w:pPr>
+          </w:p>
+        </w:tc>
+        <w:tc>
+          <w:tcPr>
+            <w:tcW w:w="961" w:type="dxa"/>
+          </w:tcPr>
+          <w:p>
+            <w:pPr>
+              <w:jc w:val="center"/>
+              <w:cnfStyle w:val="000000100000"/>
+            </w:pPr>
+          </w:p>
+        </w:tc>
+        <w:tc>
+          <w:tcPr>
+            <w:tcW w:w="961" w:type="dxa"/>
+          </w:tcPr>
+          <w:p>
+            <w:pPr>
+              <w:jc w:val="center"/>
+              <w:cnfStyle w:val="000000100000"/>
+            </w:pPr>
+          </w:p>
+        </w:tc>
+        <w:tc>
+          <w:tcPr>
+            <w:tcW w:w="961" w:type="dxa"/>
+          </w:tcPr>
+          <w:p>
+            <w:pPr>
+              <w:jc w:val="center"/>
+              <w:cnfStyle w:val="000000100000"/>
+            </w:pPr>
+          </w:p>
+        </w:tc>
+        <w:tc>
+          <w:tcPr>
+            <w:tcW w:w="961" w:type="dxa"/>
+          </w:tcPr>
+          <w:p>
+            <w:pPr>
+              <w:jc w:val="center"/>
+              <w:cnfStyle w:val="000000100000"/>
+            </w:pPr>
+          </w:p>
+        </w:tc>
+        <w:tc>
+          <w:tcPr>
+            <w:tcW w:w="961" w:type="dxa"/>
+          </w:tcPr>
+          <w:p>
+            <w:pPr>
+              <w:jc w:val="center"/>
+              <w:cnfStyle w:val="000000100000"/>
+            </w:pPr>
+          </w:p>
+        </w:tc>
+      </w:tr>
+      <w:tr>
+        <w:tc>
+          <w:tcPr>
+            <w:cnfStyle w:val="001000000000"/>
+            <w:tcW w:w="1223" w:type="dxa"/>
+          </w:tcPr>
+          <w:p>
+            <w:pPr>
+              <w:rPr>
+                <w:rFonts w:ascii="Tahoma" w:hAnsi="Tahoma" w:cs="Tahoma"/>
+                <w:color w:val="000000"/>
+                <w:szCs w:val="22"/>
+              </w:rPr>
+            </w:pPr>
+            <w:r>
+              <w:rPr>
+                <w:rFonts w:ascii="Tahoma" w:hAnsi="Tahoma" w:cs="Tahoma"/>
+                <w:color w:val="000000"/>
+                <w:szCs w:val="22"/>
+              </w:rPr>
+              <w:t>SRS02</w:t>
+            </w:r>
+          </w:p>
+        </w:tc>
+        <w:tc>
+          <w:tcPr>
+            <w:tcW w:w="961" w:type="dxa"/>
+          </w:tcPr>
+          <w:p>
+            <w:pPr>
+              <w:jc w:val="center"/>
+              <w:cnfStyle w:val="000000000000"/>
+            </w:pPr>
+            <w:r>
+              <w:sym w:font="Wingdings 2" w:char="F050"/>
+            </w:r>
+          </w:p>
+        </w:tc>
+        <w:tc>
+          <w:tcPr>
+            <w:tcW w:w="961" w:type="dxa"/>
+          </w:tcPr>
+          <w:p>
+            <w:pPr>
+              <w:jc w:val="center"/>
+              <w:cnfStyle w:val="000000000000"/>
+            </w:pPr>
+          </w:p>
+        </w:tc>
+        <w:tc>
+          <w:tcPr>
+            <w:tcW w:w="961" w:type="dxa"/>
+          </w:tcPr>
+          <w:p>
+            <w:pPr>
+              <w:jc w:val="center"/>
+              <w:cnfStyle w:val="000000000000"/>
+            </w:pPr>
+          </w:p>
+        </w:tc>
+        <w:tc>
+          <w:tcPr>
+            <w:tcW w:w="961" w:type="dxa"/>
+          </w:tcPr>
+          <w:p>
+            <w:pPr>
+              <w:jc w:val="center"/>
+              <w:cnfStyle w:val="000000000000"/>
+            </w:pPr>
+          </w:p>
+        </w:tc>
+        <w:tc>
+          <w:tcPr>
+            <w:tcW w:w="961" w:type="dxa"/>
+          </w:tcPr>
+          <w:p>
+            <w:pPr>
+              <w:jc w:val="center"/>
+              <w:cnfStyle w:val="000000000000"/>
+            </w:pPr>
+          </w:p>
+        </w:tc>
+        <w:tc>
+          <w:tcPr>
+            <w:tcW w:w="961" w:type="dxa"/>
+          </w:tcPr>
+          <w:p>
+            <w:pPr>
+              <w:jc w:val="center"/>
+              <w:cnfStyle w:val="000000000000"/>
+            </w:pPr>
+          </w:p>
+        </w:tc>
+        <w:tc>
+          <w:tcPr>
+            <w:tcW w:w="961" w:type="dxa"/>
+          </w:tcPr>
+          <w:p>
+            <w:pPr>
+              <w:jc w:val="center"/>
+              <w:cnfStyle w:val="000000000000"/>
+            </w:pPr>
+          </w:p>
+        </w:tc>
+        <w:tc>
+          <w:tcPr>
+            <w:tcW w:w="961" w:type="dxa"/>
+          </w:tcPr>
+          <w:p>
+            <w:pPr>
+              <w:jc w:val="center"/>
+              <w:cnfStyle w:val="000000000000"/>
+            </w:pPr>
+          </w:p>
+        </w:tc>
+        <w:tc>
+          <w:tcPr>
+            <w:tcW w:w="961" w:type="dxa"/>
+          </w:tcPr>
+          <w:p>
+            <w:pPr>
+              <w:jc w:val="center"/>
+              <w:cnfStyle w:val="000000000000"/>
+            </w:pPr>
+          </w:p>
+        </w:tc>
+        <w:tc>
+          <w:tcPr>
+            <w:tcW w:w="961" w:type="dxa"/>
+          </w:tcPr>
+          <w:p>
+            <w:pPr>
+              <w:jc w:val="center"/>
+              <w:cnfStyle w:val="000000000000"/>
+            </w:pPr>
+          </w:p>
+        </w:tc>
+        <w:tc>
+          <w:tcPr>
+            <w:tcW w:w="961" w:type="dxa"/>
+          </w:tcPr>
+          <w:p>
+            <w:pPr>
+              <w:jc w:val="center"/>
+              <w:cnfStyle w:val="000000000000"/>
+            </w:pPr>
+          </w:p>
+        </w:tc>
+        <w:tc>
+          <w:tcPr>
+            <w:tcW w:w="961" w:type="dxa"/>
+          </w:tcPr>
+          <w:p>
+            <w:pPr>
+              <w:jc w:val="center"/>
+              <w:cnfStyle w:val="000000000000"/>
+            </w:pPr>
+          </w:p>
+        </w:tc>
+        <w:tc>
+          <w:tcPr>
+            <w:tcW w:w="961" w:type="dxa"/>
+          </w:tcPr>
+          <w:p>
+            <w:pPr>
+              <w:jc w:val="center"/>
+              <w:cnfStyle w:val="000000000000"/>
+            </w:pPr>
+          </w:p>
+        </w:tc>
+      </w:tr>
+      <w:tr>
+        <w:trPr>
+          <w:cnfStyle w:val="000000100000"/>
+        </w:trPr>
+        <w:tc>
+          <w:tcPr>
+            <w:cnfStyle w:val="001000000000"/>
+            <w:tcW w:w="1223" w:type="dxa"/>
+          </w:tcPr>
+          <w:p>
+            <w:pPr>
+              <w:rPr>
+                <w:rFonts w:ascii="Tahoma" w:hAnsi="Tahoma" w:cs="Tahoma"/>
+                <w:color w:val="000000"/>
+                <w:szCs w:val="22"/>
+              </w:rPr>
+            </w:pPr>
+            <w:r>
+              <w:rPr>
+                <w:rFonts w:ascii="Tahoma" w:hAnsi="Tahoma" w:cs="Tahoma"/>
+                <w:color w:val="000000"/>
+                <w:szCs w:val="22"/>
+              </w:rPr>
+              <w:t>SRS03</w:t>
+            </w:r>
+          </w:p>
+        </w:tc>
+        <w:tc>
+          <w:tcPr>
+            <w:tcW w:w="961" w:type="dxa"/>
+          </w:tcPr>
+          <w:p>
+            <w:pPr>
+              <w:jc w:val="center"/>
+              <w:cnfStyle w:val="000000100000"/>
+            </w:pPr>
+          </w:p>
+        </w:tc>
+        <w:tc>
+          <w:tcPr>
+            <w:tcW w:w="961" w:type="dxa"/>
+          </w:tcPr>
+          <w:p>
+            <w:pPr>
+              <w:jc w:val="center"/>
+              <w:cnfStyle w:val="000000100000"/>
+            </w:pPr>
+          </w:p>
+        </w:tc>
+        <w:tc>
+          <w:tcPr>
+            <w:tcW w:w="961" w:type="dxa"/>
+          </w:tcPr>
+          <w:p>
+            <w:pPr>
+              <w:jc w:val="center"/>
+              <w:cnfStyle w:val="000000100000"/>
+            </w:pPr>
+          </w:p>
+        </w:tc>
+        <w:tc>
+          <w:tcPr>
+            <w:tcW w:w="961" w:type="dxa"/>
+          </w:tcPr>
+          <w:p>
+            <w:pPr>
+              <w:jc w:val="center"/>
+              <w:cnfStyle w:val="000000100000"/>
+            </w:pPr>
+            <w:r>
+              <w:sym w:font="Wingdings 2" w:char="F050"/>
+            </w:r>
+          </w:p>
+        </w:tc>
+        <w:tc>
+          <w:tcPr>
+            <w:tcW w:w="961" w:type="dxa"/>
+          </w:tcPr>
+          <w:p>
+            <w:pPr>
+              <w:jc w:val="center"/>
+              <w:cnfStyle w:val="000000100000"/>
+            </w:pPr>
+          </w:p>
+        </w:tc>
+        <w:tc>
+          <w:tcPr>
+            <w:tcW w:w="961" w:type="dxa"/>
+          </w:tcPr>
+          <w:p>
+            <w:pPr>
+              <w:jc w:val="center"/>
+              <w:cnfStyle w:val="000000100000"/>
+            </w:pPr>
+          </w:p>
+        </w:tc>
+        <w:tc>
+          <w:tcPr>
+            <w:tcW w:w="961" w:type="dxa"/>
+          </w:tcPr>
+          <w:p>
+            <w:pPr>
+              <w:jc w:val="center"/>
+              <w:cnfStyle w:val="000000100000"/>
+            </w:pPr>
+          </w:p>
+        </w:tc>
+        <w:tc>
+          <w:tcPr>
+            <w:tcW w:w="961" w:type="dxa"/>
+          </w:tcPr>
+          <w:p>
+            <w:pPr>
+              <w:jc w:val="center"/>
+              <w:cnfStyle w:val="000000100000"/>
+            </w:pPr>
+          </w:p>
+        </w:tc>
+        <w:tc>
+          <w:tcPr>
+            <w:tcW w:w="961" w:type="dxa"/>
+          </w:tcPr>
+          <w:p>
+            <w:pPr>
+              <w:jc w:val="center"/>
+              <w:cnfStyle w:val="000000100000"/>
+            </w:pPr>
+          </w:p>
+        </w:tc>
+        <w:tc>
+          <w:tcPr>
+            <w:tcW w:w="961" w:type="dxa"/>
+          </w:tcPr>
+          <w:p>
+            <w:pPr>
+              <w:jc w:val="center"/>
+              <w:cnfStyle w:val="000000100000"/>
+            </w:pPr>
+          </w:p>
+        </w:tc>
+        <w:tc>
+          <w:tcPr>
+            <w:tcW w:w="961" w:type="dxa"/>
+          </w:tcPr>
+          <w:p>
+            <w:pPr>
+              <w:jc w:val="center"/>
+              <w:cnfStyle w:val="000000100000"/>
+            </w:pPr>
+          </w:p>
+        </w:tc>
+        <w:tc>
+          <w:tcPr>
+            <w:tcW w:w="961" w:type="dxa"/>
+          </w:tcPr>
+          <w:p>
+            <w:pPr>
+              <w:jc w:val="center"/>
+              <w:cnfStyle w:val="000000100000"/>
+            </w:pPr>
+          </w:p>
+        </w:tc>
+        <w:tc>
+          <w:tcPr>
+            <w:tcW w:w="961" w:type="dxa"/>
+          </w:tcPr>
+          <w:p>
+            <w:pPr>
+              <w:jc w:val="center"/>
+              <w:cnfStyle w:val="000000100000"/>
+            </w:pPr>
+          </w:p>
+        </w:tc>
+      </w:tr>
+      <w:tr>
+        <w:tc>
+          <w:tcPr>
+            <w:cnfStyle w:val="001000000000"/>
+            <w:tcW w:w="1223" w:type="dxa"/>
+          </w:tcPr>
+          <w:p>
+            <w:pPr>
+              <w:rPr>
+                <w:rFonts w:ascii="Tahoma" w:hAnsi="Tahoma" w:cs="Tahoma"/>
+                <w:color w:val="000000"/>
+                <w:szCs w:val="22"/>
+              </w:rPr>
+            </w:pPr>
+            <w:r>
+              <w:rPr>
+                <w:rFonts w:ascii="Tahoma" w:hAnsi="Tahoma" w:cs="Tahoma"/>
+                <w:color w:val="000000"/>
+                <w:szCs w:val="22"/>
+              </w:rPr>
+              <w:t>SRS04</w:t>
+            </w:r>
+          </w:p>
+        </w:tc>
+        <w:tc>
+          <w:tcPr>
+            <w:tcW w:w="961" w:type="dxa"/>
+          </w:tcPr>
+          <w:p>
+            <w:pPr>
+              <w:jc w:val="center"/>
+              <w:cnfStyle w:val="000000000000"/>
+            </w:pPr>
+          </w:p>
+        </w:tc>
+        <w:tc>
+          <w:tcPr>
+            <w:tcW w:w="961" w:type="dxa"/>
+          </w:tcPr>
+          <w:p>
+            <w:pPr>
+              <w:jc w:val="center"/>
+              <w:cnfStyle w:val="000000000000"/>
+            </w:pPr>
+          </w:p>
+        </w:tc>
+        <w:tc>
+          <w:tcPr>
+            <w:tcW w:w="961" w:type="dxa"/>
+          </w:tcPr>
+          <w:p>
+            <w:pPr>
+              <w:jc w:val="center"/>
+              <w:cnfStyle w:val="000000000000"/>
+            </w:pPr>
+          </w:p>
+        </w:tc>
+        <w:tc>
+          <w:tcPr>
+            <w:tcW w:w="961" w:type="dxa"/>
+          </w:tcPr>
+          <w:p>
+            <w:pPr>
+              <w:jc w:val="center"/>
+              <w:cnfStyle w:val="000000000000"/>
+            </w:pPr>
+          </w:p>
+        </w:tc>
+        <w:tc>
+          <w:tcPr>
+            <w:tcW w:w="961" w:type="dxa"/>
+          </w:tcPr>
+          <w:p>
+            <w:pPr>
+              <w:jc w:val="center"/>
+              <w:cnfStyle w:val="000000000000"/>
+            </w:pPr>
+            <w:r>
+              <w:sym w:font="Wingdings 2" w:char="F050"/>
+            </w:r>
+          </w:p>
+        </w:tc>
+        <w:tc>
+          <w:tcPr>
+            <w:tcW w:w="961" w:type="dxa"/>
+          </w:tcPr>
+          <w:p>
+            <w:pPr>
+              <w:jc w:val="center"/>
+              <w:cnfStyle w:val="000000000000"/>
+            </w:pPr>
+          </w:p>
+        </w:tc>
+        <w:tc>
+          <w:tcPr>
+            <w:tcW w:w="961" w:type="dxa"/>
+          </w:tcPr>
+          <w:p>
+            <w:pPr>
+              <w:jc w:val="center"/>
+              <w:cnfStyle w:val="000000000000"/>
+            </w:pPr>
+          </w:p>
+        </w:tc>
+        <w:tc>
+          <w:tcPr>
+            <w:tcW w:w="961" w:type="dxa"/>
+          </w:tcPr>
+          <w:p>
+            <w:pPr>
+              <w:jc w:val="center"/>
+              <w:cnfStyle w:val="000000000000"/>
+            </w:pPr>
+          </w:p>
+        </w:tc>
+        <w:tc>
+          <w:tcPr>
+            <w:tcW w:w="961" w:type="dxa"/>
+          </w:tcPr>
+          <w:p>
+            <w:pPr>
+              <w:jc w:val="center"/>
+              <w:cnfStyle w:val="000000000000"/>
+            </w:pPr>
+          </w:p>
+        </w:tc>
+        <w:tc>
+          <w:tcPr>
+            <w:tcW w:w="961" w:type="dxa"/>
+          </w:tcPr>
+          <w:p>
+            <w:pPr>
+              <w:jc w:val="center"/>
+              <w:cnfStyle w:val="000000000000"/>
+            </w:pPr>
+          </w:p>
+        </w:tc>
+        <w:tc>
+          <w:tcPr>
+            <w:tcW w:w="961" w:type="dxa"/>
+          </w:tcPr>
+          <w:p>
+            <w:pPr>
+              <w:jc w:val="center"/>
+              <w:cnfStyle w:val="000000000000"/>
+            </w:pPr>
+          </w:p>
+        </w:tc>
+        <w:tc>
+          <w:tcPr>
+            <w:tcW w:w="961" w:type="dxa"/>
+          </w:tcPr>
+          <w:p>
+            <w:pPr>
+              <w:jc w:val="center"/>
+              <w:cnfStyle w:val="000000000000"/>
+            </w:pPr>
+          </w:p>
+        </w:tc>
+        <w:tc>
+          <w:tcPr>
+            <w:tcW w:w="961" w:type="dxa"/>
+          </w:tcPr>
+          <w:p>
+            <w:pPr>
+              <w:jc w:val="center"/>
+              <w:cnfStyle w:val="000000000000"/>
+            </w:pPr>
+          </w:p>
+        </w:tc>
+      </w:tr>
+      <w:tr>
+        <w:trPr>
+          <w:cnfStyle w:val="000000100000"/>
+        </w:trPr>
+        <w:tc>
+          <w:tcPr>
+            <w:cnfStyle w:val="001000000000"/>
+            <w:tcW w:w="1223" w:type="dxa"/>
+          </w:tcPr>
+          <w:p>
+            <w:pPr>
+              <w:rPr>
+                <w:rFonts w:ascii="Tahoma" w:hAnsi="Tahoma" w:cs="Tahoma"/>
+                <w:color w:val="000000"/>
+                <w:szCs w:val="22"/>
+              </w:rPr>
+            </w:pPr>
+            <w:r>
+              <w:rPr>
+                <w:rFonts w:ascii="Tahoma" w:hAnsi="Tahoma" w:cs="Tahoma"/>
+                <w:color w:val="000000"/>
+                <w:szCs w:val="22"/>
+              </w:rPr>
+              <w:t>SRS05</w:t>
+            </w:r>
+          </w:p>
+        </w:tc>
+        <w:tc>
+          <w:tcPr>
+            <w:tcW w:w="961" w:type="dxa"/>
+          </w:tcPr>
+          <w:p>
+            <w:pPr>
+              <w:jc w:val="center"/>
+              <w:cnfStyle w:val="000000100000"/>
+            </w:pPr>
+          </w:p>
+        </w:tc>
+        <w:tc>
+          <w:tcPr>
+            <w:tcW w:w="961" w:type="dxa"/>
+          </w:tcPr>
+          <w:p>
+            <w:pPr>
+              <w:jc w:val="center"/>
+              <w:cnfStyle w:val="000000100000"/>
+            </w:pPr>
+          </w:p>
+        </w:tc>
+        <w:tc>
+          <w:tcPr>
+            <w:tcW w:w="961" w:type="dxa"/>
+          </w:tcPr>
+          <w:p>
+            <w:pPr>
+              <w:jc w:val="center"/>
+              <w:cnfStyle w:val="000000100000"/>
+            </w:pPr>
+          </w:p>
+        </w:tc>
+        <w:tc>
+          <w:tcPr>
+            <w:tcW w:w="961" w:type="dxa"/>
+          </w:tcPr>
+          <w:p>
+            <w:pPr>
+              <w:jc w:val="center"/>
+              <w:cnfStyle w:val="000000100000"/>
+            </w:pPr>
+          </w:p>
+        </w:tc>
+        <w:tc>
+          <w:tcPr>
+            <w:tcW w:w="961" w:type="dxa"/>
+          </w:tcPr>
+          <w:p>
+            <w:pPr>
+              <w:jc w:val="center"/>
+              <w:cnfStyle w:val="000000100000"/>
+            </w:pPr>
+          </w:p>
+        </w:tc>
+        <w:tc>
+          <w:tcPr>
+            <w:tcW w:w="961" w:type="dxa"/>
+          </w:tcPr>
+          <w:p>
+            <w:pPr>
+              <w:jc w:val="center"/>
+              <w:cnfStyle w:val="000000100000"/>
+            </w:pPr>
+            <w:r>
+              <w:sym w:font="Wingdings 2" w:char="F050"/>
+            </w:r>
+          </w:p>
+        </w:tc>
+        <w:tc>
+          <w:tcPr>
+            <w:tcW w:w="961" w:type="dxa"/>
+          </w:tcPr>
+          <w:p>
+            <w:pPr>
+              <w:jc w:val="center"/>
+              <w:cnfStyle w:val="000000100000"/>
+            </w:pPr>
+          </w:p>
+        </w:tc>
+        <w:tc>
+          <w:tcPr>
+            <w:tcW w:w="961" w:type="dxa"/>
+          </w:tcPr>
+          <w:p>
+            <w:pPr>
+              <w:jc w:val="center"/>
+              <w:cnfStyle w:val="000000100000"/>
+            </w:pPr>
+          </w:p>
+        </w:tc>
+        <w:tc>
+          <w:tcPr>
+            <w:tcW w:w="961" w:type="dxa"/>
+          </w:tcPr>
+          <w:p>
+            <w:pPr>
+              <w:jc w:val="center"/>
+              <w:cnfStyle w:val="000000100000"/>
+            </w:pPr>
+          </w:p>
+        </w:tc>
+        <w:tc>
+          <w:tcPr>
+            <w:tcW w:w="961" w:type="dxa"/>
+          </w:tcPr>
+          <w:p>
+            <w:pPr>
+              <w:jc w:val="center"/>
+              <w:cnfStyle w:val="000000100000"/>
+            </w:pPr>
+          </w:p>
+        </w:tc>
+        <w:tc>
+          <w:tcPr>
+            <w:tcW w:w="961" w:type="dxa"/>
+          </w:tcPr>
+          <w:p>
+            <w:pPr>
+              <w:jc w:val="center"/>
+              <w:cnfStyle w:val="000000100000"/>
+            </w:pPr>
+          </w:p>
+        </w:tc>
+        <w:tc>
+          <w:tcPr>
+            <w:tcW w:w="961" w:type="dxa"/>
+          </w:tcPr>
+          <w:p>
+            <w:pPr>
+              <w:jc w:val="center"/>
+              <w:cnfStyle w:val="000000100000"/>
+            </w:pPr>
+          </w:p>
+        </w:tc>
+        <w:tc>
+          <w:tcPr>
+            <w:tcW w:w="961" w:type="dxa"/>
+          </w:tcPr>
+          <w:p>
+            <w:pPr>
+              <w:jc w:val="center"/>
+              <w:cnfStyle w:val="000000100000"/>
+            </w:pPr>
+          </w:p>
+        </w:tc>
+      </w:tr>
+      <w:tr>
+        <w:tc>
+          <w:tcPr>
+            <w:cnfStyle w:val="001000000000"/>
+            <w:tcW w:w="1223" w:type="dxa"/>
+          </w:tcPr>
+          <w:p>
+            <w:pPr>
+              <w:rPr>
+                <w:rFonts w:ascii="Tahoma" w:hAnsi="Tahoma" w:cs="Tahoma"/>
+                <w:color w:val="000000"/>
+                <w:szCs w:val="22"/>
+              </w:rPr>
+            </w:pPr>
+            <w:r>
+              <w:rPr>
+                <w:rFonts w:ascii="Tahoma" w:hAnsi="Tahoma" w:cs="Tahoma"/>
+                <w:color w:val="000000"/>
+                <w:szCs w:val="22"/>
+              </w:rPr>
+              <w:t>SRS06</w:t>
+            </w:r>
+          </w:p>
+        </w:tc>
+        <w:tc>
+          <w:tcPr>
+            <w:tcW w:w="961" w:type="dxa"/>
+          </w:tcPr>
+          <w:p>
+            <w:pPr>
+              <w:jc w:val="center"/>
+              <w:cnfStyle w:val="000000000000"/>
+            </w:pPr>
+          </w:p>
+        </w:tc>
+        <w:tc>
+          <w:tcPr>
+            <w:tcW w:w="961" w:type="dxa"/>
+          </w:tcPr>
+          <w:p>
+            <w:pPr>
+              <w:jc w:val="center"/>
+              <w:cnfStyle w:val="000000000000"/>
+            </w:pPr>
+            <w:r>
+              <w:sym w:font="Wingdings 2" w:char="F050"/>
+            </w:r>
+          </w:p>
+        </w:tc>
+        <w:tc>
+          <w:tcPr>
+            <w:tcW w:w="961" w:type="dxa"/>
+          </w:tcPr>
+          <w:p>
+            <w:pPr>
+              <w:jc w:val="center"/>
+              <w:cnfStyle w:val="000000000000"/>
+            </w:pPr>
+          </w:p>
+        </w:tc>
+        <w:tc>
+          <w:tcPr>
+            <w:tcW w:w="961" w:type="dxa"/>
+          </w:tcPr>
+          <w:p>
+            <w:pPr>
+              <w:jc w:val="center"/>
+              <w:cnfStyle w:val="000000000000"/>
+            </w:pPr>
+          </w:p>
+        </w:tc>
+        <w:tc>
+          <w:tcPr>
+            <w:tcW w:w="961" w:type="dxa"/>
+          </w:tcPr>
+          <w:p>
+            <w:pPr>
+              <w:jc w:val="center"/>
+              <w:cnfStyle w:val="000000000000"/>
+            </w:pPr>
+          </w:p>
+        </w:tc>
+        <w:tc>
+          <w:tcPr>
+            <w:tcW w:w="961" w:type="dxa"/>
+          </w:tcPr>
+          <w:p>
+            <w:pPr>
+              <w:jc w:val="center"/>
+              <w:cnfStyle w:val="000000000000"/>
+            </w:pPr>
+          </w:p>
+        </w:tc>
+        <w:tc>
+          <w:tcPr>
+            <w:tcW w:w="961" w:type="dxa"/>
+          </w:tcPr>
+          <w:p>
+            <w:pPr>
+              <w:jc w:val="center"/>
+              <w:cnfStyle w:val="000000000000"/>
+            </w:pPr>
+          </w:p>
+        </w:tc>
+        <w:tc>
+          <w:tcPr>
+            <w:tcW w:w="961" w:type="dxa"/>
+          </w:tcPr>
+          <w:p>
+            <w:pPr>
+              <w:jc w:val="center"/>
+              <w:cnfStyle w:val="000000000000"/>
+            </w:pPr>
+          </w:p>
+        </w:tc>
+        <w:tc>
+          <w:tcPr>
+            <w:tcW w:w="961" w:type="dxa"/>
+          </w:tcPr>
+          <w:p>
+            <w:pPr>
+              <w:jc w:val="center"/>
+              <w:cnfStyle w:val="000000000000"/>
+            </w:pPr>
+          </w:p>
+        </w:tc>
+        <w:tc>
+          <w:tcPr>
+            <w:tcW w:w="961" w:type="dxa"/>
+          </w:tcPr>
+          <w:p>
+            <w:pPr>
+              <w:jc w:val="center"/>
+              <w:cnfStyle w:val="000000000000"/>
+            </w:pPr>
+          </w:p>
+        </w:tc>
+        <w:tc>
+          <w:tcPr>
+            <w:tcW w:w="961" w:type="dxa"/>
+          </w:tcPr>
+          <w:p>
+            <w:pPr>
+              <w:jc w:val="center"/>
+              <w:cnfStyle w:val="000000000000"/>
+            </w:pPr>
+          </w:p>
+        </w:tc>
+        <w:tc>
+          <w:tcPr>
+            <w:tcW w:w="961" w:type="dxa"/>
+          </w:tcPr>
+          <w:p>
+            <w:pPr>
+              <w:jc w:val="center"/>
+              <w:cnfStyle w:val="000000000000"/>
+            </w:pPr>
+          </w:p>
+        </w:tc>
+        <w:tc>
+          <w:tcPr>
+            <w:tcW w:w="961" w:type="dxa"/>
+          </w:tcPr>
+          <w:p>
+            <w:pPr>
+              <w:jc w:val="center"/>
+              <w:cnfStyle w:val="000000000000"/>
+            </w:pPr>
+          </w:p>
+        </w:tc>
+      </w:tr>
+      <w:tr>
+        <w:trPr>
+          <w:cnfStyle w:val="000000100000"/>
+        </w:trPr>
+        <w:tc>
+          <w:tcPr>
+            <w:cnfStyle w:val="001000000000"/>
+            <w:tcW w:w="1223" w:type="dxa"/>
+          </w:tcPr>
+          <w:p>
+            <w:pPr>
+              <w:rPr>
+                <w:rFonts w:ascii="Tahoma" w:hAnsi="Tahoma" w:cs="Tahoma"/>
+                <w:color w:val="000000"/>
+                <w:szCs w:val="22"/>
+              </w:rPr>
+            </w:pPr>
+            <w:r>
+              <w:rPr>
+                <w:rFonts w:ascii="Tahoma" w:hAnsi="Tahoma" w:cs="Tahoma"/>
+                <w:color w:val="000000"/>
+                <w:szCs w:val="22"/>
+              </w:rPr>
+              <w:t>SRS07</w:t>
+            </w:r>
+          </w:p>
+        </w:tc>
+        <w:tc>
+          <w:tcPr>
+            <w:tcW w:w="961" w:type="dxa"/>
+          </w:tcPr>
+          <w:p>
+            <w:pPr>
+              <w:jc w:val="center"/>
+              <w:cnfStyle w:val="000000100000"/>
+            </w:pPr>
+          </w:p>
+        </w:tc>
+        <w:tc>
+          <w:tcPr>
+            <w:tcW w:w="961" w:type="dxa"/>
+          </w:tcPr>
+          <w:p>
+            <w:pPr>
+              <w:jc w:val="center"/>
+              <w:cnfStyle w:val="000000100000"/>
+            </w:pPr>
+          </w:p>
+        </w:tc>
+        <w:tc>
+          <w:tcPr>
+            <w:tcW w:w="961" w:type="dxa"/>
+          </w:tcPr>
+          <w:p>
+            <w:pPr>
+              <w:jc w:val="center"/>
+              <w:cnfStyle w:val="000000100000"/>
+            </w:pPr>
+          </w:p>
+        </w:tc>
+        <w:tc>
+          <w:tcPr>
+            <w:tcW w:w="961" w:type="dxa"/>
+          </w:tcPr>
+          <w:p>
+            <w:pPr>
+              <w:jc w:val="center"/>
+              <w:cnfStyle w:val="000000100000"/>
+            </w:pPr>
+          </w:p>
+        </w:tc>
+        <w:tc>
+          <w:tcPr>
+            <w:tcW w:w="961" w:type="dxa"/>
+          </w:tcPr>
+          <w:p>
+            <w:pPr>
+              <w:jc w:val="center"/>
+              <w:cnfStyle w:val="000000100000"/>
+            </w:pPr>
+          </w:p>
+        </w:tc>
+        <w:tc>
+          <w:tcPr>
+            <w:tcW w:w="961" w:type="dxa"/>
+          </w:tcPr>
+          <w:p>
+            <w:pPr>
+              <w:jc w:val="center"/>
+              <w:cnfStyle w:val="000000100000"/>
+            </w:pPr>
+          </w:p>
+        </w:tc>
+        <w:tc>
+          <w:tcPr>
+            <w:tcW w:w="961" w:type="dxa"/>
+          </w:tcPr>
+          <w:p>
+            <w:pPr>
+              <w:jc w:val="center"/>
+              <w:cnfStyle w:val="000000100000"/>
+            </w:pPr>
+            <w:r>
+              <w:sym w:font="Wingdings 2" w:char="F050"/>
+            </w:r>
+          </w:p>
+        </w:tc>
+        <w:tc>
+          <w:tcPr>
+            <w:tcW w:w="961" w:type="dxa"/>
+          </w:tcPr>
+          <w:p>
+            <w:pPr>
+              <w:jc w:val="center"/>
+              <w:cnfStyle w:val="000000100000"/>
+            </w:pPr>
+          </w:p>
+        </w:tc>
+        <w:tc>
+          <w:tcPr>
+            <w:tcW w:w="961" w:type="dxa"/>
+          </w:tcPr>
+          <w:p>
+            <w:pPr>
+              <w:jc w:val="center"/>
+              <w:cnfStyle w:val="000000100000"/>
+            </w:pPr>
+          </w:p>
+        </w:tc>
+        <w:tc>
+          <w:tcPr>
+            <w:tcW w:w="961" w:type="dxa"/>
+          </w:tcPr>
+          <w:p>
+            <w:pPr>
+              <w:jc w:val="center"/>
+              <w:cnfStyle w:val="000000100000"/>
+            </w:pPr>
+          </w:p>
+        </w:tc>
+        <w:tc>
+          <w:tcPr>
+            <w:tcW w:w="961" w:type="dxa"/>
+          </w:tcPr>
+          <w:p>
+            <w:pPr>
+              <w:jc w:val="center"/>
+              <w:cnfStyle w:val="000000100000"/>
+            </w:pPr>
+          </w:p>
+        </w:tc>
+        <w:tc>
+          <w:tcPr>
+            <w:tcW w:w="961" w:type="dxa"/>
+          </w:tcPr>
+          <w:p>
+            <w:pPr>
+              <w:jc w:val="center"/>
+              <w:cnfStyle w:val="000000100000"/>
+            </w:pPr>
+          </w:p>
+        </w:tc>
+        <w:tc>
+          <w:tcPr>
+            <w:tcW w:w="961" w:type="dxa"/>
+          </w:tcPr>
+          <w:p>
+            <w:pPr>
+              <w:jc w:val="center"/>
+              <w:cnfStyle w:val="000000100000"/>
+            </w:pPr>
+          </w:p>
+        </w:tc>
+      </w:tr>
+      <w:tr>
+        <w:tc>
+          <w:tcPr>
+            <w:cnfStyle w:val="001000000000"/>
+            <w:tcW w:w="1223" w:type="dxa"/>
+          </w:tcPr>
+          <w:p>
+            <w:pPr>
+              <w:rPr>
+                <w:rFonts w:ascii="Tahoma" w:hAnsi="Tahoma" w:cs="Tahoma"/>
+                <w:color w:val="000000"/>
+                <w:szCs w:val="22"/>
+              </w:rPr>
+            </w:pPr>
+            <w:r>
+              <w:rPr>
+                <w:rFonts w:ascii="Tahoma" w:hAnsi="Tahoma" w:cs="Tahoma"/>
+                <w:color w:val="000000"/>
+                <w:szCs w:val="22"/>
+              </w:rPr>
+              <w:t>SRS08</w:t>
+            </w:r>
+          </w:p>
+        </w:tc>
+        <w:tc>
+          <w:tcPr>
+            <w:tcW w:w="961" w:type="dxa"/>
+          </w:tcPr>
+          <w:p>
+            <w:pPr>
+              <w:jc w:val="center"/>
+              <w:cnfStyle w:val="000000000000"/>
+            </w:pPr>
+          </w:p>
+        </w:tc>
+        <w:tc>
+          <w:tcPr>
+            <w:tcW w:w="961" w:type="dxa"/>
+          </w:tcPr>
+          <w:p>
+            <w:pPr>
+              <w:jc w:val="center"/>
+              <w:cnfStyle w:val="000000000000"/>
+            </w:pPr>
+          </w:p>
+        </w:tc>
+        <w:tc>
+          <w:tcPr>
+            <w:tcW w:w="961" w:type="dxa"/>
+          </w:tcPr>
+          <w:p>
+            <w:pPr>
+              <w:jc w:val="center"/>
+              <w:cnfStyle w:val="000000000000"/>
+            </w:pPr>
+          </w:p>
+        </w:tc>
+        <w:tc>
+          <w:tcPr>
+            <w:tcW w:w="961" w:type="dxa"/>
+          </w:tcPr>
+          <w:p>
+            <w:pPr>
+              <w:jc w:val="center"/>
+              <w:cnfStyle w:val="000000000000"/>
+            </w:pPr>
+          </w:p>
+        </w:tc>
+        <w:tc>
+          <w:tcPr>
+            <w:tcW w:w="961" w:type="dxa"/>
+          </w:tcPr>
+          <w:p>
+            <w:pPr>
+              <w:jc w:val="center"/>
+              <w:cnfStyle w:val="000000000000"/>
+            </w:pPr>
+          </w:p>
+        </w:tc>
+        <w:tc>
+          <w:tcPr>
+            <w:tcW w:w="961" w:type="dxa"/>
+          </w:tcPr>
+          <w:p>
+            <w:pPr>
+              <w:jc w:val="center"/>
+              <w:cnfStyle w:val="000000000000"/>
+            </w:pPr>
+          </w:p>
+        </w:tc>
+        <w:tc>
+          <w:tcPr>
+            <w:tcW w:w="961" w:type="dxa"/>
+          </w:tcPr>
+          <w:p>
+            <w:pPr>
+              <w:jc w:val="center"/>
+              <w:cnfStyle w:val="000000000000"/>
+            </w:pPr>
+          </w:p>
+        </w:tc>
+        <w:tc>
+          <w:tcPr>
+            <w:tcW w:w="961" w:type="dxa"/>
+          </w:tcPr>
+          <w:p>
+            <w:pPr>
+              <w:jc w:val="center"/>
+              <w:cnfStyle w:val="000000000000"/>
+            </w:pPr>
+            <w:r>
+              <w:sym w:font="Wingdings 2" w:char="F050"/>
+            </w:r>
+          </w:p>
+        </w:tc>
+        <w:tc>
+          <w:tcPr>
+            <w:tcW w:w="961" w:type="dxa"/>
+          </w:tcPr>
+          <w:p>
+            <w:pPr>
+              <w:jc w:val="center"/>
+              <w:cnfStyle w:val="000000000000"/>
+            </w:pPr>
+          </w:p>
+        </w:tc>
+        <w:tc>
+          <w:tcPr>
+            <w:tcW w:w="961" w:type="dxa"/>
+          </w:tcPr>
+          <w:p>
+            <w:pPr>
+              <w:jc w:val="center"/>
+              <w:cnfStyle w:val="000000000000"/>
+            </w:pPr>
+          </w:p>
+        </w:tc>
+        <w:tc>
+          <w:tcPr>
+            <w:tcW w:w="961" w:type="dxa"/>
+          </w:tcPr>
+          <w:p>
+            <w:pPr>
+              <w:jc w:val="center"/>
+              <w:cnfStyle w:val="000000000000"/>
+            </w:pPr>
+          </w:p>
+        </w:tc>
+        <w:tc>
+          <w:tcPr>
+            <w:tcW w:w="961" w:type="dxa"/>
+          </w:tcPr>
+          <w:p>
+            <w:pPr>
+              <w:jc w:val="center"/>
+              <w:cnfStyle w:val="000000000000"/>
+            </w:pPr>
+          </w:p>
+        </w:tc>
+        <w:tc>
+          <w:tcPr>
+            <w:tcW w:w="961" w:type="dxa"/>
+          </w:tcPr>
+          <w:p>
+            <w:pPr>
+              <w:jc w:val="center"/>
+              <w:cnfStyle w:val="000000000000"/>
+            </w:pPr>
+          </w:p>
+        </w:tc>
+      </w:tr>
+      <w:tr>
+        <w:trPr>
+          <w:cnfStyle w:val="000000100000"/>
+        </w:trPr>
+        <w:tc>
+          <w:tcPr>
+            <w:cnfStyle w:val="001000000000"/>
+            <w:tcW w:w="1223" w:type="dxa"/>
+          </w:tcPr>
+          <w:p>
+            <w:pPr>
+              <w:rPr>
+                <w:rFonts w:ascii="Tahoma" w:hAnsi="Tahoma" w:cs="Tahoma"/>
+                <w:color w:val="000000"/>
+                <w:szCs w:val="22"/>
+              </w:rPr>
+            </w:pPr>
+            <w:r>
+              <w:rPr>
+                <w:rFonts w:ascii="Tahoma" w:hAnsi="Tahoma" w:cs="Tahoma"/>
+                <w:color w:val="000000"/>
+                <w:szCs w:val="22"/>
+              </w:rPr>
+              <w:t>SRS09</w:t>
+            </w:r>
+          </w:p>
+        </w:tc>
+        <w:tc>
+          <w:tcPr>
+            <w:tcW w:w="961" w:type="dxa"/>
+          </w:tcPr>
+          <w:p>
+            <w:pPr>
+              <w:jc w:val="center"/>
+              <w:cnfStyle w:val="000000100000"/>
+            </w:pPr>
+          </w:p>
+        </w:tc>
+        <w:tc>
+          <w:tcPr>
+            <w:tcW w:w="961" w:type="dxa"/>
+          </w:tcPr>
+          <w:p>
+            <w:pPr>
+              <w:jc w:val="center"/>
+              <w:cnfStyle w:val="000000100000"/>
+            </w:pPr>
+          </w:p>
+        </w:tc>
+        <w:tc>
+          <w:tcPr>
+            <w:tcW w:w="961" w:type="dxa"/>
+          </w:tcPr>
+          <w:p>
+            <w:pPr>
+              <w:jc w:val="center"/>
+              <w:cnfStyle w:val="000000100000"/>
+            </w:pPr>
+          </w:p>
+        </w:tc>
+        <w:tc>
+          <w:tcPr>
+            <w:tcW w:w="961" w:type="dxa"/>
+          </w:tcPr>
+          <w:p>
+            <w:pPr>
+              <w:jc w:val="center"/>
+              <w:cnfStyle w:val="000000100000"/>
+            </w:pPr>
+          </w:p>
+        </w:tc>
+        <w:tc>
+          <w:tcPr>
+            <w:tcW w:w="961" w:type="dxa"/>
+          </w:tcPr>
+          <w:p>
+            <w:pPr>
+              <w:jc w:val="center"/>
+              <w:cnfStyle w:val="000000100000"/>
+            </w:pPr>
+          </w:p>
+        </w:tc>
+        <w:tc>
+          <w:tcPr>
+            <w:tcW w:w="961" w:type="dxa"/>
+          </w:tcPr>
+          <w:p>
+            <w:pPr>
+              <w:jc w:val="center"/>
+              <w:cnfStyle w:val="000000100000"/>
+            </w:pPr>
+          </w:p>
+        </w:tc>
+        <w:tc>
+          <w:tcPr>
+            <w:tcW w:w="961" w:type="dxa"/>
+          </w:tcPr>
+          <w:p>
+            <w:pPr>
+              <w:jc w:val="center"/>
+              <w:cnfStyle w:val="000000100000"/>
+            </w:pPr>
+          </w:p>
+        </w:tc>
+        <w:tc>
+          <w:tcPr>
+            <w:tcW w:w="961" w:type="dxa"/>
+          </w:tcPr>
+          <w:p>
+            <w:pPr>
+              <w:jc w:val="center"/>
+              <w:cnfStyle w:val="000000100000"/>
+            </w:pPr>
+          </w:p>
+        </w:tc>
+        <w:tc>
+          <w:tcPr>
+            <w:tcW w:w="961" w:type="dxa"/>
+          </w:tcPr>
+          <w:p>
+            <w:pPr>
+              <w:jc w:val="center"/>
+              <w:cnfStyle w:val="000000100000"/>
+            </w:pPr>
+          </w:p>
+        </w:tc>
+        <w:tc>
+          <w:tcPr>
+            <w:tcW w:w="961" w:type="dxa"/>
+          </w:tcPr>
+          <w:p>
+            <w:pPr>
+              <w:jc w:val="center"/>
+              <w:cnfStyle w:val="000000100000"/>
+            </w:pPr>
+          </w:p>
+        </w:tc>
+        <w:tc>
+          <w:tcPr>
+            <w:tcW w:w="961" w:type="dxa"/>
+          </w:tcPr>
+          <w:p>
+            <w:pPr>
+              <w:jc w:val="center"/>
+              <w:cnfStyle w:val="000000100000"/>
+            </w:pPr>
+          </w:p>
+        </w:tc>
+        <w:tc>
+          <w:tcPr>
+            <w:tcW w:w="961" w:type="dxa"/>
+          </w:tcPr>
+          <w:p>
+            <w:pPr>
+              <w:jc w:val="center"/>
+              <w:cnfStyle w:val="000000100000"/>
+            </w:pPr>
+            <w:r>
+              <w:sym w:font="Wingdings 2" w:char="F050"/>
+            </w:r>
+          </w:p>
+        </w:tc>
+        <w:tc>
+          <w:tcPr>
+            <w:tcW w:w="961" w:type="dxa"/>
+          </w:tcPr>
+          <w:p>
+            <w:pPr>
+              <w:jc w:val="center"/>
+              <w:cnfStyle w:val="000000100000"/>
+            </w:pPr>
+          </w:p>
+        </w:tc>
+      </w:tr>
+      <w:tr>
+        <w:tc>
+          <w:tcPr>
+            <w:cnfStyle w:val="001000000000"/>
+            <w:tcW w:w="1223" w:type="dxa"/>
+          </w:tcPr>
+          <w:p>
+            <w:pPr>
+              <w:rPr>
+                <w:rFonts w:ascii="Tahoma" w:hAnsi="Tahoma" w:cs="Tahoma"/>
+                <w:color w:val="000000"/>
+                <w:szCs w:val="22"/>
+              </w:rPr>
+            </w:pPr>
+            <w:r>
+              <w:rPr>
+                <w:rFonts w:ascii="Tahoma" w:hAnsi="Tahoma" w:cs="Tahoma"/>
+                <w:color w:val="000000"/>
+                <w:szCs w:val="22"/>
+              </w:rPr>
+              <w:t>SRS10</w:t>
+            </w:r>
+          </w:p>
+        </w:tc>
+        <w:tc>
+          <w:tcPr>
+            <w:tcW w:w="961" w:type="dxa"/>
+          </w:tcPr>
+          <w:p>
+            <w:pPr>
+              <w:jc w:val="center"/>
+              <w:cnfStyle w:val="000000000000"/>
+            </w:pPr>
+          </w:p>
+        </w:tc>
+        <w:tc>
+          <w:tcPr>
+            <w:tcW w:w="961" w:type="dxa"/>
+          </w:tcPr>
+          <w:p>
+            <w:pPr>
+              <w:jc w:val="center"/>
+              <w:cnfStyle w:val="000000000000"/>
+            </w:pPr>
+          </w:p>
+        </w:tc>
+        <w:tc>
+          <w:tcPr>
+            <w:tcW w:w="961" w:type="dxa"/>
+          </w:tcPr>
+          <w:p>
+            <w:pPr>
+              <w:jc w:val="center"/>
+              <w:cnfStyle w:val="000000000000"/>
+            </w:pPr>
+          </w:p>
+        </w:tc>
+        <w:tc>
+          <w:tcPr>
+            <w:tcW w:w="961" w:type="dxa"/>
+          </w:tcPr>
+          <w:p>
+            <w:pPr>
+              <w:jc w:val="center"/>
+              <w:cnfStyle w:val="000000000000"/>
+            </w:pPr>
+          </w:p>
+        </w:tc>
+        <w:tc>
+          <w:tcPr>
+            <w:tcW w:w="961" w:type="dxa"/>
+          </w:tcPr>
+          <w:p>
+            <w:pPr>
+              <w:jc w:val="center"/>
+              <w:cnfStyle w:val="000000000000"/>
+            </w:pPr>
+          </w:p>
+        </w:tc>
+        <w:tc>
+          <w:tcPr>
+            <w:tcW w:w="961" w:type="dxa"/>
+          </w:tcPr>
+          <w:p>
+            <w:pPr>
+              <w:jc w:val="center"/>
+              <w:cnfStyle w:val="000000000000"/>
+            </w:pPr>
+          </w:p>
+        </w:tc>
+        <w:tc>
+          <w:tcPr>
+            <w:tcW w:w="961" w:type="dxa"/>
+          </w:tcPr>
+          <w:p>
+            <w:pPr>
+              <w:jc w:val="center"/>
+              <w:cnfStyle w:val="000000000000"/>
+            </w:pPr>
+          </w:p>
+        </w:tc>
+        <w:tc>
+          <w:tcPr>
+            <w:tcW w:w="961" w:type="dxa"/>
+          </w:tcPr>
+          <w:p>
+            <w:pPr>
+              <w:jc w:val="center"/>
+              <w:cnfStyle w:val="000000000000"/>
+            </w:pPr>
+          </w:p>
+        </w:tc>
+        <w:tc>
+          <w:tcPr>
+            <w:tcW w:w="961" w:type="dxa"/>
+          </w:tcPr>
+          <w:p>
+            <w:pPr>
+              <w:jc w:val="center"/>
+              <w:cnfStyle w:val="000000000000"/>
+            </w:pPr>
+          </w:p>
+        </w:tc>
+        <w:tc>
+          <w:tcPr>
+            <w:tcW w:w="961" w:type="dxa"/>
+          </w:tcPr>
+          <w:p>
+            <w:pPr>
+              <w:jc w:val="center"/>
+              <w:cnfStyle w:val="000000000000"/>
+            </w:pPr>
+          </w:p>
+        </w:tc>
+        <w:tc>
+          <w:tcPr>
+            <w:tcW w:w="961" w:type="dxa"/>
+          </w:tcPr>
+          <w:p>
+            <w:pPr>
+              <w:jc w:val="center"/>
+              <w:cnfStyle w:val="000000000000"/>
+            </w:pPr>
+          </w:p>
+        </w:tc>
+        <w:tc>
+          <w:tcPr>
+            <w:tcW w:w="961" w:type="dxa"/>
+          </w:tcPr>
+          <w:p>
+            <w:pPr>
+              <w:jc w:val="center"/>
+              <w:cnfStyle w:val="000000000000"/>
+            </w:pPr>
+            <w:r>
+              <w:sym w:font="Wingdings 2" w:char="F050"/>
+            </w:r>
+          </w:p>
+        </w:tc>
+        <w:tc>
+          <w:tcPr>
+            <w:tcW w:w="961" w:type="dxa"/>
+          </w:tcPr>
+          <w:p>
+            <w:pPr>
+              <w:jc w:val="center"/>
+              <w:cnfStyle w:val="000000000000"/>
+            </w:pPr>
+          </w:p>
+        </w:tc>
+      </w:tr>
+      <w:tr>
+        <w:trPr>
+          <w:cnfStyle w:val="000000100000"/>
+        </w:trPr>
+        <w:tc>
+          <w:tcPr>
+            <w:cnfStyle w:val="001000000000"/>
+            <w:tcW w:w="1223" w:type="dxa"/>
+          </w:tcPr>
+          <w:p>
+            <w:pPr>
+              <w:rPr>
+                <w:rFonts w:ascii="Tahoma" w:hAnsi="Tahoma" w:cs="Tahoma"/>
+                <w:color w:val="000000"/>
+                <w:szCs w:val="22"/>
+              </w:rPr>
+            </w:pPr>
+            <w:r>
+              <w:rPr>
+                <w:rFonts w:ascii="Tahoma" w:hAnsi="Tahoma" w:cs="Tahoma"/>
+                <w:color w:val="000000"/>
+                <w:szCs w:val="22"/>
+              </w:rPr>
+              <w:t>SRS11</w:t>
+            </w:r>
+          </w:p>
+        </w:tc>
+        <w:tc>
+          <w:tcPr>
+            <w:tcW w:w="961" w:type="dxa"/>
+          </w:tcPr>
+          <w:p>
+            <w:pPr>
+              <w:jc w:val="center"/>
+              <w:cnfStyle w:val="000000100000"/>
+            </w:pPr>
+          </w:p>
+        </w:tc>
+        <w:tc>
+          <w:tcPr>
+            <w:tcW w:w="961" w:type="dxa"/>
+          </w:tcPr>
+          <w:p>
+            <w:pPr>
+              <w:jc w:val="center"/>
+              <w:cnfStyle w:val="000000100000"/>
+            </w:pPr>
+          </w:p>
+        </w:tc>
+        <w:tc>
+          <w:tcPr>
+            <w:tcW w:w="961" w:type="dxa"/>
+          </w:tcPr>
+          <w:p>
+            <w:pPr>
+              <w:jc w:val="center"/>
+              <w:cnfStyle w:val="000000100000"/>
+            </w:pPr>
+          </w:p>
+        </w:tc>
+        <w:tc>
+          <w:tcPr>
+            <w:tcW w:w="961" w:type="dxa"/>
+          </w:tcPr>
+          <w:p>
+            <w:pPr>
+              <w:jc w:val="center"/>
+              <w:cnfStyle w:val="000000100000"/>
+            </w:pPr>
+          </w:p>
+        </w:tc>
+        <w:tc>
+          <w:tcPr>
+            <w:tcW w:w="961" w:type="dxa"/>
+          </w:tcPr>
+          <w:p>
+            <w:pPr>
+              <w:jc w:val="center"/>
+              <w:cnfStyle w:val="000000100000"/>
+            </w:pPr>
+          </w:p>
+        </w:tc>
+        <w:tc>
+          <w:tcPr>
+            <w:tcW w:w="961" w:type="dxa"/>
+          </w:tcPr>
+          <w:p>
+            <w:pPr>
+              <w:jc w:val="center"/>
+              <w:cnfStyle w:val="000000100000"/>
+            </w:pPr>
+          </w:p>
+        </w:tc>
+        <w:tc>
+          <w:tcPr>
+            <w:tcW w:w="961" w:type="dxa"/>
+          </w:tcPr>
+          <w:p>
+            <w:pPr>
+              <w:jc w:val="center"/>
+              <w:cnfStyle w:val="000000100000"/>
+            </w:pPr>
+          </w:p>
+        </w:tc>
+        <w:tc>
+          <w:tcPr>
+            <w:tcW w:w="961" w:type="dxa"/>
+          </w:tcPr>
+          <w:p>
+            <w:pPr>
+              <w:jc w:val="center"/>
+              <w:cnfStyle w:val="000000100000"/>
+            </w:pPr>
+          </w:p>
+        </w:tc>
+        <w:tc>
+          <w:tcPr>
+            <w:tcW w:w="961" w:type="dxa"/>
+          </w:tcPr>
+          <w:p>
+            <w:pPr>
+              <w:jc w:val="center"/>
+              <w:cnfStyle w:val="000000100000"/>
+            </w:pPr>
+            <w:r>
+              <w:sym w:font="Wingdings 2" w:char="F050"/>
+            </w:r>
+          </w:p>
+        </w:tc>
+        <w:tc>
+          <w:tcPr>
+            <w:tcW w:w="961" w:type="dxa"/>
+          </w:tcPr>
+          <w:p>
+            <w:pPr>
+              <w:jc w:val="center"/>
+              <w:cnfStyle w:val="000000100000"/>
+            </w:pPr>
+          </w:p>
+        </w:tc>
+        <w:tc>
+          <w:tcPr>
+            <w:tcW w:w="961" w:type="dxa"/>
+          </w:tcPr>
+          <w:p>
+            <w:pPr>
+              <w:jc w:val="center"/>
+              <w:cnfStyle w:val="000000100000"/>
+            </w:pPr>
+          </w:p>
+        </w:tc>
+        <w:tc>
+          <w:tcPr>
+            <w:tcW w:w="961" w:type="dxa"/>
+          </w:tcPr>
+          <w:p>
+            <w:pPr>
+              <w:jc w:val="center"/>
+              <w:cnfStyle w:val="000000100000"/>
+            </w:pPr>
+          </w:p>
+        </w:tc>
+        <w:tc>
+          <w:tcPr>
+            <w:tcW w:w="961" w:type="dxa"/>
+          </w:tcPr>
+          <w:p>
+            <w:pPr>
+              <w:jc w:val="center"/>
+              <w:cnfStyle w:val="000000100000"/>
+            </w:pPr>
+          </w:p>
+        </w:tc>
+      </w:tr>
+      <w:tr>
+        <w:tc>
+          <w:tcPr>
+            <w:cnfStyle w:val="001000000000"/>
+            <w:tcW w:w="1223" w:type="dxa"/>
+          </w:tcPr>
+          <w:p>
+            <w:pPr>
+              <w:rPr>
+                <w:rFonts w:ascii="Tahoma" w:hAnsi="Tahoma" w:cs="Tahoma"/>
+                <w:color w:val="000000"/>
+                <w:szCs w:val="22"/>
+              </w:rPr>
+            </w:pPr>
+            <w:r>
+              <w:rPr>
+                <w:rFonts w:ascii="Tahoma" w:hAnsi="Tahoma" w:cs="Tahoma"/>
+                <w:color w:val="000000"/>
+                <w:szCs w:val="22"/>
+              </w:rPr>
+              <w:t>SRS12</w:t>
+            </w:r>
+          </w:p>
+        </w:tc>
+        <w:tc>
+          <w:tcPr>
+            <w:tcW w:w="961" w:type="dxa"/>
+          </w:tcPr>
+          <w:p>
+            <w:pPr>
+              <w:jc w:val="center"/>
+              <w:cnfStyle w:val="000000000000"/>
+            </w:pPr>
+          </w:p>
+        </w:tc>
+        <w:tc>
+          <w:tcPr>
+            <w:tcW w:w="961" w:type="dxa"/>
+          </w:tcPr>
+          <w:p>
+            <w:pPr>
+              <w:jc w:val="center"/>
+              <w:cnfStyle w:val="000000000000"/>
+            </w:pPr>
+          </w:p>
+        </w:tc>
+        <w:tc>
+          <w:tcPr>
+            <w:tcW w:w="961" w:type="dxa"/>
+          </w:tcPr>
+          <w:p>
+            <w:pPr>
+              <w:jc w:val="center"/>
+              <w:cnfStyle w:val="000000000000"/>
+            </w:pPr>
+          </w:p>
+        </w:tc>
+        <w:tc>
+          <w:tcPr>
+            <w:tcW w:w="961" w:type="dxa"/>
+          </w:tcPr>
+          <w:p>
+            <w:pPr>
+              <w:jc w:val="center"/>
+              <w:cnfStyle w:val="000000000000"/>
+            </w:pPr>
+          </w:p>
+        </w:tc>
+        <w:tc>
+          <w:tcPr>
+            <w:tcW w:w="961" w:type="dxa"/>
+          </w:tcPr>
+          <w:p>
+            <w:pPr>
+              <w:jc w:val="center"/>
+              <w:cnfStyle w:val="000000000000"/>
+            </w:pPr>
+          </w:p>
+        </w:tc>
+        <w:tc>
+          <w:tcPr>
+            <w:tcW w:w="961" w:type="dxa"/>
+          </w:tcPr>
+          <w:p>
+            <w:pPr>
+              <w:jc w:val="center"/>
+              <w:cnfStyle w:val="000000000000"/>
+            </w:pPr>
+          </w:p>
+        </w:tc>
+        <w:tc>
+          <w:tcPr>
+            <w:tcW w:w="961" w:type="dxa"/>
+          </w:tcPr>
+          <w:p>
+            <w:pPr>
+              <w:jc w:val="center"/>
+              <w:cnfStyle w:val="000000000000"/>
+            </w:pPr>
+          </w:p>
+        </w:tc>
+        <w:tc>
+          <w:tcPr>
+            <w:tcW w:w="961" w:type="dxa"/>
+          </w:tcPr>
+          <w:p>
+            <w:pPr>
+              <w:jc w:val="center"/>
+              <w:cnfStyle w:val="000000000000"/>
+            </w:pPr>
+          </w:p>
+        </w:tc>
+        <w:tc>
+          <w:tcPr>
+            <w:tcW w:w="961" w:type="dxa"/>
+          </w:tcPr>
+          <w:p>
+            <w:pPr>
+              <w:jc w:val="center"/>
+              <w:cnfStyle w:val="000000000000"/>
+            </w:pPr>
+            <w:r>
+              <w:sym w:font="Wingdings 2" w:char="F050"/>
+            </w:r>
+          </w:p>
+        </w:tc>
+        <w:tc>
+          <w:tcPr>
+            <w:tcW w:w="961" w:type="dxa"/>
+          </w:tcPr>
+          <w:p>
+            <w:pPr>
+              <w:jc w:val="center"/>
+              <w:cnfStyle w:val="000000000000"/>
+            </w:pPr>
+          </w:p>
+        </w:tc>
+        <w:tc>
+          <w:tcPr>
+            <w:tcW w:w="961" w:type="dxa"/>
+          </w:tcPr>
+          <w:p>
+            <w:pPr>
+              <w:jc w:val="center"/>
+              <w:cnfStyle w:val="000000000000"/>
+            </w:pPr>
+          </w:p>
+        </w:tc>
+        <w:tc>
+          <w:tcPr>
+            <w:tcW w:w="961" w:type="dxa"/>
+          </w:tcPr>
+          <w:p>
+            <w:pPr>
+              <w:jc w:val="center"/>
+              <w:cnfStyle w:val="000000000000"/>
+            </w:pPr>
+          </w:p>
+        </w:tc>
+        <w:tc>
+          <w:tcPr>
+            <w:tcW w:w="961" w:type="dxa"/>
+          </w:tcPr>
+          <w:p>
+            <w:pPr>
+              <w:jc w:val="center"/>
+              <w:cnfStyle w:val="000000000000"/>
+            </w:pPr>
+          </w:p>
+        </w:tc>
+      </w:tr>
+      <w:tr>
+        <w:trPr>
+          <w:cnfStyle w:val="000000100000"/>
+        </w:trPr>
+        <w:tc>
+          <w:tcPr>
+            <w:cnfStyle w:val="001000000000"/>
+            <w:tcW w:w="1223" w:type="dxa"/>
+          </w:tcPr>
+          <w:p>
+            <w:pPr>
+              <w:rPr>
+                <w:rFonts w:ascii="Tahoma" w:hAnsi="Tahoma" w:cs="Tahoma"/>
+                <w:color w:val="000000"/>
+                <w:szCs w:val="22"/>
+              </w:rPr>
+            </w:pPr>
+            <w:r>
+              <w:rPr>
+                <w:rFonts w:ascii="Tahoma" w:hAnsi="Tahoma" w:cs="Tahoma"/>
+                <w:color w:val="000000"/>
+                <w:szCs w:val="22"/>
+              </w:rPr>
+              <w:t>SRS13</w:t>
+            </w:r>
+          </w:p>
+        </w:tc>
+        <w:tc>
+          <w:tcPr>
+            <w:tcW w:w="961" w:type="dxa"/>
+          </w:tcPr>
+          <w:p>
+            <w:pPr>
+              <w:jc w:val="center"/>
+              <w:cnfStyle w:val="000000100000"/>
+            </w:pPr>
+          </w:p>
+        </w:tc>
+        <w:tc>
+          <w:tcPr>
+            <w:tcW w:w="961" w:type="dxa"/>
+          </w:tcPr>
+          <w:p>
+            <w:pPr>
+              <w:jc w:val="center"/>
+              <w:cnfStyle w:val="000000100000"/>
+            </w:pPr>
+          </w:p>
+        </w:tc>
+        <w:tc>
+          <w:tcPr>
+            <w:tcW w:w="961" w:type="dxa"/>
+          </w:tcPr>
+          <w:p>
+            <w:pPr>
+              <w:jc w:val="center"/>
+              <w:cnfStyle w:val="000000100000"/>
+            </w:pPr>
+          </w:p>
+        </w:tc>
+        <w:tc>
+          <w:tcPr>
+            <w:tcW w:w="961" w:type="dxa"/>
+          </w:tcPr>
+          <w:p>
+            <w:pPr>
+              <w:jc w:val="center"/>
+              <w:cnfStyle w:val="000000100000"/>
+            </w:pPr>
+          </w:p>
+        </w:tc>
+        <w:tc>
+          <w:tcPr>
+            <w:tcW w:w="961" w:type="dxa"/>
+          </w:tcPr>
+          <w:p>
+            <w:pPr>
+              <w:jc w:val="center"/>
+              <w:cnfStyle w:val="000000100000"/>
+            </w:pPr>
+          </w:p>
+        </w:tc>
+        <w:tc>
+          <w:tcPr>
+            <w:tcW w:w="961" w:type="dxa"/>
+          </w:tcPr>
+          <w:p>
+            <w:pPr>
+              <w:jc w:val="center"/>
+              <w:cnfStyle w:val="000000100000"/>
+            </w:pPr>
+          </w:p>
+        </w:tc>
+        <w:tc>
+          <w:tcPr>
+            <w:tcW w:w="961" w:type="dxa"/>
+          </w:tcPr>
+          <w:p>
+            <w:pPr>
+              <w:jc w:val="center"/>
+              <w:cnfStyle w:val="000000100000"/>
+            </w:pPr>
+          </w:p>
+        </w:tc>
+        <w:tc>
+          <w:tcPr>
+            <w:tcW w:w="961" w:type="dxa"/>
+          </w:tcPr>
+          <w:p>
+            <w:pPr>
+              <w:jc w:val="center"/>
+              <w:cnfStyle w:val="000000100000"/>
+            </w:pPr>
+          </w:p>
+        </w:tc>
+        <w:tc>
+          <w:tcPr>
+            <w:tcW w:w="961" w:type="dxa"/>
+          </w:tcPr>
+          <w:p>
+            <w:pPr>
+              <w:jc w:val="center"/>
+              <w:cnfStyle w:val="000000100000"/>
+            </w:pPr>
+            <w:r>
+              <w:sym w:font="Wingdings 2" w:char="F050"/>
+            </w:r>
+          </w:p>
+        </w:tc>
+        <w:tc>
+          <w:tcPr>
+            <w:tcW w:w="961" w:type="dxa"/>
+          </w:tcPr>
+          <w:p>
+            <w:pPr>
+              <w:jc w:val="center"/>
+              <w:cnfStyle w:val="000000100000"/>
+            </w:pPr>
+          </w:p>
+        </w:tc>
+        <w:tc>
+          <w:tcPr>
+            <w:tcW w:w="961" w:type="dxa"/>
+          </w:tcPr>
+          <w:p>
+            <w:pPr>
+              <w:jc w:val="center"/>
+              <w:cnfStyle w:val="000000100000"/>
+            </w:pPr>
+          </w:p>
+        </w:tc>
+        <w:tc>
+          <w:tcPr>
+            <w:tcW w:w="961" w:type="dxa"/>
+          </w:tcPr>
+          <w:p>
+            <w:pPr>
+              <w:jc w:val="center"/>
+              <w:cnfStyle w:val="000000100000"/>
+            </w:pPr>
+          </w:p>
+        </w:tc>
+        <w:tc>
+          <w:tcPr>
+            <w:tcW w:w="961" w:type="dxa"/>
+          </w:tcPr>
+          <w:p>
+            <w:pPr>
+              <w:jc w:val="center"/>
+              <w:cnfStyle w:val="000000100000"/>
+            </w:pPr>
+          </w:p>
+        </w:tc>
+      </w:tr>
+      <w:tr>
+        <w:tc>
+          <w:tcPr>
+            <w:cnfStyle w:val="001000000000"/>
+            <w:tcW w:w="1223" w:type="dxa"/>
+          </w:tcPr>
+          <w:p>
+            <w:pPr>
+              <w:rPr>
+                <w:rFonts w:ascii="Tahoma" w:hAnsi="Tahoma" w:cs="Tahoma"/>
+                <w:color w:val="000000"/>
+                <w:szCs w:val="22"/>
+              </w:rPr>
+            </w:pPr>
+            <w:r>
+              <w:rPr>
+                <w:rFonts w:ascii="Tahoma" w:hAnsi="Tahoma" w:cs="Tahoma"/>
+                <w:color w:val="000000"/>
+                <w:szCs w:val="22"/>
+              </w:rPr>
+              <w:t>SRS14</w:t>
+            </w:r>
+          </w:p>
+        </w:tc>
+        <w:tc>
+          <w:tcPr>
+            <w:tcW w:w="961" w:type="dxa"/>
+          </w:tcPr>
+          <w:p>
+            <w:pPr>
+              <w:jc w:val="center"/>
+              <w:cnfStyle w:val="000000000000"/>
+            </w:pPr>
+          </w:p>
+        </w:tc>
+        <w:tc>
+          <w:tcPr>
+            <w:tcW w:w="961" w:type="dxa"/>
+          </w:tcPr>
+          <w:p>
+            <w:pPr>
+              <w:jc w:val="center"/>
+              <w:cnfStyle w:val="000000000000"/>
+            </w:pPr>
+          </w:p>
+        </w:tc>
+        <w:tc>
+          <w:tcPr>
+            <w:tcW w:w="961" w:type="dxa"/>
+          </w:tcPr>
+          <w:p>
+            <w:pPr>
+              <w:jc w:val="center"/>
+              <w:cnfStyle w:val="000000000000"/>
+            </w:pPr>
+          </w:p>
+        </w:tc>
+        <w:tc>
+          <w:tcPr>
+            <w:tcW w:w="961" w:type="dxa"/>
+          </w:tcPr>
+          <w:p>
+            <w:pPr>
+              <w:jc w:val="center"/>
+              <w:cnfStyle w:val="000000000000"/>
+            </w:pPr>
+          </w:p>
+        </w:tc>
+        <w:tc>
+          <w:tcPr>
+            <w:tcW w:w="961" w:type="dxa"/>
+          </w:tcPr>
+          <w:p>
+            <w:pPr>
+              <w:jc w:val="center"/>
+              <w:cnfStyle w:val="000000000000"/>
+            </w:pPr>
+          </w:p>
+        </w:tc>
+        <w:tc>
+          <w:tcPr>
+            <w:tcW w:w="961" w:type="dxa"/>
+          </w:tcPr>
+          <w:p>
+            <w:pPr>
+              <w:jc w:val="center"/>
+              <w:cnfStyle w:val="000000000000"/>
+            </w:pPr>
+          </w:p>
+        </w:tc>
+        <w:tc>
+          <w:tcPr>
+            <w:tcW w:w="961" w:type="dxa"/>
+          </w:tcPr>
+          <w:p>
+            <w:pPr>
+              <w:jc w:val="center"/>
+              <w:cnfStyle w:val="000000000000"/>
+            </w:pPr>
+          </w:p>
+        </w:tc>
+        <w:tc>
+          <w:tcPr>
+            <w:tcW w:w="961" w:type="dxa"/>
+          </w:tcPr>
+          <w:p>
+            <w:pPr>
+              <w:jc w:val="center"/>
+              <w:cnfStyle w:val="000000000000"/>
+            </w:pPr>
+          </w:p>
+        </w:tc>
+        <w:tc>
+          <w:tcPr>
+            <w:tcW w:w="961" w:type="dxa"/>
+          </w:tcPr>
+          <w:p>
+            <w:pPr>
+              <w:jc w:val="center"/>
+              <w:cnfStyle w:val="000000000000"/>
+            </w:pPr>
+            <w:r>
+              <w:sym w:font="Wingdings 2" w:char="F050"/>
+            </w:r>
+          </w:p>
+        </w:tc>
+        <w:tc>
+          <w:tcPr>
+            <w:tcW w:w="961" w:type="dxa"/>
+          </w:tcPr>
+          <w:p>
+            <w:pPr>
+              <w:jc w:val="center"/>
+              <w:cnfStyle w:val="000000000000"/>
+            </w:pPr>
+          </w:p>
+        </w:tc>
+        <w:tc>
+          <w:tcPr>
+            <w:tcW w:w="961" w:type="dxa"/>
+          </w:tcPr>
+          <w:p>
+            <w:pPr>
+              <w:jc w:val="center"/>
+              <w:cnfStyle w:val="000000000000"/>
+            </w:pPr>
+          </w:p>
+        </w:tc>
+        <w:tc>
+          <w:tcPr>
+            <w:tcW w:w="961" w:type="dxa"/>
+          </w:tcPr>
+          <w:p>
+            <w:pPr>
+              <w:jc w:val="center"/>
+              <w:cnfStyle w:val="000000000000"/>
+            </w:pPr>
+          </w:p>
+        </w:tc>
+        <w:tc>
+          <w:tcPr>
+            <w:tcW w:w="961" w:type="dxa"/>
+          </w:tcPr>
+          <w:p>
+            <w:pPr>
+              <w:jc w:val="center"/>
+              <w:cnfStyle w:val="000000000000"/>
+            </w:pPr>
+            <w:r>
+              <w:sym w:font="Wingdings 2" w:char="F050"/>
+            </w:r>
+          </w:p>
+        </w:tc>
+      </w:tr>
+      <w:tr>
+        <w:trPr>
+          <w:cnfStyle w:val="000000100000"/>
+        </w:trPr>
+        <w:tc>
+          <w:tcPr>
+            <w:cnfStyle w:val="001000000000"/>
+            <w:tcW w:w="1223" w:type="dxa"/>
+          </w:tcPr>
+          <w:p>
+            <w:pPr>
+              <w:rPr>
+                <w:rFonts w:ascii="Tahoma" w:hAnsi="Tahoma" w:cs="Tahoma"/>
+                <w:color w:val="000000"/>
+                <w:szCs w:val="22"/>
+              </w:rPr>
+            </w:pPr>
+            <w:r>
+              <w:rPr>
+                <w:rFonts w:ascii="Tahoma" w:hAnsi="Tahoma" w:cs="Tahoma"/>
+                <w:color w:val="000000"/>
+                <w:szCs w:val="22"/>
+              </w:rPr>
+              <w:t>SRS15</w:t>
+            </w:r>
+          </w:p>
+        </w:tc>
+        <w:tc>
+          <w:tcPr>
+            <w:tcW w:w="961" w:type="dxa"/>
+          </w:tcPr>
+          <w:p>
+            <w:pPr>
+              <w:jc w:val="center"/>
+              <w:cnfStyle w:val="000000100000"/>
+            </w:pPr>
+          </w:p>
+        </w:tc>
+        <w:tc>
+          <w:tcPr>
+            <w:tcW w:w="961" w:type="dxa"/>
+          </w:tcPr>
+          <w:p>
+            <w:pPr>
+              <w:jc w:val="center"/>
+              <w:cnfStyle w:val="000000100000"/>
+            </w:pPr>
+          </w:p>
+        </w:tc>
+        <w:tc>
+          <w:tcPr>
+            <w:tcW w:w="961" w:type="dxa"/>
+          </w:tcPr>
+          <w:p>
+            <w:pPr>
+              <w:jc w:val="center"/>
+              <w:cnfStyle w:val="000000100000"/>
+            </w:pPr>
+          </w:p>
+        </w:tc>
+        <w:tc>
+          <w:tcPr>
+            <w:tcW w:w="961" w:type="dxa"/>
+          </w:tcPr>
+          <w:p>
+            <w:pPr>
+              <w:jc w:val="center"/>
+              <w:cnfStyle w:val="000000100000"/>
+            </w:pPr>
+          </w:p>
+        </w:tc>
+        <w:tc>
+          <w:tcPr>
+            <w:tcW w:w="961" w:type="dxa"/>
+          </w:tcPr>
+          <w:p>
+            <w:pPr>
+              <w:jc w:val="center"/>
+              <w:cnfStyle w:val="000000100000"/>
+            </w:pPr>
+          </w:p>
+        </w:tc>
+        <w:tc>
+          <w:tcPr>
+            <w:tcW w:w="961" w:type="dxa"/>
+          </w:tcPr>
+          <w:p>
+            <w:pPr>
+              <w:jc w:val="center"/>
+              <w:cnfStyle w:val="000000100000"/>
+            </w:pPr>
+          </w:p>
+        </w:tc>
+        <w:tc>
+          <w:tcPr>
+            <w:tcW w:w="961" w:type="dxa"/>
+          </w:tcPr>
+          <w:p>
+            <w:pPr>
+              <w:jc w:val="center"/>
+              <w:cnfStyle w:val="000000100000"/>
+            </w:pPr>
+          </w:p>
+        </w:tc>
+        <w:tc>
+          <w:tcPr>
+            <w:tcW w:w="961" w:type="dxa"/>
+          </w:tcPr>
+          <w:p>
+            <w:pPr>
+              <w:jc w:val="center"/>
+              <w:cnfStyle w:val="000000100000"/>
+            </w:pPr>
+          </w:p>
+        </w:tc>
+        <w:tc>
+          <w:tcPr>
+            <w:tcW w:w="961" w:type="dxa"/>
+          </w:tcPr>
+          <w:p>
+            <w:pPr>
+              <w:jc w:val="center"/>
+              <w:cnfStyle w:val="000000100000"/>
+            </w:pPr>
+          </w:p>
+        </w:tc>
+        <w:tc>
+          <w:tcPr>
+            <w:tcW w:w="961" w:type="dxa"/>
+          </w:tcPr>
+          <w:p>
+            <w:pPr>
+              <w:jc w:val="center"/>
+              <w:cnfStyle w:val="000000100000"/>
+            </w:pPr>
+          </w:p>
+        </w:tc>
+        <w:tc>
+          <w:tcPr>
+            <w:tcW w:w="961" w:type="dxa"/>
+          </w:tcPr>
+          <w:p>
+            <w:pPr>
+              <w:jc w:val="center"/>
+              <w:cnfStyle w:val="000000100000"/>
+            </w:pPr>
+            <w:r>
+              <w:sym w:font="Wingdings 2" w:char="F050"/>
+            </w:r>
+          </w:p>
+        </w:tc>
+        <w:tc>
+          <w:tcPr>
+            <w:tcW w:w="961" w:type="dxa"/>
+          </w:tcPr>
+          <w:p>
+            <w:pPr>
+              <w:jc w:val="center"/>
+              <w:cnfStyle w:val="000000100000"/>
+            </w:pPr>
+          </w:p>
+        </w:tc>
+        <w:tc>
+          <w:tcPr>
+            <w:tcW w:w="961" w:type="dxa"/>
+          </w:tcPr>
+          <w:p>
+            <w:pPr>
+              <w:jc w:val="center"/>
+              <w:cnfStyle w:val="000000100000"/>
+            </w:pPr>
+          </w:p>
+        </w:tc>
+      </w:tr>
+      <w:tr>
+        <w:tc>
+          <w:tcPr>
+            <w:cnfStyle w:val="001000000000"/>
+            <w:tcW w:w="1223" w:type="dxa"/>
+          </w:tcPr>
+          <w:p>
+            <w:pPr>
+              <w:rPr>
+                <w:rFonts w:ascii="Tahoma" w:hAnsi="Tahoma" w:cs="Tahoma"/>
+                <w:color w:val="000000"/>
+                <w:szCs w:val="22"/>
+              </w:rPr>
+            </w:pPr>
+            <w:r>
+              <w:rPr>
+                <w:rFonts w:ascii="Tahoma" w:hAnsi="Tahoma" w:cs="Tahoma"/>
+                <w:color w:val="000000"/>
+                <w:szCs w:val="22"/>
+              </w:rPr>
+              <w:t>SRS16</w:t>
+            </w:r>
+          </w:p>
+        </w:tc>
+        <w:tc>
+          <w:tcPr>
+            <w:tcW w:w="961" w:type="dxa"/>
+          </w:tcPr>
+          <w:p>
+            <w:pPr>
+              <w:jc w:val="center"/>
+              <w:cnfStyle w:val="000000000000"/>
+            </w:pPr>
+          </w:p>
+        </w:tc>
+        <w:tc>
+          <w:tcPr>
+            <w:tcW w:w="961" w:type="dxa"/>
+          </w:tcPr>
+          <w:p>
+            <w:pPr>
+              <w:jc w:val="center"/>
+              <w:cnfStyle w:val="000000000000"/>
+            </w:pPr>
+          </w:p>
+        </w:tc>
+        <w:tc>
+          <w:tcPr>
+            <w:tcW w:w="961" w:type="dxa"/>
+          </w:tcPr>
+          <w:p>
+            <w:pPr>
+              <w:jc w:val="center"/>
+              <w:cnfStyle w:val="000000000000"/>
+            </w:pPr>
+          </w:p>
+        </w:tc>
+        <w:tc>
+          <w:tcPr>
+            <w:tcW w:w="961" w:type="dxa"/>
+          </w:tcPr>
+          <w:p>
+            <w:pPr>
+              <w:jc w:val="center"/>
+              <w:cnfStyle w:val="000000000000"/>
+            </w:pPr>
+          </w:p>
+        </w:tc>
+        <w:tc>
+          <w:tcPr>
+            <w:tcW w:w="961" w:type="dxa"/>
+          </w:tcPr>
+          <w:p>
+            <w:pPr>
+              <w:jc w:val="center"/>
+              <w:cnfStyle w:val="000000000000"/>
+            </w:pPr>
+          </w:p>
+        </w:tc>
+        <w:tc>
+          <w:tcPr>
+            <w:tcW w:w="961" w:type="dxa"/>
+          </w:tcPr>
+          <w:p>
+            <w:pPr>
+              <w:jc w:val="center"/>
+              <w:cnfStyle w:val="000000000000"/>
+            </w:pPr>
+          </w:p>
+        </w:tc>
+        <w:tc>
+          <w:tcPr>
+            <w:tcW w:w="961" w:type="dxa"/>
+          </w:tcPr>
+          <w:p>
+            <w:pPr>
+              <w:jc w:val="center"/>
+              <w:cnfStyle w:val="000000000000"/>
+            </w:pPr>
+          </w:p>
+        </w:tc>
+        <w:tc>
+          <w:tcPr>
+            <w:tcW w:w="961" w:type="dxa"/>
+          </w:tcPr>
+          <w:p>
+            <w:pPr>
+              <w:jc w:val="center"/>
+              <w:cnfStyle w:val="000000000000"/>
+            </w:pPr>
+          </w:p>
+        </w:tc>
+        <w:tc>
+          <w:tcPr>
+            <w:tcW w:w="961" w:type="dxa"/>
+          </w:tcPr>
+          <w:p>
+            <w:pPr>
+              <w:jc w:val="center"/>
+              <w:cnfStyle w:val="000000000000"/>
+            </w:pPr>
+          </w:p>
+        </w:tc>
+        <w:tc>
+          <w:tcPr>
+            <w:tcW w:w="961" w:type="dxa"/>
+          </w:tcPr>
+          <w:p>
+            <w:pPr>
+              <w:jc w:val="center"/>
+              <w:cnfStyle w:val="000000000000"/>
+            </w:pPr>
+            <w:r>
+              <w:sym w:font="Wingdings 2" w:char="F050"/>
+            </w:r>
+          </w:p>
+        </w:tc>
+        <w:tc>
+          <w:tcPr>
+            <w:tcW w:w="961" w:type="dxa"/>
+          </w:tcPr>
+          <w:p>
+            <w:pPr>
+              <w:jc w:val="center"/>
+              <w:cnfStyle w:val="000000000000"/>
+            </w:pPr>
+          </w:p>
+        </w:tc>
+        <w:tc>
+          <w:tcPr>
+            <w:tcW w:w="961" w:type="dxa"/>
+          </w:tcPr>
+          <w:p>
+            <w:pPr>
+              <w:jc w:val="center"/>
+              <w:cnfStyle w:val="000000000000"/>
+            </w:pPr>
+          </w:p>
+        </w:tc>
+        <w:tc>
+          <w:tcPr>
+            <w:tcW w:w="961" w:type="dxa"/>
+          </w:tcPr>
+          <w:p>
+            <w:pPr>
+              <w:jc w:val="center"/>
+              <w:cnfStyle w:val="000000000000"/>
+            </w:pPr>
+          </w:p>
+        </w:tc>
+      </w:tr>
+      <w:tr>
+        <w:trPr>
+          <w:cnfStyle w:val="000000100000"/>
+        </w:trPr>
+        <w:tc>
+          <w:tcPr>
+            <w:cnfStyle w:val="001000000000"/>
+            <w:tcW w:w="1223" w:type="dxa"/>
+          </w:tcPr>
+          <w:p>
+            <w:pPr>
+              <w:rPr>
+                <w:rFonts w:ascii="Tahoma" w:hAnsi="Tahoma" w:cs="Tahoma"/>
+                <w:color w:val="000000"/>
+                <w:szCs w:val="22"/>
+              </w:rPr>
+            </w:pPr>
+            <w:r>
+              <w:rPr>
+                <w:rFonts w:ascii="Tahoma" w:hAnsi="Tahoma" w:cs="Tahoma"/>
+                <w:color w:val="000000"/>
+                <w:szCs w:val="22"/>
+              </w:rPr>
+              <w:t>SRS17</w:t>
+            </w:r>
+          </w:p>
+        </w:tc>
+        <w:tc>
+          <w:tcPr>
+            <w:tcW w:w="961" w:type="dxa"/>
+          </w:tcPr>
+          <w:p>
+            <w:pPr>
+              <w:jc w:val="center"/>
+              <w:cnfStyle w:val="000000100000"/>
+            </w:pPr>
+          </w:p>
+        </w:tc>
+        <w:tc>
+          <w:tcPr>
+            <w:tcW w:w="961" w:type="dxa"/>
+          </w:tcPr>
+          <w:p>
+            <w:pPr>
+              <w:jc w:val="center"/>
+              <w:cnfStyle w:val="000000100000"/>
+            </w:pPr>
+            <w:r>
+              <w:sym w:font="Wingdings 2" w:char="F050"/>
+            </w:r>
+          </w:p>
+        </w:tc>
+        <w:tc>
+          <w:tcPr>
+            <w:tcW w:w="961" w:type="dxa"/>
+          </w:tcPr>
+          <w:p>
+            <w:pPr>
+              <w:jc w:val="center"/>
+              <w:cnfStyle w:val="000000100000"/>
+            </w:pPr>
+          </w:p>
+        </w:tc>
+        <w:tc>
+          <w:tcPr>
+            <w:tcW w:w="961" w:type="dxa"/>
+          </w:tcPr>
+          <w:p>
+            <w:pPr>
+              <w:jc w:val="center"/>
+              <w:cnfStyle w:val="000000100000"/>
+            </w:pPr>
+          </w:p>
+        </w:tc>
+        <w:tc>
+          <w:tcPr>
+            <w:tcW w:w="961" w:type="dxa"/>
+          </w:tcPr>
+          <w:p>
+            <w:pPr>
+              <w:jc w:val="center"/>
+              <w:cnfStyle w:val="000000100000"/>
+            </w:pPr>
+          </w:p>
+        </w:tc>
+        <w:tc>
+          <w:tcPr>
+            <w:tcW w:w="961" w:type="dxa"/>
+          </w:tcPr>
+          <w:p>
+            <w:pPr>
+              <w:jc w:val="center"/>
+              <w:cnfStyle w:val="000000100000"/>
+            </w:pPr>
+          </w:p>
+        </w:tc>
+        <w:tc>
+          <w:tcPr>
+            <w:tcW w:w="961" w:type="dxa"/>
+          </w:tcPr>
+          <w:p>
+            <w:pPr>
+              <w:jc w:val="center"/>
+              <w:cnfStyle w:val="000000100000"/>
+            </w:pPr>
+          </w:p>
+        </w:tc>
+        <w:tc>
+          <w:tcPr>
+            <w:tcW w:w="961" w:type="dxa"/>
+          </w:tcPr>
+          <w:p>
+            <w:pPr>
+              <w:jc w:val="center"/>
+              <w:cnfStyle w:val="000000100000"/>
+            </w:pPr>
+          </w:p>
+        </w:tc>
+        <w:tc>
+          <w:tcPr>
+            <w:tcW w:w="961" w:type="dxa"/>
+          </w:tcPr>
+          <w:p>
+            <w:pPr>
+              <w:jc w:val="center"/>
+              <w:cnfStyle w:val="000000100000"/>
+            </w:pPr>
+          </w:p>
+        </w:tc>
+        <w:tc>
+          <w:tcPr>
+            <w:tcW w:w="961" w:type="dxa"/>
+          </w:tcPr>
+          <w:p>
+            <w:pPr>
+              <w:jc w:val="center"/>
+              <w:cnfStyle w:val="000000100000"/>
+            </w:pPr>
+          </w:p>
+        </w:tc>
+        <w:tc>
+          <w:tcPr>
+            <w:tcW w:w="961" w:type="dxa"/>
+          </w:tcPr>
+          <w:p>
+            <w:pPr>
+              <w:jc w:val="center"/>
+              <w:cnfStyle w:val="000000100000"/>
+            </w:pPr>
+          </w:p>
+        </w:tc>
+        <w:tc>
+          <w:tcPr>
+            <w:tcW w:w="961" w:type="dxa"/>
+          </w:tcPr>
+          <w:p>
+            <w:pPr>
+              <w:jc w:val="center"/>
+              <w:cnfStyle w:val="000000100000"/>
+            </w:pPr>
+          </w:p>
+        </w:tc>
+        <w:tc>
+          <w:tcPr>
+            <w:tcW w:w="961" w:type="dxa"/>
+          </w:tcPr>
+          <w:p>
+            <w:pPr>
+              <w:jc w:val="center"/>
               <w:cnfStyle w:val="000000100000"/>
             </w:pPr>
           </w:p>
@@ -30503,7 +34038,7 @@
 </file>
 
 <file path=customXml/itemProps1.xml><?xml version="1.0" encoding="utf-8"?>
-<ds:datastoreItem xmlns:ds="http://schemas.openxmlformats.org/officeDocument/2006/customXml" ds:itemID="{608861D5-83CF-45F1-836E-5DF9202AEDFB}">
+<ds:datastoreItem xmlns:ds="http://schemas.openxmlformats.org/officeDocument/2006/customXml" ds:itemID="{E97EEEE0-7180-4E94-9BFC-BE3AF3CA980D}">
   <ds:schemaRefs>
     <ds:schemaRef ds:uri="http://schemas.openxmlformats.org/officeDocument/2006/bibliography"/>
   </ds:schemaRefs>

</xml_diff>